<commit_message>
Added section that explains what is agile.
</commit_message>
<xml_diff>
--- a/Coursework.docx
+++ b/Coursework.docx
@@ -316,7 +316,10 @@
     <w:sdt>
       <w:sdtPr>
         <w:rPr>
-          <w:rFonts w:ascii="Arial" w:hAnsi="Arial" w:cs="Arial"/>
+          <w:rFonts w:ascii="Arial" w:eastAsiaTheme="minorHAnsi" w:hAnsi="Arial" w:cs="Arial"/>
+          <w:color w:val="auto"/>
+          <w:sz w:val="22"/>
+          <w:szCs w:val="22"/>
         </w:rPr>
         <w:id w:val="-758987934"/>
         <w:docPartObj>
@@ -326,13 +329,9 @@
       </w:sdtPr>
       <w:sdtEndPr>
         <w:rPr>
-          <w:rFonts w:eastAsiaTheme="minorHAnsi"/>
           <w:b/>
           <w:bCs/>
           <w:noProof/>
-          <w:color w:val="auto"/>
-          <w:sz w:val="22"/>
-          <w:szCs w:val="22"/>
         </w:rPr>
       </w:sdtEndPr>
       <w:sdtContent>
@@ -391,7 +390,7 @@
             </w:rPr>
             <w:fldChar w:fldCharType="separate"/>
           </w:r>
-          <w:hyperlink w:anchor="_Toc530302703" w:history="1">
+          <w:hyperlink w:anchor="_Toc530309871" w:history="1">
             <w:r>
               <w:rPr>
                 <w:rStyle w:val="Hyperlink"/>
@@ -399,7 +398,15 @@
                 <w:noProof/>
                 <w:lang w:val="bg-BG"/>
               </w:rPr>
-              <w:t>Увод</w:t>
+              <w:t xml:space="preserve">Какво е </w:t>
+            </w:r>
+            <w:r>
+              <w:rPr>
+                <w:rStyle w:val="Hyperlink"/>
+                <w:rFonts w:ascii="Arial" w:hAnsi="Arial" w:cs="Arial"/>
+                <w:noProof/>
+              </w:rPr>
+              <w:t>Agile</w:t>
             </w:r>
             <w:r>
               <w:rPr>
@@ -420,7 +427,371 @@
                 <w:noProof/>
                 <w:webHidden/>
               </w:rPr>
-              <w:instrText xml:space="preserve"> PAGEREF _Toc530302703 \h </w:instrText>
+              <w:instrText xml:space="preserve"> PAGEREF _Toc530309871 \h </w:instrText>
+            </w:r>
+            <w:r>
+              <w:rPr>
+                <w:noProof/>
+                <w:webHidden/>
+              </w:rPr>
+            </w:r>
+            <w:r>
+              <w:rPr>
+                <w:noProof/>
+                <w:webHidden/>
+              </w:rPr>
+              <w:fldChar w:fldCharType="separate"/>
+            </w:r>
+            <w:r>
+              <w:rPr>
+                <w:noProof/>
+                <w:webHidden/>
+              </w:rPr>
+              <w:t>2</w:t>
+            </w:r>
+            <w:r>
+              <w:rPr>
+                <w:noProof/>
+                <w:webHidden/>
+              </w:rPr>
+              <w:fldChar w:fldCharType="end"/>
+            </w:r>
+          </w:hyperlink>
+        </w:p>
+        <w:p>
+          <w:pPr>
+            <w:pStyle w:val="TOC2"/>
+            <w:tabs>
+              <w:tab w:val="right" w:leader="dot" w:pos="9233"/>
+            </w:tabs>
+            <w:rPr>
+              <w:rFonts w:eastAsiaTheme="minorEastAsia"/>
+              <w:noProof/>
+            </w:rPr>
+          </w:pPr>
+          <w:hyperlink w:anchor="_Toc530309872" w:history="1">
+            <w:r>
+              <w:rPr>
+                <w:rStyle w:val="Hyperlink"/>
+                <w:rFonts w:ascii="Arial" w:hAnsi="Arial" w:cs="Arial"/>
+                <w:noProof/>
+                <w:lang w:val="bg-BG"/>
+              </w:rPr>
+              <w:t xml:space="preserve">Основни стъпки в </w:t>
+            </w:r>
+            <w:r>
+              <w:rPr>
+                <w:rStyle w:val="Hyperlink"/>
+                <w:rFonts w:ascii="Arial" w:hAnsi="Arial" w:cs="Arial"/>
+                <w:noProof/>
+              </w:rPr>
+              <w:t>Agile</w:t>
+            </w:r>
+            <w:r>
+              <w:rPr>
+                <w:noProof/>
+                <w:webHidden/>
+              </w:rPr>
+              <w:tab/>
+            </w:r>
+            <w:r>
+              <w:rPr>
+                <w:noProof/>
+                <w:webHidden/>
+              </w:rPr>
+              <w:fldChar w:fldCharType="begin"/>
+            </w:r>
+            <w:r>
+              <w:rPr>
+                <w:noProof/>
+                <w:webHidden/>
+              </w:rPr>
+              <w:instrText xml:space="preserve"> PAGEREF _Toc530309872 \h </w:instrText>
+            </w:r>
+            <w:r>
+              <w:rPr>
+                <w:noProof/>
+                <w:webHidden/>
+              </w:rPr>
+            </w:r>
+            <w:r>
+              <w:rPr>
+                <w:noProof/>
+                <w:webHidden/>
+              </w:rPr>
+              <w:fldChar w:fldCharType="separate"/>
+            </w:r>
+            <w:r>
+              <w:rPr>
+                <w:noProof/>
+                <w:webHidden/>
+              </w:rPr>
+              <w:t>2</w:t>
+            </w:r>
+            <w:r>
+              <w:rPr>
+                <w:noProof/>
+                <w:webHidden/>
+              </w:rPr>
+              <w:fldChar w:fldCharType="end"/>
+            </w:r>
+          </w:hyperlink>
+        </w:p>
+        <w:p>
+          <w:pPr>
+            <w:pStyle w:val="TOC3"/>
+            <w:tabs>
+              <w:tab w:val="right" w:leader="dot" w:pos="9233"/>
+            </w:tabs>
+            <w:rPr>
+              <w:rFonts w:eastAsiaTheme="minorEastAsia"/>
+              <w:noProof/>
+            </w:rPr>
+          </w:pPr>
+          <w:hyperlink w:anchor="_Toc530309873" w:history="1">
+            <w:r>
+              <w:rPr>
+                <w:rStyle w:val="Hyperlink"/>
+                <w:rFonts w:ascii="Arial" w:hAnsi="Arial" w:cs="Arial"/>
+                <w:noProof/>
+                <w:lang w:val="bg-BG"/>
+              </w:rPr>
+              <w:t>Проучване</w:t>
+            </w:r>
+            <w:r>
+              <w:rPr>
+                <w:noProof/>
+                <w:webHidden/>
+              </w:rPr>
+              <w:tab/>
+            </w:r>
+            <w:r>
+              <w:rPr>
+                <w:noProof/>
+                <w:webHidden/>
+              </w:rPr>
+              <w:fldChar w:fldCharType="begin"/>
+            </w:r>
+            <w:r>
+              <w:rPr>
+                <w:noProof/>
+                <w:webHidden/>
+              </w:rPr>
+              <w:instrText xml:space="preserve"> PAGEREF _Toc530309873 \h </w:instrText>
+            </w:r>
+            <w:r>
+              <w:rPr>
+                <w:noProof/>
+                <w:webHidden/>
+              </w:rPr>
+            </w:r>
+            <w:r>
+              <w:rPr>
+                <w:noProof/>
+                <w:webHidden/>
+              </w:rPr>
+              <w:fldChar w:fldCharType="separate"/>
+            </w:r>
+            <w:r>
+              <w:rPr>
+                <w:noProof/>
+                <w:webHidden/>
+              </w:rPr>
+              <w:t>2</w:t>
+            </w:r>
+            <w:r>
+              <w:rPr>
+                <w:noProof/>
+                <w:webHidden/>
+              </w:rPr>
+              <w:fldChar w:fldCharType="end"/>
+            </w:r>
+          </w:hyperlink>
+        </w:p>
+        <w:p>
+          <w:pPr>
+            <w:pStyle w:val="TOC3"/>
+            <w:tabs>
+              <w:tab w:val="right" w:leader="dot" w:pos="9233"/>
+            </w:tabs>
+            <w:rPr>
+              <w:rFonts w:eastAsiaTheme="minorEastAsia"/>
+              <w:noProof/>
+            </w:rPr>
+          </w:pPr>
+          <w:hyperlink w:anchor="_Toc530309874" w:history="1">
+            <w:r>
+              <w:rPr>
+                <w:rStyle w:val="Hyperlink"/>
+                <w:rFonts w:ascii="Arial" w:hAnsi="Arial" w:cs="Arial"/>
+                <w:noProof/>
+                <w:lang w:val="bg-BG"/>
+              </w:rPr>
+              <w:t>Product Backlog</w:t>
+            </w:r>
+            <w:r>
+              <w:rPr>
+                <w:noProof/>
+                <w:webHidden/>
+              </w:rPr>
+              <w:tab/>
+            </w:r>
+            <w:r>
+              <w:rPr>
+                <w:noProof/>
+                <w:webHidden/>
+              </w:rPr>
+              <w:fldChar w:fldCharType="begin"/>
+            </w:r>
+            <w:r>
+              <w:rPr>
+                <w:noProof/>
+                <w:webHidden/>
+              </w:rPr>
+              <w:instrText xml:space="preserve"> PAGEREF _Toc530309874 \h </w:instrText>
+            </w:r>
+            <w:r>
+              <w:rPr>
+                <w:noProof/>
+                <w:webHidden/>
+              </w:rPr>
+            </w:r>
+            <w:r>
+              <w:rPr>
+                <w:noProof/>
+                <w:webHidden/>
+              </w:rPr>
+              <w:fldChar w:fldCharType="separate"/>
+            </w:r>
+            <w:r>
+              <w:rPr>
+                <w:noProof/>
+                <w:webHidden/>
+              </w:rPr>
+              <w:t>3</w:t>
+            </w:r>
+            <w:r>
+              <w:rPr>
+                <w:noProof/>
+                <w:webHidden/>
+              </w:rPr>
+              <w:fldChar w:fldCharType="end"/>
+            </w:r>
+          </w:hyperlink>
+        </w:p>
+        <w:p>
+          <w:pPr>
+            <w:pStyle w:val="TOC3"/>
+            <w:tabs>
+              <w:tab w:val="right" w:leader="dot" w:pos="9233"/>
+            </w:tabs>
+            <w:rPr>
+              <w:rFonts w:eastAsiaTheme="minorEastAsia"/>
+              <w:noProof/>
+            </w:rPr>
+          </w:pPr>
+          <w:hyperlink w:anchor="_Toc530309875" w:history="1">
+            <w:r>
+              <w:rPr>
+                <w:rStyle w:val="Hyperlink"/>
+                <w:rFonts w:ascii="Arial" w:hAnsi="Arial" w:cs="Arial"/>
+                <w:noProof/>
+                <w:lang w:val="bg-BG"/>
+              </w:rPr>
+              <w:t>Итерации</w:t>
+            </w:r>
+            <w:r>
+              <w:rPr>
+                <w:noProof/>
+                <w:webHidden/>
+              </w:rPr>
+              <w:tab/>
+            </w:r>
+            <w:r>
+              <w:rPr>
+                <w:noProof/>
+                <w:webHidden/>
+              </w:rPr>
+              <w:fldChar w:fldCharType="begin"/>
+            </w:r>
+            <w:r>
+              <w:rPr>
+                <w:noProof/>
+                <w:webHidden/>
+              </w:rPr>
+              <w:instrText xml:space="preserve"> PAGEREF _Toc530309875 \h </w:instrText>
+            </w:r>
+            <w:r>
+              <w:rPr>
+                <w:noProof/>
+                <w:webHidden/>
+              </w:rPr>
+            </w:r>
+            <w:r>
+              <w:rPr>
+                <w:noProof/>
+                <w:webHidden/>
+              </w:rPr>
+              <w:fldChar w:fldCharType="separate"/>
+            </w:r>
+            <w:r>
+              <w:rPr>
+                <w:noProof/>
+                <w:webHidden/>
+              </w:rPr>
+              <w:t>3</w:t>
+            </w:r>
+            <w:r>
+              <w:rPr>
+                <w:noProof/>
+                <w:webHidden/>
+              </w:rPr>
+              <w:fldChar w:fldCharType="end"/>
+            </w:r>
+          </w:hyperlink>
+        </w:p>
+        <w:p>
+          <w:pPr>
+            <w:pStyle w:val="TOC3"/>
+            <w:tabs>
+              <w:tab w:val="right" w:leader="dot" w:pos="9233"/>
+            </w:tabs>
+            <w:rPr>
+              <w:rFonts w:eastAsiaTheme="minorEastAsia"/>
+              <w:noProof/>
+            </w:rPr>
+          </w:pPr>
+          <w:hyperlink w:anchor="_Toc530309876" w:history="1">
+            <w:r>
+              <w:rPr>
+                <w:rStyle w:val="Hyperlink"/>
+                <w:rFonts w:ascii="Arial" w:hAnsi="Arial" w:cs="Arial"/>
+                <w:bCs/>
+                <w:noProof/>
+                <w:lang w:val="bg-BG"/>
+              </w:rPr>
+              <w:t>Продължаване на цикъла</w:t>
+            </w:r>
+            <w:r>
+              <w:rPr>
+                <w:noProof/>
+                <w:webHidden/>
+              </w:rPr>
+              <w:tab/>
+            </w:r>
+            <w:r>
+              <w:rPr>
+                <w:noProof/>
+                <w:webHidden/>
+              </w:rPr>
+              <w:fldChar w:fldCharType="begin"/>
+            </w:r>
+            <w:r>
+              <w:rPr>
+                <w:noProof/>
+                <w:webHidden/>
+              </w:rPr>
+              <w:instrText xml:space="preserve"> PAGEREF _Toc530309876 \h </w:instrText>
             </w:r>
             <w:r>
               <w:rPr>
@@ -462,7 +833,7 @@
               <w:noProof/>
             </w:rPr>
           </w:pPr>
-          <w:hyperlink w:anchor="_Toc530302704" w:history="1">
+          <w:hyperlink w:anchor="_Toc530309877" w:history="1">
             <w:r>
               <w:rPr>
                 <w:rStyle w:val="Hyperlink"/>
@@ -499,7 +870,7 @@
                 <w:noProof/>
                 <w:webHidden/>
               </w:rPr>
-              <w:instrText xml:space="preserve"> PAGEREF _Toc530302704 \h </w:instrText>
+              <w:instrText xml:space="preserve"> PAGEREF _Toc530309877 \h </w:instrText>
             </w:r>
             <w:r>
               <w:rPr>
@@ -541,7 +912,7 @@
               <w:noProof/>
             </w:rPr>
           </w:pPr>
-          <w:hyperlink w:anchor="_Toc530302705" w:history="1">
+          <w:hyperlink w:anchor="_Toc530309878" w:history="1">
             <w:r>
               <w:rPr>
                 <w:rStyle w:val="Hyperlink"/>
@@ -566,7 +937,7 @@
                 <w:noProof/>
                 <w:lang w:val="bg-BG"/>
               </w:rPr>
-              <w:t>методи</w:t>
+              <w:t>методологии</w:t>
             </w:r>
             <w:r>
               <w:rPr>
@@ -587,7 +958,7 @@
                 <w:noProof/>
                 <w:webHidden/>
               </w:rPr>
-              <w:instrText xml:space="preserve"> PAGEREF _Toc530302705 \h </w:instrText>
+              <w:instrText xml:space="preserve"> PAGEREF _Toc530309878 \h </w:instrText>
             </w:r>
             <w:r>
               <w:rPr>
@@ -608,6 +979,77 @@
                 <w:webHidden/>
               </w:rPr>
               <w:t>5</w:t>
+            </w:r>
+            <w:r>
+              <w:rPr>
+                <w:noProof/>
+                <w:webHidden/>
+              </w:rPr>
+              <w:fldChar w:fldCharType="end"/>
+            </w:r>
+          </w:hyperlink>
+        </w:p>
+        <w:p>
+          <w:pPr>
+            <w:pStyle w:val="TOC1"/>
+            <w:tabs>
+              <w:tab w:val="right" w:leader="dot" w:pos="9233"/>
+            </w:tabs>
+            <w:rPr>
+              <w:rFonts w:eastAsiaTheme="minorEastAsia"/>
+              <w:noProof/>
+            </w:rPr>
+          </w:pPr>
+          <w:hyperlink w:anchor="_Toc530309879" w:history="1">
+            <w:r>
+              <w:rPr>
+                <w:rStyle w:val="Hyperlink"/>
+                <w:rFonts w:ascii="Arial" w:hAnsi="Arial" w:cs="Arial"/>
+                <w:noProof/>
+                <w:lang w:val="bg-BG"/>
+              </w:rPr>
+              <w:t>Ресурси</w:t>
+            </w:r>
+            <w:r>
+              <w:rPr>
+                <w:noProof/>
+                <w:webHidden/>
+              </w:rPr>
+              <w:tab/>
+            </w:r>
+            <w:r>
+              <w:rPr>
+                <w:noProof/>
+                <w:webHidden/>
+              </w:rPr>
+              <w:fldChar w:fldCharType="begin"/>
+            </w:r>
+            <w:r>
+              <w:rPr>
+                <w:noProof/>
+                <w:webHidden/>
+              </w:rPr>
+              <w:instrText xml:space="preserve"> PAGEREF _Toc530309879 \h </w:instrText>
+            </w:r>
+            <w:r>
+              <w:rPr>
+                <w:noProof/>
+                <w:webHidden/>
+              </w:rPr>
+            </w:r>
+            <w:r>
+              <w:rPr>
+                <w:noProof/>
+                <w:webHidden/>
+              </w:rPr>
+              <w:fldChar w:fldCharType="separate"/>
+            </w:r>
+            <w:r>
+              <w:rPr>
+                <w:noProof/>
+                <w:webHidden/>
+              </w:rPr>
+              <w:t>6</w:t>
             </w:r>
             <w:r>
               <w:rPr>
@@ -645,8 +1087,6 @@
           <w:szCs w:val="28"/>
         </w:rPr>
       </w:pPr>
-      <w:bookmarkStart w:id="0" w:name="_GoBack"/>
-      <w:bookmarkEnd w:id="0"/>
     </w:p>
     <w:p>
       <w:pPr>
@@ -681,10 +1121,9 @@
           <w:rFonts w:ascii="Arial" w:hAnsi="Arial" w:cs="Arial"/>
           <w:sz w:val="44"/>
           <w:szCs w:val="44"/>
-          <w:lang w:val="bg-BG"/>
-        </w:rPr>
-      </w:pPr>
-      <w:bookmarkStart w:id="1" w:name="_Toc530302703"/>
+        </w:rPr>
+      </w:pPr>
+      <w:bookmarkStart w:id="0" w:name="_Toc530309871"/>
       <w:r>
         <w:rPr>
           <w:rFonts w:ascii="Arial" w:hAnsi="Arial" w:cs="Arial"/>
@@ -693,9 +1132,1191 @@
           <w:lang w:val="bg-BG"/>
         </w:rPr>
         <w:lastRenderedPageBreak/>
-        <w:t>Увод</w:t>
+        <w:t xml:space="preserve">Какво е </w:t>
+      </w:r>
+      <w:r>
+        <w:rPr>
+          <w:rFonts w:ascii="Arial" w:hAnsi="Arial" w:cs="Arial"/>
+          <w:sz w:val="44"/>
+          <w:szCs w:val="44"/>
+        </w:rPr>
+        <w:t>Agile</w:t>
+      </w:r>
+      <w:bookmarkEnd w:id="0"/>
+    </w:p>
+    <w:p>
+      <w:pPr>
+        <w:rPr>
+          <w:rFonts w:ascii="Arial" w:hAnsi="Arial" w:cs="Arial"/>
+          <w:sz w:val="24"/>
+          <w:szCs w:val="24"/>
+          <w:lang w:val="bg-BG"/>
+        </w:rPr>
+      </w:pPr>
+      <w:r>
+        <w:rPr>
+          <w:rFonts w:ascii="Arial" w:hAnsi="Arial" w:cs="Arial"/>
+          <w:sz w:val="24"/>
+          <w:szCs w:val="24"/>
+        </w:rPr>
+        <w:t>Agile</w:t>
+      </w:r>
+      <w:r>
+        <w:rPr>
+          <w:rFonts w:ascii="Arial" w:hAnsi="Arial" w:cs="Arial"/>
+          <w:sz w:val="24"/>
+          <w:szCs w:val="24"/>
+        </w:rPr>
+        <w:t xml:space="preserve"> </w:t>
+      </w:r>
+      <w:r>
+        <w:rPr>
+          <w:rFonts w:ascii="Arial" w:hAnsi="Arial" w:cs="Arial"/>
+          <w:sz w:val="24"/>
+          <w:szCs w:val="24"/>
+          <w:lang w:val="bg-BG"/>
+        </w:rPr>
+        <w:t>са вид методологии за разработка на софтуерни решения, при които изискванията</w:t>
+      </w:r>
+      <w:r>
+        <w:rPr>
+          <w:rFonts w:ascii="Arial" w:hAnsi="Arial" w:cs="Arial"/>
+          <w:sz w:val="24"/>
+          <w:szCs w:val="24"/>
+          <w:lang w:val="bg-BG"/>
+        </w:rPr>
+        <w:t xml:space="preserve">, </w:t>
+      </w:r>
+      <w:r>
+        <w:rPr>
+          <w:rFonts w:ascii="Arial" w:hAnsi="Arial" w:cs="Arial"/>
+          <w:sz w:val="24"/>
+          <w:szCs w:val="24"/>
+          <w:lang w:val="bg-BG"/>
+        </w:rPr>
+        <w:t>спецификации</w:t>
+      </w:r>
+      <w:r>
+        <w:rPr>
+          <w:rFonts w:ascii="Arial" w:hAnsi="Arial" w:cs="Arial"/>
+          <w:sz w:val="24"/>
+          <w:szCs w:val="24"/>
+          <w:lang w:val="bg-BG"/>
+        </w:rPr>
+        <w:t>те</w:t>
+      </w:r>
+      <w:r>
+        <w:rPr>
+          <w:rFonts w:ascii="Arial" w:hAnsi="Arial" w:cs="Arial"/>
+          <w:sz w:val="24"/>
+          <w:szCs w:val="24"/>
+          <w:lang w:val="bg-BG"/>
+        </w:rPr>
+        <w:t xml:space="preserve"> и решенията на проблемите се развиват и надграждат чрез съвместни усилия на </w:t>
+      </w:r>
+      <w:r>
+        <w:rPr>
+          <w:rFonts w:ascii="Arial" w:hAnsi="Arial" w:cs="Arial"/>
+          <w:color w:val="222222"/>
+          <w:sz w:val="24"/>
+          <w:szCs w:val="24"/>
+          <w:shd w:val="clear" w:color="auto" w:fill="FFFFFF"/>
+          <w:lang w:val="bg-BG"/>
+        </w:rPr>
+        <w:t>самоорганизиращи</w:t>
+      </w:r>
+      <w:r>
+        <w:rPr>
+          <w:rFonts w:ascii="Arial" w:hAnsi="Arial" w:cs="Arial"/>
+          <w:color w:val="222222"/>
+          <w:sz w:val="24"/>
+          <w:szCs w:val="24"/>
+          <w:shd w:val="clear" w:color="auto" w:fill="FFFFFF"/>
+        </w:rPr>
+        <w:t xml:space="preserve"> се </w:t>
+      </w:r>
+      <w:r>
+        <w:rPr>
+          <w:rFonts w:ascii="Arial" w:hAnsi="Arial" w:cs="Arial"/>
+          <w:color w:val="222222"/>
+          <w:sz w:val="24"/>
+          <w:szCs w:val="24"/>
+          <w:shd w:val="clear" w:color="auto" w:fill="FFFFFF"/>
+          <w:lang w:val="bg-BG"/>
+        </w:rPr>
+        <w:t>екипи</w:t>
+      </w:r>
+      <w:r>
+        <w:rPr>
+          <w:rFonts w:ascii="Arial" w:hAnsi="Arial" w:cs="Arial"/>
+          <w:color w:val="222222"/>
+          <w:sz w:val="24"/>
+          <w:szCs w:val="24"/>
+          <w:shd w:val="clear" w:color="auto" w:fill="FFFFFF"/>
+        </w:rPr>
+        <w:t xml:space="preserve">, </w:t>
+      </w:r>
+      <w:r>
+        <w:rPr>
+          <w:rFonts w:ascii="Arial" w:hAnsi="Arial" w:cs="Arial"/>
+          <w:color w:val="222222"/>
+          <w:sz w:val="24"/>
+          <w:szCs w:val="24"/>
+          <w:shd w:val="clear" w:color="auto" w:fill="FFFFFF"/>
+          <w:lang w:val="bg-BG"/>
+        </w:rPr>
+        <w:t xml:space="preserve">съставени от хора </w:t>
+      </w:r>
+      <w:r>
+        <w:rPr>
+          <w:rFonts w:ascii="Arial" w:hAnsi="Arial" w:cs="Arial"/>
+          <w:color w:val="222222"/>
+          <w:sz w:val="24"/>
+          <w:szCs w:val="24"/>
+          <w:shd w:val="clear" w:color="auto" w:fill="FFFFFF"/>
+        </w:rPr>
+        <w:t xml:space="preserve">с </w:t>
+      </w:r>
+      <w:r>
+        <w:rPr>
+          <w:rFonts w:ascii="Arial" w:hAnsi="Arial" w:cs="Arial"/>
+          <w:color w:val="222222"/>
+          <w:sz w:val="24"/>
+          <w:szCs w:val="24"/>
+          <w:shd w:val="clear" w:color="auto" w:fill="FFFFFF"/>
+          <w:lang w:val="bg-BG"/>
+        </w:rPr>
+        <w:t>различни фунцкии</w:t>
+      </w:r>
+      <w:r>
+        <w:rPr>
+          <w:rFonts w:ascii="Arial" w:hAnsi="Arial" w:cs="Arial"/>
+          <w:color w:val="222222"/>
+          <w:sz w:val="24"/>
+          <w:szCs w:val="24"/>
+          <w:shd w:val="clear" w:color="auto" w:fill="FFFFFF"/>
+          <w:lang w:val="bg-BG"/>
+        </w:rPr>
+        <w:t xml:space="preserve"> и техните клиенти</w:t>
+      </w:r>
+      <w:r>
+        <w:rPr>
+          <w:rFonts w:ascii="Arial" w:hAnsi="Arial" w:cs="Arial"/>
+          <w:color w:val="222222"/>
+          <w:sz w:val="24"/>
+          <w:szCs w:val="24"/>
+          <w:shd w:val="clear" w:color="auto" w:fill="FFFFFF"/>
+          <w:lang w:val="bg-BG"/>
+        </w:rPr>
+        <w:t>.</w:t>
+      </w:r>
+      <w:r>
+        <w:rPr>
+          <w:rFonts w:ascii="Arial" w:hAnsi="Arial" w:cs="Arial"/>
+          <w:sz w:val="24"/>
+          <w:szCs w:val="24"/>
+          <w:lang w:val="bg-BG"/>
+        </w:rPr>
+        <w:t xml:space="preserve">  </w:t>
+      </w:r>
+    </w:p>
+    <w:p>
+      <w:pPr>
+        <w:pStyle w:val="NormalWeb"/>
+        <w:shd w:val="clear" w:color="auto" w:fill="FFFFFF"/>
+        <w:spacing w:before="120" w:beforeAutospacing="0" w:after="120" w:afterAutospacing="0"/>
+        <w:rPr>
+          <w:rFonts w:ascii="Arial" w:hAnsi="Arial" w:cs="Arial"/>
+          <w:b/>
+          <w:bCs/>
+          <w:color w:val="222222"/>
+        </w:rPr>
+      </w:pPr>
+      <w:r>
+        <w:rPr>
+          <w:rFonts w:ascii="Arial" w:hAnsi="Arial" w:cs="Arial"/>
+          <w:color w:val="222222"/>
+          <w:shd w:val="clear" w:color="auto" w:fill="FFFFFF"/>
+        </w:rPr>
+        <w:t xml:space="preserve">Agile </w:t>
+      </w:r>
+      <w:r>
+        <w:rPr>
+          <w:rFonts w:ascii="Arial" w:hAnsi="Arial" w:cs="Arial"/>
+          <w:color w:val="222222"/>
+          <w:shd w:val="clear" w:color="auto" w:fill="FFFFFF"/>
+          <w:lang w:val="bg-BG"/>
+        </w:rPr>
+        <w:t>методологиите</w:t>
+      </w:r>
+      <w:r>
+        <w:rPr>
+          <w:rFonts w:ascii="Arial" w:hAnsi="Arial" w:cs="Arial"/>
+          <w:color w:val="222222"/>
+          <w:shd w:val="clear" w:color="auto" w:fill="FFFFFF"/>
+        </w:rPr>
+        <w:t xml:space="preserve"> </w:t>
+      </w:r>
+      <w:r>
+        <w:rPr>
+          <w:rFonts w:ascii="Arial" w:hAnsi="Arial" w:cs="Arial"/>
+          <w:color w:val="222222"/>
+          <w:shd w:val="clear" w:color="auto" w:fill="FFFFFF"/>
+          <w:lang w:val="bg-BG"/>
+        </w:rPr>
+        <w:t>насърчават адаптивното планиране</w:t>
+      </w:r>
+      <w:r>
+        <w:rPr>
+          <w:rFonts w:ascii="Arial" w:hAnsi="Arial" w:cs="Arial"/>
+          <w:color w:val="222222"/>
+          <w:shd w:val="clear" w:color="auto" w:fill="FFFFFF"/>
+        </w:rPr>
+        <w:t xml:space="preserve">, </w:t>
+      </w:r>
+      <w:r>
+        <w:rPr>
+          <w:rFonts w:ascii="Arial" w:hAnsi="Arial" w:cs="Arial"/>
+          <w:color w:val="222222"/>
+          <w:shd w:val="clear" w:color="auto" w:fill="FFFFFF"/>
+          <w:lang w:val="bg-BG"/>
+        </w:rPr>
+        <w:t>еволюиращата</w:t>
+      </w:r>
+      <w:r>
+        <w:rPr>
+          <w:rFonts w:ascii="Arial" w:hAnsi="Arial" w:cs="Arial"/>
+          <w:color w:val="222222"/>
+          <w:shd w:val="clear" w:color="auto" w:fill="FFFFFF"/>
+        </w:rPr>
+        <w:t xml:space="preserve"> </w:t>
+      </w:r>
+      <w:r>
+        <w:rPr>
+          <w:rFonts w:ascii="Arial" w:hAnsi="Arial" w:cs="Arial"/>
+          <w:color w:val="222222"/>
+          <w:shd w:val="clear" w:color="auto" w:fill="FFFFFF"/>
+          <w:lang w:val="bg-BG"/>
+        </w:rPr>
+        <w:t>разработка на софтуера, ранното доставяне</w:t>
+      </w:r>
+      <w:r>
+        <w:rPr>
+          <w:rFonts w:ascii="Arial" w:hAnsi="Arial" w:cs="Arial"/>
+          <w:color w:val="222222"/>
+          <w:shd w:val="clear" w:color="auto" w:fill="FFFFFF"/>
+        </w:rPr>
+        <w:t xml:space="preserve">, </w:t>
+      </w:r>
+      <w:r>
+        <w:rPr>
+          <w:rFonts w:ascii="Arial" w:hAnsi="Arial" w:cs="Arial"/>
+          <w:color w:val="222222"/>
+          <w:shd w:val="clear" w:color="auto" w:fill="FFFFFF"/>
+          <w:lang w:val="bg-BG"/>
+        </w:rPr>
+        <w:t>итеративния подход и непрекъснатото подобряване.</w:t>
+      </w:r>
+      <w:r>
+        <w:rPr>
+          <w:rFonts w:ascii="Arial" w:hAnsi="Arial" w:cs="Arial"/>
+          <w:color w:val="222222"/>
+          <w:shd w:val="clear" w:color="auto" w:fill="FFFFFF"/>
+        </w:rPr>
+        <w:t xml:space="preserve"> </w:t>
+      </w:r>
+      <w:r>
+        <w:rPr>
+          <w:rFonts w:ascii="Arial" w:hAnsi="Arial" w:cs="Arial"/>
+          <w:color w:val="222222"/>
+          <w:shd w:val="clear" w:color="auto" w:fill="FFFFFF"/>
+          <w:lang w:val="bg-BG"/>
+        </w:rPr>
+        <w:t>Те</w:t>
+      </w:r>
+      <w:r>
+        <w:rPr>
+          <w:rFonts w:ascii="Arial" w:hAnsi="Arial" w:cs="Arial"/>
+          <w:color w:val="222222"/>
+          <w:shd w:val="clear" w:color="auto" w:fill="FFFFFF"/>
+        </w:rPr>
+        <w:t xml:space="preserve"> </w:t>
+      </w:r>
+      <w:r>
+        <w:rPr>
+          <w:rFonts w:ascii="Arial" w:hAnsi="Arial" w:cs="Arial"/>
+          <w:color w:val="222222"/>
+          <w:shd w:val="clear" w:color="auto" w:fill="FFFFFF"/>
+          <w:lang w:val="bg-BG"/>
+        </w:rPr>
+        <w:t xml:space="preserve">поощтряват бързото </w:t>
+      </w:r>
+      <w:r>
+        <w:rPr>
+          <w:rFonts w:ascii="Arial" w:hAnsi="Arial" w:cs="Arial"/>
+          <w:color w:val="222222"/>
+          <w:shd w:val="clear" w:color="auto" w:fill="FFFFFF"/>
+        </w:rPr>
+        <w:t>и гъвкаво реагиране на промени.</w:t>
+      </w:r>
+    </w:p>
+    <w:p>
+      <w:pPr>
+        <w:pStyle w:val="NormalWeb"/>
+        <w:shd w:val="clear" w:color="auto" w:fill="FFFFFF"/>
+        <w:spacing w:before="120" w:beforeAutospacing="0" w:after="120" w:afterAutospacing="0"/>
+        <w:rPr>
+          <w:rFonts w:ascii="Arial" w:hAnsi="Arial" w:cs="Arial"/>
+          <w:color w:val="222222"/>
+        </w:rPr>
+      </w:pPr>
+      <w:r>
+        <w:rPr>
+          <w:rFonts w:ascii="Arial" w:hAnsi="Arial" w:cs="Arial"/>
+          <w:bCs/>
+          <w:color w:val="222222"/>
+          <w:lang w:val="bg-BG"/>
+        </w:rPr>
+        <w:t xml:space="preserve">Терминът </w:t>
+      </w:r>
+      <w:r>
+        <w:rPr>
+          <w:rFonts w:ascii="Arial" w:hAnsi="Arial" w:cs="Arial"/>
+          <w:bCs/>
+          <w:i/>
+          <w:color w:val="222222"/>
+        </w:rPr>
+        <w:t>agile</w:t>
+      </w:r>
+      <w:r>
+        <w:rPr>
+          <w:rFonts w:ascii="Arial" w:hAnsi="Arial" w:cs="Arial"/>
+          <w:bCs/>
+          <w:i/>
+          <w:color w:val="222222"/>
+        </w:rPr>
+        <w:t xml:space="preserve"> </w:t>
+      </w:r>
+      <w:r>
+        <w:rPr>
+          <w:rFonts w:ascii="Arial" w:hAnsi="Arial" w:cs="Arial"/>
+          <w:bCs/>
+          <w:color w:val="222222"/>
+          <w:lang w:val="bg-BG"/>
+        </w:rPr>
+        <w:t xml:space="preserve">в контекста на разработването на софтуер е популяризиран </w:t>
+      </w:r>
+      <w:r>
+        <w:rPr>
+          <w:rFonts w:ascii="Arial" w:hAnsi="Arial" w:cs="Arial"/>
+          <w:color w:val="222222"/>
+          <w:shd w:val="clear" w:color="auto" w:fill="FFFFFF"/>
+        </w:rPr>
+        <w:t>през 2001 година в The Agile Manifesto</w:t>
+      </w:r>
+      <w:r>
+        <w:rPr>
+          <w:rFonts w:ascii="Arial" w:hAnsi="Arial" w:cs="Arial"/>
+          <w:color w:val="222222"/>
+          <w:shd w:val="clear" w:color="auto" w:fill="FFFFFF"/>
+          <w:lang w:val="bg-BG"/>
+        </w:rPr>
+        <w:t>.</w:t>
+      </w:r>
+      <w:r>
+        <w:rPr>
+          <w:rFonts w:ascii="Arial" w:hAnsi="Arial" w:cs="Arial"/>
+          <w:bCs/>
+          <w:color w:val="222222"/>
+        </w:rPr>
+        <w:t xml:space="preserve"> </w:t>
+      </w:r>
+      <w:r>
+        <w:rPr>
+          <w:rFonts w:ascii="Arial" w:hAnsi="Arial" w:cs="Arial"/>
+          <w:color w:val="222222"/>
+          <w:lang w:val="bg-BG"/>
+        </w:rPr>
+        <w:t>Принципите и ценностите</w:t>
+      </w:r>
+      <w:r>
+        <w:rPr>
+          <w:rFonts w:ascii="Arial" w:hAnsi="Arial" w:cs="Arial"/>
+          <w:color w:val="222222"/>
+        </w:rPr>
+        <w:t xml:space="preserve">, залегнали в този манифест, са извлечени от и подкрепят широка гама от </w:t>
+      </w:r>
+      <w:r>
+        <w:rPr>
+          <w:rFonts w:ascii="Arial" w:hAnsi="Arial" w:cs="Arial"/>
+          <w:color w:val="222222"/>
+          <w:lang w:val="bg-BG"/>
+        </w:rPr>
+        <w:t>методи</w:t>
+      </w:r>
+      <w:r>
+        <w:rPr>
+          <w:rFonts w:ascii="Arial" w:hAnsi="Arial" w:cs="Arial"/>
+          <w:color w:val="222222"/>
+        </w:rPr>
+        <w:t xml:space="preserve"> за разработване на софтуер, включително Scrum и Kanban.</w:t>
+      </w:r>
+    </w:p>
+    <w:p>
+      <w:pPr>
+        <w:pStyle w:val="NormalWeb"/>
+        <w:shd w:val="clear" w:color="auto" w:fill="FFFFFF"/>
+        <w:spacing w:before="120" w:beforeAutospacing="0" w:after="120" w:afterAutospacing="0"/>
+        <w:rPr>
+          <w:rFonts w:ascii="Arial" w:hAnsi="Arial" w:cs="Arial"/>
+          <w:color w:val="222222"/>
+        </w:rPr>
+      </w:pPr>
+      <w:r>
+        <w:rPr>
+          <w:rFonts w:ascii="Arial" w:hAnsi="Arial" w:cs="Arial"/>
+          <w:color w:val="222222"/>
+        </w:rPr>
+        <w:t xml:space="preserve">Agile методологиите се фокусират върху доставянето на високо-качествен работещ софтуер. Доставянето се извършва често и консистентно, като в същото време се минимизират загубите и се увеличават ползите за бизнеса. </w:t>
+      </w:r>
+    </w:p>
+    <w:p>
+      <w:pPr>
+        <w:pStyle w:val="NormalWeb"/>
+        <w:shd w:val="clear" w:color="auto" w:fill="FFFFFF"/>
+        <w:spacing w:before="120" w:beforeAutospacing="0" w:after="120" w:afterAutospacing="0"/>
+        <w:rPr>
+          <w:rFonts w:ascii="Arial" w:hAnsi="Arial" w:cs="Arial"/>
+          <w:color w:val="222222"/>
+        </w:rPr>
+      </w:pPr>
+    </w:p>
+    <w:p>
+      <w:pPr>
+        <w:pStyle w:val="Heading2"/>
+        <w:rPr>
+          <w:rFonts w:ascii="Arial" w:hAnsi="Arial" w:cs="Arial"/>
+          <w:sz w:val="32"/>
+          <w:szCs w:val="32"/>
+        </w:rPr>
+      </w:pPr>
+      <w:bookmarkStart w:id="1" w:name="_Toc530309872"/>
+      <w:r>
+        <w:rPr>
+          <w:rFonts w:ascii="Arial" w:hAnsi="Arial" w:cs="Arial"/>
+          <w:sz w:val="32"/>
+          <w:szCs w:val="32"/>
+          <w:lang w:val="bg-BG"/>
+        </w:rPr>
+        <w:t xml:space="preserve">Основни стъпки в </w:t>
+      </w:r>
+      <w:r>
+        <w:rPr>
+          <w:rFonts w:ascii="Arial" w:hAnsi="Arial" w:cs="Arial"/>
+          <w:sz w:val="32"/>
+          <w:szCs w:val="32"/>
+        </w:rPr>
+        <w:t>Agile</w:t>
       </w:r>
       <w:bookmarkEnd w:id="1"/>
+    </w:p>
+    <w:p>
+      <w:pPr>
+        <w:pStyle w:val="NormalWeb"/>
+        <w:shd w:val="clear" w:color="auto" w:fill="FFFFFF"/>
+        <w:spacing w:before="120" w:beforeAutospacing="0" w:after="120" w:afterAutospacing="0"/>
+        <w:rPr>
+          <w:rFonts w:ascii="Arial" w:hAnsi="Arial" w:cs="Arial"/>
+          <w:color w:val="222222"/>
+        </w:rPr>
+      </w:pPr>
+      <w:r>
+        <w:rPr>
+          <w:rFonts w:ascii="Arial" w:hAnsi="Arial" w:cs="Arial"/>
+          <w:color w:val="222222"/>
+        </w:rPr>
+        <w:t xml:space="preserve">Има много различни имплементации на agile методологии, но се забелязват някои основни стъпки, които се спазват при </w:t>
+      </w:r>
+      <w:r>
+        <w:rPr>
+          <w:rFonts w:ascii="Arial" w:hAnsi="Arial" w:cs="Arial"/>
+          <w:color w:val="222222"/>
+          <w:lang w:val="bg-BG"/>
+        </w:rPr>
+        <w:t>всички от тях</w:t>
+      </w:r>
+      <w:r>
+        <w:rPr>
+          <w:rFonts w:ascii="Arial" w:hAnsi="Arial" w:cs="Arial"/>
+          <w:color w:val="222222"/>
+        </w:rPr>
+        <w:t>:</w:t>
+      </w:r>
+    </w:p>
+    <w:p>
+      <w:pPr>
+        <w:pStyle w:val="NormalWeb"/>
+        <w:shd w:val="clear" w:color="auto" w:fill="FFFFFF"/>
+        <w:spacing w:before="120" w:beforeAutospacing="0" w:after="120" w:afterAutospacing="0"/>
+        <w:rPr>
+          <w:rFonts w:ascii="Helvetica" w:hAnsi="Helvetica" w:cs="Helvetica"/>
+          <w:color w:val="21262D"/>
+          <w:sz w:val="27"/>
+          <w:szCs w:val="27"/>
+          <w:lang w:val="bg-BG"/>
+        </w:rPr>
+      </w:pPr>
+    </w:p>
+    <w:p>
+      <w:pPr>
+        <w:jc w:val="center"/>
+        <w:rPr>
+          <w:rFonts w:ascii="Arial" w:eastAsiaTheme="majorEastAsia" w:hAnsi="Arial" w:cs="Arial"/>
+          <w:color w:val="2E74B5" w:themeColor="accent1" w:themeShade="BF"/>
+          <w:sz w:val="24"/>
+          <w:szCs w:val="24"/>
+          <w:lang w:val="bg-BG"/>
+        </w:rPr>
+      </w:pPr>
+      <w:r>
+        <w:rPr>
+          <w:rFonts w:ascii="Arial" w:eastAsiaTheme="majorEastAsia" w:hAnsi="Arial" w:cs="Arial"/>
+          <w:noProof/>
+          <w:color w:val="2E74B5" w:themeColor="accent1" w:themeShade="BF"/>
+          <w:sz w:val="24"/>
+          <w:szCs w:val="24"/>
+        </w:rPr>
+        <w:drawing>
+          <wp:inline distT="0" distB="0" distL="0" distR="0">
+            <wp:extent cx="3209925" cy="3209925"/>
+            <wp:effectExtent l="0" t="0" r="9525" b="9525"/>
+            <wp:docPr id="3" name="Picture 3"/>
+            <wp:cNvGraphicFramePr>
+              <a:graphicFrameLocks xmlns:a="http://schemas.openxmlformats.org/drawingml/2006/main" noChangeAspect="1"/>
+            </wp:cNvGraphicFramePr>
+            <a:graphic xmlns:a="http://schemas.openxmlformats.org/drawingml/2006/main">
+              <a:graphicData uri="http://schemas.openxmlformats.org/drawingml/2006/picture">
+                <pic:pic xmlns:pic="http://schemas.openxmlformats.org/drawingml/2006/picture">
+                  <pic:nvPicPr>
+                    <pic:cNvPr id="3" name="segue-blog-what-is-agile-software-development.png"/>
+                    <pic:cNvPicPr/>
+                  </pic:nvPicPr>
+                  <pic:blipFill>
+                    <a:blip r:embed="rId8">
+                      <a:extLst>
+                        <a:ext uri="{28A0092B-C50C-407E-A947-70E740481C1C}">
+                          <a14:useLocalDpi xmlns:a14="http://schemas.microsoft.com/office/drawing/2010/main" val="0"/>
+                        </a:ext>
+                      </a:extLst>
+                    </a:blip>
+                    <a:stretch>
+                      <a:fillRect/>
+                    </a:stretch>
+                  </pic:blipFill>
+                  <pic:spPr>
+                    <a:xfrm>
+                      <a:off x="0" y="0"/>
+                      <a:ext cx="3210377" cy="3210377"/>
+                    </a:xfrm>
+                    <a:prstGeom prst="rect">
+                      <a:avLst/>
+                    </a:prstGeom>
+                  </pic:spPr>
+                </pic:pic>
+              </a:graphicData>
+            </a:graphic>
+          </wp:inline>
+        </w:drawing>
+      </w:r>
+    </w:p>
+    <w:p>
+      <w:pPr>
+        <w:jc w:val="center"/>
+        <w:rPr>
+          <w:rFonts w:ascii="Arial" w:eastAsiaTheme="majorEastAsia" w:hAnsi="Arial" w:cs="Arial"/>
+          <w:color w:val="2E74B5" w:themeColor="accent1" w:themeShade="BF"/>
+          <w:sz w:val="24"/>
+          <w:szCs w:val="24"/>
+          <w:lang w:val="bg-BG"/>
+        </w:rPr>
+      </w:pPr>
+    </w:p>
+    <w:p>
+      <w:pPr>
+        <w:pStyle w:val="Heading3"/>
+        <w:rPr>
+          <w:rFonts w:ascii="Arial" w:hAnsi="Arial" w:cs="Arial"/>
+          <w:sz w:val="28"/>
+          <w:szCs w:val="28"/>
+          <w:lang w:val="bg-BG"/>
+        </w:rPr>
+      </w:pPr>
+      <w:bookmarkStart w:id="2" w:name="_Toc530309873"/>
+      <w:r>
+        <w:rPr>
+          <w:rFonts w:ascii="Arial" w:hAnsi="Arial" w:cs="Arial"/>
+          <w:sz w:val="28"/>
+          <w:szCs w:val="28"/>
+          <w:lang w:val="bg-BG"/>
+        </w:rPr>
+        <w:t>Проучване</w:t>
+      </w:r>
+      <w:bookmarkEnd w:id="2"/>
+    </w:p>
+    <w:p>
+      <w:pPr>
+        <w:pStyle w:val="NormalWeb"/>
+        <w:shd w:val="clear" w:color="auto" w:fill="FFFFFF"/>
+        <w:spacing w:before="120" w:beforeAutospacing="0" w:after="120" w:afterAutospacing="0"/>
+        <w:rPr>
+          <w:rFonts w:ascii="Arial" w:hAnsi="Arial" w:cs="Arial"/>
+          <w:color w:val="222222"/>
+          <w:lang w:val="bg-BG"/>
+        </w:rPr>
+      </w:pPr>
+      <w:r>
+        <w:rPr>
+          <w:rFonts w:ascii="Arial" w:hAnsi="Arial" w:cs="Arial"/>
+          <w:color w:val="222222"/>
+          <w:lang w:val="bg-BG"/>
+        </w:rPr>
+        <w:t xml:space="preserve">Важно е да бъдат разбрани вижданията и бизнеса на клиента, когато се започва нов проект. Проектите, които ще се разработват по </w:t>
+      </w:r>
+      <w:r>
+        <w:rPr>
+          <w:rFonts w:ascii="Arial" w:hAnsi="Arial" w:cs="Arial"/>
+          <w:color w:val="222222"/>
+        </w:rPr>
+        <w:t xml:space="preserve">agile </w:t>
+      </w:r>
+      <w:r>
+        <w:rPr>
+          <w:rFonts w:ascii="Arial" w:hAnsi="Arial" w:cs="Arial"/>
+          <w:color w:val="222222"/>
+          <w:lang w:val="bg-BG"/>
+        </w:rPr>
+        <w:t xml:space="preserve">методология започват с поредица от проучвателни сесии и изследвания за да бъдат разбрани целите на </w:t>
+      </w:r>
+      <w:r>
+        <w:rPr>
+          <w:rFonts w:ascii="Arial" w:hAnsi="Arial" w:cs="Arial"/>
+          <w:color w:val="222222"/>
+          <w:lang w:val="bg-BG"/>
+        </w:rPr>
+        <w:lastRenderedPageBreak/>
+        <w:t>клиента, предизвикателств</w:t>
+      </w:r>
+      <w:r>
+        <w:rPr>
+          <w:rFonts w:ascii="Arial" w:hAnsi="Arial" w:cs="Arial"/>
+          <w:color w:val="222222"/>
+          <w:lang w:val="bg-BG"/>
+        </w:rPr>
+        <w:t>ата, естеството на бизнеса и т.н. В тези сесии взимат участие важни членове на екипа, включително клиента, ръководител на проекта, дизайнер и разработчик с цел да се подсигури общо виждане за продукта в целия екип.</w:t>
+      </w:r>
+    </w:p>
+    <w:p>
+      <w:pPr>
+        <w:pStyle w:val="NormalWeb"/>
+        <w:shd w:val="clear" w:color="auto" w:fill="FFFFFF"/>
+        <w:spacing w:before="120" w:beforeAutospacing="0" w:after="120" w:afterAutospacing="0"/>
+        <w:rPr>
+          <w:lang w:val="bg-BG"/>
+        </w:rPr>
+      </w:pPr>
+    </w:p>
+    <w:p>
+      <w:pPr>
+        <w:pStyle w:val="Heading3"/>
+        <w:rPr>
+          <w:rFonts w:ascii="Arial" w:hAnsi="Arial" w:cs="Arial"/>
+          <w:sz w:val="28"/>
+          <w:szCs w:val="28"/>
+          <w:lang w:val="bg-BG"/>
+        </w:rPr>
+      </w:pPr>
+      <w:bookmarkStart w:id="3" w:name="_Toc530309874"/>
+      <w:r>
+        <w:rPr>
+          <w:rFonts w:ascii="Arial" w:hAnsi="Arial" w:cs="Arial"/>
+          <w:sz w:val="28"/>
+          <w:szCs w:val="28"/>
+          <w:lang w:val="bg-BG"/>
+        </w:rPr>
+        <w:t>Product Backlog</w:t>
+      </w:r>
+      <w:bookmarkEnd w:id="3"/>
+    </w:p>
+    <w:p>
+      <w:pPr>
+        <w:pStyle w:val="NormalWeb"/>
+        <w:shd w:val="clear" w:color="auto" w:fill="FFFFFF"/>
+        <w:spacing w:before="120" w:beforeAutospacing="0" w:after="120" w:afterAutospacing="0"/>
+        <w:rPr>
+          <w:rFonts w:ascii="Arial" w:hAnsi="Arial" w:cs="Arial"/>
+          <w:color w:val="222222"/>
+          <w:lang w:val="bg-BG"/>
+        </w:rPr>
+      </w:pPr>
+      <w:r>
+        <w:rPr>
+          <w:rFonts w:ascii="Arial" w:hAnsi="Arial" w:cs="Arial"/>
+          <w:color w:val="222222"/>
+          <w:lang w:val="bg-BG"/>
+        </w:rPr>
+        <w:t>По време на периода на проучване, екипът работи заедно за да създаде product backlog от високо ниво.</w:t>
+      </w:r>
+      <w:r>
+        <w:rPr>
+          <w:rFonts w:ascii="Arial" w:hAnsi="Arial" w:cs="Arial"/>
+          <w:color w:val="222222"/>
+          <w:lang w:val="bg-BG"/>
+        </w:rPr>
+        <w:t xml:space="preserve"> Това е списък с всички фунционалности, които биха били полезни на клиента и неговите потребители.</w:t>
+      </w:r>
+      <w:r>
+        <w:rPr>
+          <w:rFonts w:ascii="Arial" w:hAnsi="Arial" w:cs="Arial"/>
+          <w:color w:val="222222"/>
+        </w:rPr>
+        <w:t xml:space="preserve"> </w:t>
+      </w:r>
+      <w:r>
+        <w:rPr>
+          <w:rFonts w:ascii="Arial" w:hAnsi="Arial" w:cs="Arial"/>
+          <w:color w:val="222222"/>
+          <w:lang w:val="bg-BG"/>
+        </w:rPr>
+        <w:t>Собственикът на продукта работи заедно с клиента за да приоритизира тези фунционалности, като по този начин се определя реда, в който те ще бъдат разработени, тествани и доставени.</w:t>
+      </w:r>
+      <w:r>
+        <w:rPr>
+          <w:rFonts w:ascii="Arial" w:hAnsi="Arial" w:cs="Arial"/>
+          <w:color w:val="222222"/>
+          <w:lang w:val="bg-BG"/>
+        </w:rPr>
+        <w:t xml:space="preserve"> Фактът, че клиентът определя п</w:t>
+      </w:r>
+      <w:r>
+        <w:rPr>
+          <w:rFonts w:ascii="Arial" w:hAnsi="Arial" w:cs="Arial"/>
+          <w:color w:val="222222"/>
+          <w:lang w:val="bg-BG"/>
+        </w:rPr>
+        <w:t>риоритетите позволява на екипа</w:t>
+      </w:r>
+      <w:r>
+        <w:rPr>
+          <w:rFonts w:ascii="Arial" w:hAnsi="Arial" w:cs="Arial"/>
+          <w:color w:val="222222"/>
+          <w:lang w:val="bg-BG"/>
+        </w:rPr>
+        <w:t xml:space="preserve"> да се фокусира върху доставката на фунционалностите, които носят повече стойност на клиента.</w:t>
+      </w:r>
+    </w:p>
+    <w:p>
+      <w:pPr>
+        <w:pStyle w:val="Heading3"/>
+        <w:rPr>
+          <w:rFonts w:ascii="Arial" w:hAnsi="Arial" w:cs="Arial"/>
+          <w:sz w:val="28"/>
+          <w:szCs w:val="28"/>
+          <w:lang w:val="bg-BG"/>
+        </w:rPr>
+      </w:pPr>
+      <w:bookmarkStart w:id="4" w:name="_Toc530309875"/>
+    </w:p>
+    <w:p>
+      <w:pPr>
+        <w:pStyle w:val="Heading3"/>
+        <w:rPr>
+          <w:rFonts w:ascii="Arial" w:hAnsi="Arial" w:cs="Arial"/>
+          <w:sz w:val="28"/>
+          <w:szCs w:val="28"/>
+          <w:lang w:val="bg-BG"/>
+        </w:rPr>
+      </w:pPr>
+      <w:r>
+        <w:rPr>
+          <w:rFonts w:ascii="Arial" w:hAnsi="Arial" w:cs="Arial"/>
+          <w:sz w:val="28"/>
+          <w:szCs w:val="28"/>
+          <w:lang w:val="bg-BG"/>
+        </w:rPr>
+        <w:t>Итерации</w:t>
+      </w:r>
+      <w:bookmarkEnd w:id="4"/>
+    </w:p>
+    <w:p>
+      <w:pPr>
+        <w:pStyle w:val="NormalWeb"/>
+        <w:shd w:val="clear" w:color="auto" w:fill="FFFFFF"/>
+        <w:spacing w:before="120" w:beforeAutospacing="0" w:after="120" w:afterAutospacing="0"/>
+        <w:rPr>
+          <w:rFonts w:ascii="Arial" w:hAnsi="Arial" w:cs="Arial"/>
+          <w:color w:val="222222"/>
+        </w:rPr>
+      </w:pPr>
+      <w:r>
+        <w:rPr>
+          <w:rFonts w:ascii="Arial" w:hAnsi="Arial" w:cs="Arial"/>
+          <w:color w:val="222222"/>
+          <w:lang w:val="bg-BG"/>
+        </w:rPr>
+        <w:t>След като се подсигури, че екипът разбира визията на клиента и има създаден backlog с фунционалности, екипът започва разработката и доставянето чрез серии от ограничени във времето итерации, наречени спринтове.</w:t>
+      </w:r>
+      <w:r>
+        <w:rPr>
+          <w:rFonts w:ascii="Arial" w:hAnsi="Arial" w:cs="Arial"/>
+          <w:color w:val="222222"/>
+          <w:lang w:val="bg-BG"/>
+        </w:rPr>
+        <w:t xml:space="preserve"> Всеки спринт е с продължителност между една и четири седмици, в зависимост от размера и продължителността на проекта. В края на всеки спринт се доставя </w:t>
+      </w:r>
+      <w:r>
+        <w:rPr>
+          <w:rFonts w:ascii="Arial" w:hAnsi="Arial" w:cs="Arial"/>
+          <w:color w:val="222222"/>
+          <w:lang w:val="bg-BG"/>
+        </w:rPr>
+        <w:t>пакет</w:t>
+      </w:r>
+      <w:r>
+        <w:rPr>
+          <w:rFonts w:ascii="Arial" w:hAnsi="Arial" w:cs="Arial"/>
+          <w:color w:val="222222"/>
+          <w:lang w:val="bg-BG"/>
+        </w:rPr>
+        <w:t xml:space="preserve"> от работещи фунционалности, които са част от целия </w:t>
+      </w:r>
+      <w:r>
+        <w:rPr>
+          <w:rFonts w:ascii="Arial" w:hAnsi="Arial" w:cs="Arial"/>
+          <w:color w:val="222222"/>
+        </w:rPr>
+        <w:t>backlog.</w:t>
+      </w:r>
+    </w:p>
+    <w:p>
+      <w:pPr>
+        <w:pStyle w:val="NormalWeb"/>
+        <w:shd w:val="clear" w:color="auto" w:fill="FFFFFF"/>
+        <w:spacing w:before="120" w:beforeAutospacing="0" w:after="120" w:afterAutospacing="0"/>
+        <w:rPr>
+          <w:rFonts w:ascii="Arial" w:hAnsi="Arial" w:cs="Arial"/>
+          <w:color w:val="222222"/>
+        </w:rPr>
+      </w:pPr>
+    </w:p>
+    <w:p>
+      <w:pPr>
+        <w:pStyle w:val="Heading3"/>
+        <w:rPr>
+          <w:rFonts w:ascii="Arial" w:hAnsi="Arial" w:cs="Arial"/>
+          <w:bCs/>
+          <w:sz w:val="28"/>
+          <w:szCs w:val="28"/>
+          <w:lang w:val="bg-BG"/>
+        </w:rPr>
+      </w:pPr>
+      <w:bookmarkStart w:id="5" w:name="_Toc530309876"/>
+      <w:r>
+        <w:rPr>
+          <w:rFonts w:ascii="Arial" w:hAnsi="Arial" w:cs="Arial"/>
+          <w:bCs/>
+          <w:sz w:val="28"/>
+          <w:szCs w:val="28"/>
+          <w:lang w:val="bg-BG"/>
+        </w:rPr>
+        <w:t>Продължаване на цикъла</w:t>
+      </w:r>
+      <w:bookmarkEnd w:id="5"/>
+    </w:p>
+    <w:p>
+      <w:pPr>
+        <w:pStyle w:val="NormalWeb"/>
+        <w:shd w:val="clear" w:color="auto" w:fill="FFFFFF"/>
+        <w:spacing w:before="120" w:beforeAutospacing="0" w:after="120" w:afterAutospacing="0"/>
+        <w:rPr>
+          <w:rFonts w:ascii="Arial" w:hAnsi="Arial" w:cs="Arial"/>
+          <w:color w:val="222222"/>
+          <w:lang w:val="bg-BG"/>
+        </w:rPr>
+      </w:pPr>
+      <w:r>
+        <w:rPr>
+          <w:rFonts w:ascii="Arial" w:hAnsi="Arial" w:cs="Arial"/>
+          <w:color w:val="222222"/>
+          <w:lang w:val="bg-BG"/>
+        </w:rPr>
+        <w:t>При нужда се провеждат допълнителни спринтове, за да се доставят нови функционалности. При всяка следваща итерация се включват обратна връзка от предишни итерации и бета тестове на потребителите.</w:t>
+      </w:r>
+    </w:p>
+    <w:p>
+      <w:pPr>
+        <w:pStyle w:val="NormalWeb"/>
+        <w:shd w:val="clear" w:color="auto" w:fill="FFFFFF"/>
+        <w:spacing w:before="120" w:beforeAutospacing="0" w:after="120" w:afterAutospacing="0"/>
+        <w:rPr>
+          <w:rFonts w:ascii="Arial" w:hAnsi="Arial" w:cs="Arial"/>
+          <w:color w:val="222222"/>
+          <w:lang w:val="bg-BG"/>
+        </w:rPr>
+      </w:pPr>
+      <w:r>
+        <w:rPr>
+          <w:rFonts w:ascii="Arial" w:hAnsi="Arial" w:cs="Arial"/>
+          <w:color w:val="222222"/>
+          <w:lang w:val="bg-BG"/>
+        </w:rPr>
+        <w:t xml:space="preserve">Всеки </w:t>
+      </w:r>
+      <w:r>
+        <w:rPr>
+          <w:rFonts w:ascii="Arial" w:hAnsi="Arial" w:cs="Arial"/>
+          <w:color w:val="222222"/>
+          <w:lang w:val="bg-BG"/>
+        </w:rPr>
+        <w:t>следващ</w:t>
+      </w:r>
+      <w:r>
+        <w:rPr>
+          <w:rFonts w:ascii="Arial" w:hAnsi="Arial" w:cs="Arial"/>
+          <w:color w:val="222222"/>
+          <w:lang w:val="bg-BG"/>
+        </w:rPr>
+        <w:t xml:space="preserve"> </w:t>
+      </w:r>
+      <w:r>
+        <w:rPr>
+          <w:rFonts w:ascii="Arial" w:hAnsi="Arial" w:cs="Arial"/>
+          <w:color w:val="222222"/>
+          <w:lang w:val="bg-BG"/>
+        </w:rPr>
+        <w:t>с</w:t>
+      </w:r>
+      <w:r>
+        <w:rPr>
+          <w:rFonts w:ascii="Arial" w:hAnsi="Arial" w:cs="Arial"/>
+          <w:color w:val="222222"/>
+          <w:lang w:val="bg-BG"/>
+        </w:rPr>
+        <w:t>принт е</w:t>
+      </w:r>
+      <w:r>
+        <w:rPr>
+          <w:rFonts w:ascii="Arial" w:hAnsi="Arial" w:cs="Arial"/>
+          <w:color w:val="222222"/>
+          <w:lang w:val="bg-BG"/>
+        </w:rPr>
+        <w:t xml:space="preserve"> едновременно</w:t>
+      </w:r>
+      <w:r>
+        <w:rPr>
+          <w:rFonts w:ascii="Arial" w:hAnsi="Arial" w:cs="Arial"/>
+          <w:color w:val="222222"/>
+          <w:lang w:val="bg-BG"/>
+        </w:rPr>
+        <w:t xml:space="preserve"> итеративен, </w:t>
+      </w:r>
+      <w:r>
+        <w:rPr>
+          <w:rFonts w:ascii="Arial" w:hAnsi="Arial" w:cs="Arial"/>
+          <w:color w:val="222222"/>
+          <w:lang w:val="bg-BG"/>
+        </w:rPr>
+        <w:t xml:space="preserve">т.е. </w:t>
+      </w:r>
+      <w:r>
+        <w:rPr>
+          <w:rFonts w:ascii="Arial" w:hAnsi="Arial" w:cs="Arial"/>
+          <w:color w:val="222222"/>
+          <w:lang w:val="bg-BG"/>
+        </w:rPr>
+        <w:t>осигурява</w:t>
+      </w:r>
+      <w:r>
+        <w:rPr>
+          <w:rFonts w:ascii="Arial" w:hAnsi="Arial" w:cs="Arial"/>
+          <w:color w:val="222222"/>
+          <w:lang w:val="bg-BG"/>
+        </w:rPr>
+        <w:t xml:space="preserve"> </w:t>
+      </w:r>
+      <w:r>
+        <w:rPr>
+          <w:rFonts w:ascii="Arial" w:hAnsi="Arial" w:cs="Arial"/>
+          <w:color w:val="222222"/>
+          <w:lang w:val="bg-BG"/>
+        </w:rPr>
+        <w:t>подобрения в работата, завършена в предишни спринтове</w:t>
+      </w:r>
+      <w:r>
+        <w:rPr>
+          <w:rFonts w:ascii="Arial" w:hAnsi="Arial" w:cs="Arial"/>
+          <w:color w:val="222222"/>
+          <w:lang w:val="bg-BG"/>
+        </w:rPr>
+        <w:t xml:space="preserve"> и </w:t>
+      </w:r>
+      <w:r>
+        <w:rPr>
+          <w:rFonts w:ascii="Arial" w:hAnsi="Arial" w:cs="Arial"/>
+          <w:color w:val="222222"/>
+          <w:lang w:val="bg-BG"/>
+        </w:rPr>
+        <w:t>надграждащ</w:t>
+      </w:r>
+      <w:r>
+        <w:rPr>
+          <w:rFonts w:ascii="Arial" w:hAnsi="Arial" w:cs="Arial"/>
+          <w:color w:val="222222"/>
+          <w:lang w:val="bg-BG"/>
+        </w:rPr>
+        <w:t xml:space="preserve">, </w:t>
+      </w:r>
+      <w:r>
+        <w:rPr>
+          <w:rFonts w:ascii="Arial" w:hAnsi="Arial" w:cs="Arial"/>
+          <w:color w:val="222222"/>
+          <w:lang w:val="bg-BG"/>
+        </w:rPr>
+        <w:t>т.е. добавя нови функционалности</w:t>
+      </w:r>
+      <w:r>
+        <w:rPr>
+          <w:rFonts w:ascii="Arial" w:hAnsi="Arial" w:cs="Arial"/>
+          <w:color w:val="222222"/>
+          <w:lang w:val="bg-BG"/>
+        </w:rPr>
+        <w:t xml:space="preserve"> към системата</w:t>
+      </w:r>
+      <w:r>
+        <w:rPr>
+          <w:rFonts w:ascii="Arial" w:hAnsi="Arial" w:cs="Arial"/>
+          <w:color w:val="222222"/>
+          <w:lang w:val="bg-BG"/>
+        </w:rPr>
+        <w:t>.</w:t>
+      </w:r>
+    </w:p>
+    <w:p>
+      <w:pPr>
+        <w:pStyle w:val="NormalWeb"/>
+        <w:shd w:val="clear" w:color="auto" w:fill="FFFFFF"/>
+        <w:spacing w:before="840" w:beforeAutospacing="0" w:after="120" w:afterAutospacing="0"/>
+        <w:rPr>
+          <w:rFonts w:ascii="Arial" w:hAnsi="Arial" w:cs="Arial"/>
+          <w:color w:val="222222"/>
+          <w:lang w:val="bg-BG"/>
+        </w:rPr>
+      </w:pPr>
+      <w:r>
+        <w:rPr>
+          <w:rFonts w:ascii="Arial" w:hAnsi="Arial" w:cs="Arial"/>
+          <w:color w:val="222222"/>
+          <w:lang w:val="bg-BG"/>
+        </w:rPr>
+        <w:t>Внедряването на agile методологиите в процеса н</w:t>
+      </w:r>
+      <w:bookmarkStart w:id="6" w:name="_GoBack"/>
+      <w:bookmarkEnd w:id="6"/>
+      <w:r>
+        <w:rPr>
+          <w:rFonts w:ascii="Arial" w:hAnsi="Arial" w:cs="Arial"/>
+          <w:color w:val="222222"/>
+          <w:lang w:val="bg-BG"/>
+        </w:rPr>
+        <w:t>а разработка на софтуер може да има сериозно влияние върху цялостния успех на проекта.</w:t>
+      </w:r>
+      <w:r>
+        <w:rPr>
+          <w:rFonts w:ascii="Arial" w:hAnsi="Arial" w:cs="Arial"/>
+          <w:color w:val="222222"/>
+          <w:lang w:val="bg-BG"/>
+        </w:rPr>
+        <w:t xml:space="preserve"> Обратната връзка и подобренията се случват достатъчно често, така че да бъдат поправени малките нередности преди те да се превърнат в големи проблеми.</w:t>
+      </w:r>
+      <w:r>
+        <w:rPr>
+          <w:rFonts w:ascii="Arial" w:hAnsi="Arial" w:cs="Arial"/>
+          <w:color w:val="222222"/>
+          <w:lang w:val="bg-BG"/>
+        </w:rPr>
+        <w:t xml:space="preserve"> </w:t>
+      </w:r>
+      <w:r>
+        <w:rPr>
+          <w:rFonts w:ascii="Arial" w:hAnsi="Arial" w:cs="Arial"/>
+          <w:color w:val="222222"/>
+          <w:lang w:val="bg-BG"/>
+        </w:rPr>
+        <w:t xml:space="preserve">Комуникацията </w:t>
+      </w:r>
+      <w:r>
+        <w:rPr>
+          <w:rFonts w:ascii="Arial" w:hAnsi="Arial" w:cs="Arial"/>
+          <w:color w:val="222222"/>
+          <w:lang w:val="bg-BG"/>
+        </w:rPr>
+        <w:t>по време на</w:t>
+      </w:r>
+      <w:r>
+        <w:rPr>
+          <w:rFonts w:ascii="Arial" w:hAnsi="Arial" w:cs="Arial"/>
+          <w:color w:val="222222"/>
+          <w:lang w:val="bg-BG"/>
+        </w:rPr>
+        <w:t xml:space="preserve"> це</w:t>
+      </w:r>
+      <w:r>
+        <w:rPr>
+          <w:rFonts w:ascii="Arial" w:hAnsi="Arial" w:cs="Arial"/>
+          <w:color w:val="222222"/>
+          <w:lang w:val="bg-BG"/>
+        </w:rPr>
+        <w:t>лия процес също се подобрява чрез a</w:t>
+      </w:r>
+      <w:r>
+        <w:rPr>
+          <w:rFonts w:ascii="Arial" w:hAnsi="Arial" w:cs="Arial"/>
+          <w:color w:val="222222"/>
+          <w:lang w:val="bg-BG"/>
+        </w:rPr>
+        <w:t>gile подход</w:t>
+      </w:r>
+      <w:r>
+        <w:rPr>
+          <w:rFonts w:ascii="Arial" w:hAnsi="Arial" w:cs="Arial"/>
+          <w:color w:val="222222"/>
+          <w:lang w:val="bg-BG"/>
+        </w:rPr>
+        <w:t>а</w:t>
+      </w:r>
+      <w:r>
+        <w:rPr>
+          <w:rFonts w:ascii="Arial" w:hAnsi="Arial" w:cs="Arial"/>
+          <w:color w:val="222222"/>
+          <w:lang w:val="bg-BG"/>
+        </w:rPr>
+        <w:t xml:space="preserve"> към управлението на проекти</w:t>
+      </w:r>
+      <w:r>
+        <w:rPr>
+          <w:rFonts w:ascii="Arial" w:hAnsi="Arial" w:cs="Arial"/>
+          <w:color w:val="222222"/>
+          <w:lang w:val="bg-BG"/>
+        </w:rPr>
+        <w:t>.</w:t>
+      </w:r>
+      <w:r>
+        <w:rPr>
+          <w:rFonts w:ascii="Arial" w:hAnsi="Arial" w:cs="Arial"/>
+          <w:color w:val="222222"/>
+          <w:lang w:val="bg-BG"/>
+        </w:rPr>
+        <w:t xml:space="preserve"> Като цяло agile предоставя елегантен и ефективен модел за успешното разработване на софтуер.</w:t>
+      </w:r>
     </w:p>
     <w:p>
       <w:pPr>
@@ -726,7 +2347,7 @@
           <w:szCs w:val="44"/>
         </w:rPr>
       </w:pPr>
-      <w:bookmarkStart w:id="2" w:name="_Toc530302704"/>
+      <w:bookmarkStart w:id="7" w:name="_Toc530309877"/>
       <w:r>
         <w:rPr>
           <w:rFonts w:ascii="Arial" w:hAnsi="Arial" w:cs="Arial"/>
@@ -745,7 +2366,7 @@
         </w:rPr>
         <w:t>Agile</w:t>
       </w:r>
-      <w:bookmarkEnd w:id="2"/>
+      <w:bookmarkEnd w:id="7"/>
     </w:p>
     <w:p>
       <w:pPr>
@@ -775,7 +2396,7 @@
           <w:lang w:val="bg-BG"/>
         </w:rPr>
       </w:pPr>
-      <w:bookmarkStart w:id="3" w:name="_Toc530302705"/>
+      <w:bookmarkStart w:id="8" w:name="_Toc530309878"/>
       <w:r>
         <w:rPr>
           <w:rFonts w:ascii="Arial" w:hAnsi="Arial" w:cs="Arial"/>
@@ -801,15 +2422,89 @@
           <w:szCs w:val="44"/>
           <w:lang w:val="bg-BG"/>
         </w:rPr>
-        <w:t>методи</w:t>
-      </w:r>
-      <w:bookmarkEnd w:id="3"/>
+        <w:t>мет</w:t>
+      </w:r>
+      <w:r>
+        <w:rPr>
+          <w:rFonts w:ascii="Arial" w:hAnsi="Arial" w:cs="Arial"/>
+          <w:sz w:val="44"/>
+          <w:szCs w:val="44"/>
+          <w:lang w:val="bg-BG"/>
+        </w:rPr>
+        <w:t>одологии</w:t>
+      </w:r>
+      <w:bookmarkEnd w:id="8"/>
+    </w:p>
+    <w:p>
+      <w:pPr>
+        <w:rPr>
+          <w:rFonts w:ascii="Arial" w:eastAsiaTheme="majorEastAsia" w:hAnsi="Arial" w:cs="Arial"/>
+          <w:color w:val="2E74B5" w:themeColor="accent1" w:themeShade="BF"/>
+          <w:sz w:val="44"/>
+          <w:szCs w:val="44"/>
+          <w:lang w:val="bg-BG"/>
+        </w:rPr>
+      </w:pPr>
+      <w:r>
+        <w:rPr>
+          <w:rFonts w:ascii="Arial" w:hAnsi="Arial" w:cs="Arial"/>
+          <w:sz w:val="44"/>
+          <w:szCs w:val="44"/>
+          <w:lang w:val="bg-BG"/>
+        </w:rPr>
+        <w:br w:type="page"/>
+      </w:r>
+    </w:p>
+    <w:p>
+      <w:pPr>
+        <w:pStyle w:val="Heading1"/>
+        <w:rPr>
+          <w:rFonts w:ascii="Arial" w:hAnsi="Arial" w:cs="Arial"/>
+          <w:sz w:val="44"/>
+          <w:szCs w:val="44"/>
+          <w:lang w:val="bg-BG"/>
+        </w:rPr>
+      </w:pPr>
+      <w:bookmarkStart w:id="9" w:name="_Toc530309879"/>
+      <w:r>
+        <w:rPr>
+          <w:rFonts w:ascii="Arial" w:hAnsi="Arial" w:cs="Arial"/>
+          <w:sz w:val="44"/>
+          <w:szCs w:val="44"/>
+          <w:lang w:val="bg-BG"/>
+        </w:rPr>
+        <w:lastRenderedPageBreak/>
+        <w:t>Ресурси</w:t>
+      </w:r>
+      <w:bookmarkEnd w:id="9"/>
+    </w:p>
+    <w:p>
+      <w:pPr>
+        <w:pStyle w:val="Heading1"/>
+        <w:rPr>
+          <w:rFonts w:ascii="Arial" w:hAnsi="Arial" w:cs="Arial"/>
+          <w:sz w:val="44"/>
+          <w:szCs w:val="44"/>
+          <w:lang w:val="bg-BG"/>
+        </w:rPr>
+      </w:pPr>
+    </w:p>
+    <w:p>
+      <w:pPr>
+        <w:rPr>
+          <w:rFonts w:ascii="Arial" w:eastAsiaTheme="majorEastAsia" w:hAnsi="Arial" w:cs="Arial"/>
+          <w:color w:val="2E74B5" w:themeColor="accent1" w:themeShade="BF"/>
+          <w:sz w:val="44"/>
+          <w:szCs w:val="44"/>
+          <w:lang w:val="bg-BG"/>
+        </w:rPr>
+      </w:pPr>
     </w:p>
     <w:sectPr>
-      <w:footerReference w:type="default" r:id="rId8"/>
+      <w:footerReference w:type="default" r:id="rId9"/>
       <w:pgSz w:w="11907" w:h="16839" w:code="9"/>
       <w:pgMar w:top="1138" w:right="1138" w:bottom="1138" w:left="1526" w:header="720" w:footer="720" w:gutter="0"/>
-      <w:pgNumType w:start="1"/>
+      <w:pgNumType w:start="0"/>
       <w:cols w:space="720"/>
       <w:titlePg/>
       <w:docGrid w:linePitch="360"/>
@@ -877,7 +2572,7 @@
           <w:rPr>
             <w:noProof/>
           </w:rPr>
-          <w:t>5</w:t>
+          <w:t>6</w:t>
         </w:r>
         <w:r>
           <w:rPr>
@@ -1336,6 +3031,50 @@
       <w:szCs w:val="32"/>
     </w:rPr>
   </w:style>
+  <w:style w:type="paragraph" w:styleId="Heading2">
+    <w:name w:val="heading 2"/>
+    <w:basedOn w:val="Normal"/>
+    <w:next w:val="Normal"/>
+    <w:link w:val="Heading2Char"/>
+    <w:uiPriority w:val="9"/>
+    <w:unhideWhenUsed/>
+    <w:qFormat/>
+    <w:rsid w:val="00EB46BD"/>
+    <w:pPr>
+      <w:keepNext/>
+      <w:keepLines/>
+      <w:spacing w:before="40" w:after="0"/>
+      <w:outlineLvl w:val="1"/>
+    </w:pPr>
+    <w:rPr>
+      <w:rFonts w:asciiTheme="majorHAnsi" w:eastAsiaTheme="majorEastAsia" w:hAnsiTheme="majorHAnsi" w:cstheme="majorBidi"/>
+      <w:color w:val="2E74B5" w:themeColor="accent1" w:themeShade="BF"/>
+      <w:sz w:val="26"/>
+      <w:szCs w:val="26"/>
+    </w:rPr>
+  </w:style>
+  <w:style w:type="paragraph" w:styleId="Heading3">
+    <w:name w:val="heading 3"/>
+    <w:basedOn w:val="Normal"/>
+    <w:next w:val="Normal"/>
+    <w:link w:val="Heading3Char"/>
+    <w:uiPriority w:val="9"/>
+    <w:unhideWhenUsed/>
+    <w:qFormat/>
+    <w:rsid w:val="00965FB0"/>
+    <w:pPr>
+      <w:keepNext/>
+      <w:keepLines/>
+      <w:spacing w:before="40" w:after="0"/>
+      <w:outlineLvl w:val="2"/>
+    </w:pPr>
+    <w:rPr>
+      <w:rFonts w:asciiTheme="majorHAnsi" w:eastAsiaTheme="majorEastAsia" w:hAnsiTheme="majorHAnsi" w:cstheme="majorBidi"/>
+      <w:color w:val="1F4D78" w:themeColor="accent1" w:themeShade="7F"/>
+      <w:sz w:val="24"/>
+      <w:szCs w:val="24"/>
+    </w:rPr>
+  </w:style>
   <w:style w:type="character" w:default="1" w:styleId="DefaultParagraphFont">
     <w:name w:val="Default Paragraph Font"/>
     <w:uiPriority w:val="1"/>
@@ -1474,522 +3213,119 @@
       <w:u w:val="single"/>
     </w:rPr>
   </w:style>
-</w:styles>
-</file>
-
-<file path=word/glossary/document.xml><?xml version="1.0" encoding="utf-8"?>
-<w:glossaryDocument xmlns:wpc="http://schemas.microsoft.com/office/word/2010/wordprocessingCanvas" xmlns:mc="http://schemas.openxmlformats.org/markup-compatibility/2006" xmlns:o="urn:schemas-microsoft-com:office:office" xmlns:r="http://schemas.openxmlformats.org/officeDocument/2006/relationships" xmlns:m="http://schemas.openxmlformats.org/officeDocument/2006/math" xmlns:v="urn:schemas-microsoft-com:vml" xmlns:wp14="http://schemas.microsoft.com/office/word/2010/wordprocessingDrawing" xmlns:wp="http://schemas.openxmlformats.org/drawingml/2006/wordprocessingDrawing" xmlns:w10="urn:schemas-microsoft-com:office:word" xmlns:w="http://schemas.openxmlformats.org/wordprocessingml/2006/main" xmlns:w14="http://schemas.microsoft.com/office/word/2010/wordml" xmlns:w15="http://schemas.microsoft.com/office/word/2012/wordml" xmlns:wpg="http://schemas.microsoft.com/office/word/2010/wordprocessingGroup" xmlns:wpi="http://schemas.microsoft.com/office/word/2010/wordprocessingInk" xmlns:wne="http://schemas.microsoft.com/office/word/2006/wordml" xmlns:wps="http://schemas.microsoft.com/office/word/2010/wordprocessingShape" mc:Ignorable="w14 w15 wp14"/>
-</file>
-
-<file path=word/glossary/fontTable.xml><?xml version="1.0" encoding="utf-8"?>
-<w:fonts xmlns:mc="http://schemas.openxmlformats.org/markup-compatibility/2006" xmlns:r="http://schemas.openxmlformats.org/officeDocument/2006/relationships" xmlns:w="http://schemas.openxmlformats.org/wordprocessingml/2006/main" xmlns:w14="http://schemas.microsoft.com/office/word/2010/wordml" xmlns:w15="http://schemas.microsoft.com/office/word/2012/wordml" mc:Ignorable="w14 w15">
-  <w:font w:name="Calibri">
-    <w:panose1 w:val="020F0502020204030204"/>
-    <w:charset w:val="CC"/>
-    <w:family w:val="swiss"/>
-    <w:pitch w:val="variable"/>
-    <w:sig w:usb0="E0002AFF" w:usb1="C000247B" w:usb2="00000009" w:usb3="00000000" w:csb0="000001FF" w:csb1="00000000"/>
-  </w:font>
-  <w:font w:name="Times New Roman">
-    <w:panose1 w:val="02020603050405020304"/>
-    <w:charset w:val="CC"/>
-    <w:family w:val="roman"/>
-    <w:pitch w:val="variable"/>
-    <w:sig w:usb0="E0002EFF" w:usb1="C000785B" w:usb2="00000009" w:usb3="00000000" w:csb0="000001FF" w:csb1="00000000"/>
-  </w:font>
-  <w:font w:name="Calibri Light">
-    <w:panose1 w:val="020F0302020204030204"/>
-    <w:charset w:val="CC"/>
-    <w:family w:val="swiss"/>
-    <w:pitch w:val="variable"/>
-    <w:sig w:usb0="E0002AFF" w:usb1="C000247B" w:usb2="00000009" w:usb3="00000000" w:csb0="000001FF" w:csb1="00000000"/>
-  </w:font>
-  <w:font w:name="Arial">
-    <w:panose1 w:val="020B0604020202020204"/>
-    <w:charset w:val="CC"/>
-    <w:family w:val="swiss"/>
-    <w:pitch w:val="variable"/>
-    <w:sig w:usb0="E0002EFF" w:usb1="C000785B" w:usb2="00000009" w:usb3="00000000" w:csb0="000001FF" w:csb1="00000000"/>
-  </w:font>
-</w:fonts>
-</file>
-
-<file path=word/glossary/settings.xml><?xml version="1.0" encoding="utf-8"?>
-<w:settings xmlns:mc="http://schemas.openxmlformats.org/markup-compatibility/2006" xmlns:o="urn:schemas-microsoft-com:office:office" xmlns:r="http://schemas.openxmlformats.org/officeDocument/2006/relationships" xmlns:m="http://schemas.openxmlformats.org/officeDocument/2006/math" xmlns:v="urn:schemas-microsoft-com:vml" xmlns:w10="urn:schemas-microsoft-com:office:word" xmlns:w="http://schemas.openxmlformats.org/wordprocessingml/2006/main" xmlns:w14="http://schemas.microsoft.com/office/word/2010/wordml" xmlns:w15="http://schemas.microsoft.com/office/word/2012/wordml" xmlns:sl="http://schemas.openxmlformats.org/schemaLibrary/2006/main" mc:Ignorable="w14 w15">
-  <w:view w:val="normal"/>
-  <w:defaultTabStop w:val="720"/>
-  <w:characterSpacingControl w:val="doNotCompress"/>
-  <w:compat>
-    <w:useFELayout/>
-    <w:compatSetting w:name="compatibilityMode" w:uri="http://schemas.microsoft.com/office/word" w:val="15"/>
-    <w:compatSetting w:name="overrideTableStyleFontSizeAndJustification" w:uri="http://schemas.microsoft.com/office/word" w:val="1"/>
-    <w:compatSetting w:name="enableOpenTypeFeatures" w:uri="http://schemas.microsoft.com/office/word" w:val="1"/>
-    <w:compatSetting w:name="doNotFlipMirrorIndents" w:uri="http://schemas.microsoft.com/office/word" w:val="1"/>
-    <w:compatSetting w:name="differentiateMultirowTableHeaders" w:uri="http://schemas.microsoft.com/office/word" w:val="1"/>
-  </w:compat>
-  <w:rsids>
-    <w:rsidRoot w:val="006C11CD"/>
-    <w:rsid w:val="006C11CD"/>
-    <w:rsid w:val="007700AA"/>
-  </w:rsids>
-  <m:mathPr>
-    <m:mathFont m:val="Cambria Math"/>
-    <m:brkBin m:val="before"/>
-    <m:brkBinSub m:val="--"/>
-    <m:smallFrac m:val="0"/>
-    <m:dispDef/>
-    <m:lMargin m:val="0"/>
-    <m:rMargin m:val="0"/>
-    <m:defJc m:val="centerGroup"/>
-    <m:wrapIndent m:val="1440"/>
-    <m:intLim m:val="subSup"/>
-    <m:naryLim m:val="undOvr"/>
-  </m:mathPr>
-  <w:themeFontLang w:val="en-US"/>
-  <w:clrSchemeMapping w:bg1="light1" w:t1="dark1" w:bg2="light2" w:t2="dark2" w:accent1="accent1" w:accent2="accent2" w:accent3="accent3" w:accent4="accent4" w:accent5="accent5" w:accent6="accent6" w:hyperlink="hyperlink" w:followedHyperlink="followedHyperlink"/>
-  <w:decimalSymbol w:val="."/>
-  <w:listSeparator w:val=","/>
-  <w15:chartTrackingRefBased/>
-</w:settings>
-</file>
-
-<file path=word/glossary/styles.xml><?xml version="1.0" encoding="utf-8"?>
-<w:styles xmlns:mc="http://schemas.openxmlformats.org/markup-compatibility/2006" xmlns:r="http://schemas.openxmlformats.org/officeDocument/2006/relationships" xmlns:w="http://schemas.openxmlformats.org/wordprocessingml/2006/main" xmlns:w14="http://schemas.microsoft.com/office/word/2010/wordml" xmlns:w15="http://schemas.microsoft.com/office/word/2012/wordml" mc:Ignorable="w14 w15">
-  <w:docDefaults>
-    <w:rPrDefault>
-      <w:rPr>
-        <w:rFonts w:asciiTheme="minorHAnsi" w:eastAsiaTheme="minorEastAsia" w:hAnsiTheme="minorHAnsi" w:cstheme="minorBidi"/>
-        <w:sz w:val="22"/>
-        <w:szCs w:val="22"/>
-        <w:lang w:val="en-US" w:eastAsia="en-US" w:bidi="ar-SA"/>
-      </w:rPr>
-    </w:rPrDefault>
-    <w:pPrDefault>
-      <w:pPr>
-        <w:spacing w:after="160" w:line="259" w:lineRule="auto"/>
-      </w:pPr>
-    </w:pPrDefault>
-  </w:docDefaults>
-  <w:latentStyles w:defLockedState="0" w:defUIPriority="99" w:defSemiHidden="0" w:defUnhideWhenUsed="0" w:defQFormat="0" w:count="371">
-    <w:lsdException w:name="Normal" w:uiPriority="0" w:qFormat="1"/>
-    <w:lsdException w:name="heading 1" w:uiPriority="9" w:qFormat="1"/>
-    <w:lsdException w:name="heading 2" w:semiHidden="1" w:uiPriority="9" w:unhideWhenUsed="1" w:qFormat="1"/>
-    <w:lsdException w:name="heading 3" w:semiHidden="1" w:uiPriority="9" w:unhideWhenUsed="1" w:qFormat="1"/>
-    <w:lsdException w:name="heading 4" w:semiHidden="1" w:uiPriority="9" w:unhideWhenUsed="1" w:qFormat="1"/>
-    <w:lsdException w:name="heading 5" w:semiHidden="1" w:uiPriority="9" w:unhideWhenUsed="1" w:qFormat="1"/>
-    <w:lsdException w:name="heading 6" w:semiHidden="1" w:uiPriority="9" w:unhideWhenUsed="1" w:qFormat="1"/>
-    <w:lsdException w:name="heading 7" w:semiHidden="1" w:uiPriority="9" w:unhideWhenUsed="1" w:qFormat="1"/>
-    <w:lsdException w:name="heading 8" w:semiHidden="1" w:uiPriority="9" w:unhideWhenUsed="1" w:qFormat="1"/>
-    <w:lsdException w:name="heading 9" w:semiHidden="1" w:uiPriority="9" w:unhideWhenUsed="1" w:qFormat="1"/>
-    <w:lsdException w:name="index 1" w:semiHidden="1" w:unhideWhenUsed="1"/>
-    <w:lsdException w:name="index 2" w:semiHidden="1" w:unhideWhenUsed="1"/>
-    <w:lsdException w:name="index 3" w:semiHidden="1" w:unhideWhenUsed="1"/>
-    <w:lsdException w:name="index 4" w:semiHidden="1" w:unhideWhenUsed="1"/>
-    <w:lsdException w:name="index 5" w:semiHidden="1" w:unhideWhenUsed="1"/>
-    <w:lsdException w:name="index 6" w:semiHidden="1" w:unhideWhenUsed="1"/>
-    <w:lsdException w:name="index 7" w:semiHidden="1" w:unhideWhenUsed="1"/>
-    <w:lsdException w:name="index 8" w:semiHidden="1" w:unhideWhenUsed="1"/>
-    <w:lsdException w:name="index 9" w:semiHidden="1" w:unhideWhenUsed="1"/>
-    <w:lsdException w:name="toc 1" w:semiHidden="1" w:uiPriority="39" w:unhideWhenUsed="1"/>
-    <w:lsdException w:name="toc 2" w:semiHidden="1" w:uiPriority="39" w:unhideWhenUsed="1"/>
-    <w:lsdException w:name="toc 3" w:semiHidden="1" w:uiPriority="39" w:unhideWhenUsed="1"/>
-    <w:lsdException w:name="toc 4" w:semiHidden="1" w:uiPriority="39" w:unhideWhenUsed="1"/>
-    <w:lsdException w:name="toc 5" w:semiHidden="1" w:uiPriority="39" w:unhideWhenUsed="1"/>
-    <w:lsdException w:name="toc 6" w:semiHidden="1" w:uiPriority="39" w:unhideWhenUsed="1"/>
-    <w:lsdException w:name="toc 7" w:semiHidden="1" w:uiPriority="39" w:unhideWhenUsed="1"/>
-    <w:lsdException w:name="toc 8" w:semiHidden="1" w:uiPriority="39" w:unhideWhenUsed="1"/>
-    <w:lsdException w:name="toc 9" w:semiHidden="1" w:uiPriority="39" w:unhideWhenUsed="1"/>
-    <w:lsdException w:name="Normal Indent" w:semiHidden="1" w:unhideWhenUsed="1"/>
-    <w:lsdException w:name="footnote text" w:semiHidden="1" w:unhideWhenUsed="1"/>
-    <w:lsdException w:name="annotation text" w:semiHidden="1" w:unhideWhenUsed="1"/>
-    <w:lsdException w:name="header" w:semiHidden="1" w:unhideWhenUsed="1"/>
-    <w:lsdException w:name="footer" w:semiHidden="1" w:unhideWhenUsed="1"/>
-    <w:lsdException w:name="index heading" w:semiHidden="1" w:unhideWhenUsed="1"/>
-    <w:lsdException w:name="caption" w:semiHidden="1" w:uiPriority="35" w:unhideWhenUsed="1" w:qFormat="1"/>
-    <w:lsdException w:name="table of figures" w:semiHidden="1" w:unhideWhenUsed="1"/>
-    <w:lsdException w:name="envelope address" w:semiHidden="1" w:unhideWhenUsed="1"/>
-    <w:lsdException w:name="envelope return" w:semiHidden="1" w:unhideWhenUsed="1"/>
-    <w:lsdException w:name="footnote reference" w:semiHidden="1" w:unhideWhenUsed="1"/>
-    <w:lsdException w:name="annotation reference" w:semiHidden="1" w:unhideWhenUsed="1"/>
-    <w:lsdException w:name="line number" w:semiHidden="1" w:unhideWhenUsed="1"/>
-    <w:lsdException w:name="page number" w:semiHidden="1" w:unhideWhenUsed="1"/>
-    <w:lsdException w:name="endnote reference" w:semiHidden="1" w:unhideWhenUsed="1"/>
-    <w:lsdException w:name="endnote text" w:semiHidden="1" w:unhideWhenUsed="1"/>
-    <w:lsdException w:name="table of authorities" w:semiHidden="1" w:unhideWhenUsed="1"/>
-    <w:lsdException w:name="macro" w:semiHidden="1" w:unhideWhenUsed="1"/>
-    <w:lsdException w:name="toa heading" w:semiHidden="1" w:unhideWhenUsed="1"/>
-    <w:lsdException w:name="List" w:semiHidden="1" w:unhideWhenUsed="1"/>
-    <w:lsdException w:name="List Bullet" w:semiHidden="1" w:unhideWhenUsed="1"/>
-    <w:lsdException w:name="List Number" w:semiHidden="1" w:unhideWhenUsed="1"/>
-    <w:lsdException w:name="List 2" w:semiHidden="1" w:unhideWhenUsed="1"/>
-    <w:lsdException w:name="List 3" w:semiHidden="1" w:unhideWhenUsed="1"/>
-    <w:lsdException w:name="List 4" w:semiHidden="1" w:unhideWhenUsed="1"/>
-    <w:lsdException w:name="List 5" w:semiHidden="1" w:unhideWhenUsed="1"/>
-    <w:lsdException w:name="List Bullet 2" w:semiHidden="1" w:unhideWhenUsed="1"/>
-    <w:lsdException w:name="List Bullet 3" w:semiHidden="1" w:unhideWhenUsed="1"/>
-    <w:lsdException w:name="List Bullet 4" w:semiHidden="1" w:unhideWhenUsed="1"/>
-    <w:lsdException w:name="List Bullet 5" w:semiHidden="1" w:unhideWhenUsed="1"/>
-    <w:lsdException w:name="List Number 2" w:semiHidden="1" w:unhideWhenUsed="1"/>
-    <w:lsdException w:name="List Number 3" w:semiHidden="1" w:unhideWhenUsed="1"/>
-    <w:lsdException w:name="List Number 4" w:semiHidden="1" w:unhideWhenUsed="1"/>
-    <w:lsdException w:name="List Number 5" w:semiHidden="1" w:unhideWhenUsed="1"/>
-    <w:lsdException w:name="Title" w:uiPriority="10" w:qFormat="1"/>
-    <w:lsdException w:name="Closing" w:semiHidden="1" w:unhideWhenUsed="1"/>
-    <w:lsdException w:name="Signature" w:semiHidden="1" w:unhideWhenUsed="1"/>
-    <w:lsdException w:name="Default Paragraph Font" w:semiHidden="1" w:uiPriority="1" w:unhideWhenUsed="1"/>
-    <w:lsdException w:name="Body Text" w:semiHidden="1" w:unhideWhenUsed="1"/>
-    <w:lsdException w:name="Body Text Indent" w:semiHidden="1" w:unhideWhenUsed="1"/>
-    <w:lsdException w:name="List Continue" w:semiHidden="1" w:unhideWhenUsed="1"/>
-    <w:lsdException w:name="List Continue 2" w:semiHidden="1" w:unhideWhenUsed="1"/>
-    <w:lsdException w:name="List Continue 3" w:semiHidden="1" w:unhideWhenUsed="1"/>
-    <w:lsdException w:name="List Continue 4" w:semiHidden="1" w:unhideWhenUsed="1"/>
-    <w:lsdException w:name="List Continue 5" w:semiHidden="1" w:unhideWhenUsed="1"/>
-    <w:lsdException w:name="Message Header" w:semiHidden="1" w:unhideWhenUsed="1"/>
-    <w:lsdException w:name="Subtitle" w:uiPriority="11" w:qFormat="1"/>
-    <w:lsdException w:name="Salutation" w:semiHidden="1" w:unhideWhenUsed="1"/>
-    <w:lsdException w:name="Date" w:semiHidden="1" w:unhideWhenUsed="1"/>
-    <w:lsdException w:name="Body Text First Indent" w:semiHidden="1" w:unhideWhenUsed="1"/>
-    <w:lsdException w:name="Body Text First Indent 2" w:semiHidden="1" w:unhideWhenUsed="1"/>
-    <w:lsdException w:name="Note Heading" w:semiHidden="1" w:unhideWhenUsed="1"/>
-    <w:lsdException w:name="Body Text 2" w:semiHidden="1" w:unhideWhenUsed="1"/>
-    <w:lsdException w:name="Body Text 3" w:semiHidden="1" w:unhideWhenUsed="1"/>
-    <w:lsdException w:name="Body Text Indent 2" w:semiHidden="1" w:unhideWhenUsed="1"/>
-    <w:lsdException w:name="Body Text Indent 3" w:semiHidden="1" w:unhideWhenUsed="1"/>
-    <w:lsdException w:name="Block Text" w:semiHidden="1" w:unhideWhenUsed="1"/>
-    <w:lsdException w:name="Hyperlink" w:semiHidden="1" w:unhideWhenUsed="1"/>
-    <w:lsdException w:name="FollowedHyperlink" w:semiHidden="1" w:unhideWhenUsed="1"/>
-    <w:lsdException w:name="Strong" w:uiPriority="22" w:qFormat="1"/>
-    <w:lsdException w:name="Emphasis" w:uiPriority="20" w:qFormat="1"/>
-    <w:lsdException w:name="Document Map" w:semiHidden="1" w:unhideWhenUsed="1"/>
-    <w:lsdException w:name="Plain Text" w:semiHidden="1" w:unhideWhenUsed="1"/>
-    <w:lsdException w:name="E-mail Signature" w:semiHidden="1" w:unhideWhenUsed="1"/>
-    <w:lsdException w:name="HTML Top of Form" w:semiHidden="1" w:unhideWhenUsed="1"/>
-    <w:lsdException w:name="HTML Bottom of Form" w:semiHidden="1" w:unhideWhenUsed="1"/>
-    <w:lsdException w:name="Normal (Web)" w:semiHidden="1" w:unhideWhenUsed="1"/>
-    <w:lsdException w:name="HTML Acronym" w:semiHidden="1" w:unhideWhenUsed="1"/>
-    <w:lsdException w:name="HTML Address" w:semiHidden="1" w:unhideWhenUsed="1"/>
-    <w:lsdException w:name="HTML Cite" w:semiHidden="1" w:unhideWhenUsed="1"/>
-    <w:lsdException w:name="HTML Code" w:semiHidden="1" w:unhideWhenUsed="1"/>
-    <w:lsdException w:name="HTML Definition" w:semiHidden="1" w:unhideWhenUsed="1"/>
-    <w:lsdException w:name="HTML Keyboard" w:semiHidden="1" w:unhideWhenUsed="1"/>
-    <w:lsdException w:name="HTML Preformatted" w:semiHidden="1" w:unhideWhenUsed="1"/>
-    <w:lsdException w:name="HTML Sample" w:semiHidden="1" w:unhideWhenUsed="1"/>
-    <w:lsdException w:name="HTML Typewriter" w:semiHidden="1" w:unhideWhenUsed="1"/>
-    <w:lsdException w:name="HTML Variable" w:semiHidden="1" w:unhideWhenUsed="1"/>
-    <w:lsdException w:name="Normal Table" w:semiHidden="1" w:unhideWhenUsed="1"/>
-    <w:lsdException w:name="annotation subject" w:semiHidden="1" w:unhideWhenUsed="1"/>
-    <w:lsdException w:name="No List" w:semiHidden="1" w:unhideWhenUsed="1"/>
-    <w:lsdException w:name="Outline List 1" w:semiHidden="1" w:unhideWhenUsed="1"/>
-    <w:lsdException w:name="Outline List 2" w:semiHidden="1" w:unhideWhenUsed="1"/>
-    <w:lsdException w:name="Outline List 3" w:semiHidden="1" w:unhideWhenUsed="1"/>
-    <w:lsdException w:name="Table Simple 1" w:semiHidden="1" w:unhideWhenUsed="1"/>
-    <w:lsdException w:name="Table Simple 2" w:semiHidden="1" w:unhideWhenUsed="1"/>
-    <w:lsdException w:name="Table Simple 3" w:semiHidden="1" w:unhideWhenUsed="1"/>
-    <w:lsdException w:name="Table Classic 1" w:semiHidden="1" w:unhideWhenUsed="1"/>
-    <w:lsdException w:name="Table Classic 2" w:semiHidden="1" w:unhideWhenUsed="1"/>
-    <w:lsdException w:name="Table Classic 3" w:semiHidden="1" w:unhideWhenUsed="1"/>
-    <w:lsdException w:name="Table Classic 4" w:semiHidden="1" w:unhideWhenUsed="1"/>
-    <w:lsdException w:name="Table Colorful 1" w:semiHidden="1" w:unhideWhenUsed="1"/>
-    <w:lsdException w:name="Table Colorful 2" w:semiHidden="1" w:unhideWhenUsed="1"/>
-    <w:lsdException w:name="Table Colorful 3" w:semiHidden="1" w:unhideWhenUsed="1"/>
-    <w:lsdException w:name="Table Columns 1" w:semiHidden="1" w:unhideWhenUsed="1"/>
-    <w:lsdException w:name="Table Columns 2" w:semiHidden="1" w:unhideWhenUsed="1"/>
-    <w:lsdException w:name="Table Columns 3" w:semiHidden="1" w:unhideWhenUsed="1"/>
-    <w:lsdException w:name="Table Columns 4" w:semiHidden="1" w:unhideWhenUsed="1"/>
-    <w:lsdException w:name="Table Columns 5" w:semiHidden="1" w:unhideWhenUsed="1"/>
-    <w:lsdException w:name="Table Grid 1" w:semiHidden="1" w:unhideWhenUsed="1"/>
-    <w:lsdException w:name="Table Grid 2" w:semiHidden="1" w:unhideWhenUsed="1"/>
-    <w:lsdException w:name="Table Grid 3" w:semiHidden="1" w:unhideWhenUsed="1"/>
-    <w:lsdException w:name="Table Grid 4" w:semiHidden="1" w:unhideWhenUsed="1"/>
-    <w:lsdException w:name="Table Grid 5" w:semiHidden="1" w:unhideWhenUsed="1"/>
-    <w:lsdException w:name="Table Grid 6" w:semiHidden="1" w:unhideWhenUsed="1"/>
-    <w:lsdException w:name="Table Grid 7" w:semiHidden="1" w:unhideWhenUsed="1"/>
-    <w:lsdException w:name="Table Grid 8" w:semiHidden="1" w:unhideWhenUsed="1"/>
-    <w:lsdException w:name="Table List 1" w:semiHidden="1" w:unhideWhenUsed="1"/>
-    <w:lsdException w:name="Table List 2" w:semiHidden="1" w:unhideWhenUsed="1"/>
-    <w:lsdException w:name="Table List 3" w:semiHidden="1" w:unhideWhenUsed="1"/>
-    <w:lsdException w:name="Table List 4" w:semiHidden="1" w:unhideWhenUsed="1"/>
-    <w:lsdException w:name="Table List 5" w:semiHidden="1" w:unhideWhenUsed="1"/>
-    <w:lsdException w:name="Table List 6" w:semiHidden="1" w:unhideWhenUsed="1"/>
-    <w:lsdException w:name="Table List 7" w:semiHidden="1" w:unhideWhenUsed="1"/>
-    <w:lsdException w:name="Table List 8" w:semiHidden="1" w:unhideWhenUsed="1"/>
-    <w:lsdException w:name="Table 3D effects 1" w:semiHidden="1" w:unhideWhenUsed="1"/>
-    <w:lsdException w:name="Table 3D effects 2" w:semiHidden="1" w:unhideWhenUsed="1"/>
-    <w:lsdException w:name="Table 3D effects 3" w:semiHidden="1" w:unhideWhenUsed="1"/>
-    <w:lsdException w:name="Table Contemporary" w:semiHidden="1" w:unhideWhenUsed="1"/>
-    <w:lsdException w:name="Table Elegant" w:semiHidden="1" w:unhideWhenUsed="1"/>
-    <w:lsdException w:name="Table Professional" w:semiHidden="1" w:unhideWhenUsed="1"/>
-    <w:lsdException w:name="Table Subtle 1" w:semiHidden="1" w:unhideWhenUsed="1"/>
-    <w:lsdException w:name="Table Subtle 2" w:semiHidden="1" w:unhideWhenUsed="1"/>
-    <w:lsdException w:name="Table Web 1" w:semiHidden="1" w:unhideWhenUsed="1"/>
-    <w:lsdException w:name="Table Web 2" w:semiHidden="1" w:unhideWhenUsed="1"/>
-    <w:lsdException w:name="Table Web 3" w:semiHidden="1" w:unhideWhenUsed="1"/>
-    <w:lsdException w:name="Balloon Text" w:semiHidden="1" w:unhideWhenUsed="1"/>
-    <w:lsdException w:name="Table Grid" w:uiPriority="39"/>
-    <w:lsdException w:name="Table Theme" w:semiHidden="1" w:unhideWhenUsed="1"/>
-    <w:lsdException w:name="Placeholder Text" w:semiHidden="1"/>
-    <w:lsdException w:name="No Spacing" w:uiPriority="1" w:qFormat="1"/>
-    <w:lsdException w:name="Light Shading" w:uiPriority="60"/>
-    <w:lsdException w:name="Light List" w:uiPriority="61"/>
-    <w:lsdException w:name="Light Grid" w:uiPriority="62"/>
-    <w:lsdException w:name="Medium Shading 1" w:uiPriority="63"/>
-    <w:lsdException w:name="Medium Shading 2" w:uiPriority="64"/>
-    <w:lsdException w:name="Medium List 1" w:uiPriority="65"/>
-    <w:lsdException w:name="Medium List 2" w:uiPriority="66"/>
-    <w:lsdException w:name="Medium Grid 1" w:uiPriority="67"/>
-    <w:lsdException w:name="Medium Grid 2" w:uiPriority="68"/>
-    <w:lsdException w:name="Medium Grid 3" w:uiPriority="69"/>
-    <w:lsdException w:name="Dark List" w:uiPriority="70"/>
-    <w:lsdException w:name="Colorful Shading" w:uiPriority="71"/>
-    <w:lsdException w:name="Colorful List" w:uiPriority="72"/>
-    <w:lsdException w:name="Colorful Grid" w:uiPriority="73"/>
-    <w:lsdException w:name="Light Shading Accent 1" w:uiPriority="60"/>
-    <w:lsdException w:name="Light List Accent 1" w:uiPriority="61"/>
-    <w:lsdException w:name="Light Grid Accent 1" w:uiPriority="62"/>
-    <w:lsdException w:name="Medium Shading 1 Accent 1" w:uiPriority="63"/>
-    <w:lsdException w:name="Medium Shading 2 Accent 1" w:uiPriority="64"/>
-    <w:lsdException w:name="Medium List 1 Accent 1" w:uiPriority="65"/>
-    <w:lsdException w:name="Revision" w:semiHidden="1"/>
-    <w:lsdException w:name="List Paragraph" w:uiPriority="34" w:qFormat="1"/>
-    <w:lsdException w:name="Quote" w:uiPriority="29" w:qFormat="1"/>
-    <w:lsdException w:name="Intense Quote" w:uiPriority="30" w:qFormat="1"/>
-    <w:lsdException w:name="Medium List 2 Accent 1" w:uiPriority="66"/>
-    <w:lsdException w:name="Medium Grid 1 Accent 1" w:uiPriority="67"/>
-    <w:lsdException w:name="Medium Grid 2 Accent 1" w:uiPriority="68"/>
-    <w:lsdException w:name="Medium Grid 3 Accent 1" w:uiPriority="69"/>
-    <w:lsdException w:name="Dark List Accent 1" w:uiPriority="70"/>
-    <w:lsdException w:name="Colorful Shading Accent 1" w:uiPriority="71"/>
-    <w:lsdException w:name="Colorful List Accent 1" w:uiPriority="72"/>
-    <w:lsdException w:name="Colorful Grid Accent 1" w:uiPriority="73"/>
-    <w:lsdException w:name="Light Shading Accent 2" w:uiPriority="60"/>
-    <w:lsdException w:name="Light List Accent 2" w:uiPriority="61"/>
-    <w:lsdException w:name="Light Grid Accent 2" w:uiPriority="62"/>
-    <w:lsdException w:name="Medium Shading 1 Accent 2" w:uiPriority="63"/>
-    <w:lsdException w:name="Medium Shading 2 Accent 2" w:uiPriority="64"/>
-    <w:lsdException w:name="Medium List 1 Accent 2" w:uiPriority="65"/>
-    <w:lsdException w:name="Medium List 2 Accent 2" w:uiPriority="66"/>
-    <w:lsdException w:name="Medium Grid 1 Accent 2" w:uiPriority="67"/>
-    <w:lsdException w:name="Medium Grid 2 Accent 2" w:uiPriority="68"/>
-    <w:lsdException w:name="Medium Grid 3 Accent 2" w:uiPriority="69"/>
-    <w:lsdException w:name="Dark List Accent 2" w:uiPriority="70"/>
-    <w:lsdException w:name="Colorful Shading Accent 2" w:uiPriority="71"/>
-    <w:lsdException w:name="Colorful List Accent 2" w:uiPriority="72"/>
-    <w:lsdException w:name="Colorful Grid Accent 2" w:uiPriority="73"/>
-    <w:lsdException w:name="Light Shading Accent 3" w:uiPriority="60"/>
-    <w:lsdException w:name="Light List Accent 3" w:uiPriority="61"/>
-    <w:lsdException w:name="Light Grid Accent 3" w:uiPriority="62"/>
-    <w:lsdException w:name="Medium Shading 1 Accent 3" w:uiPriority="63"/>
-    <w:lsdException w:name="Medium Shading 2 Accent 3" w:uiPriority="64"/>
-    <w:lsdException w:name="Medium List 1 Accent 3" w:uiPriority="65"/>
-    <w:lsdException w:name="Medium List 2 Accent 3" w:uiPriority="66"/>
-    <w:lsdException w:name="Medium Grid 1 Accent 3" w:uiPriority="67"/>
-    <w:lsdException w:name="Medium Grid 2 Accent 3" w:uiPriority="68"/>
-    <w:lsdException w:name="Medium Grid 3 Accent 3" w:uiPriority="69"/>
-    <w:lsdException w:name="Dark List Accent 3" w:uiPriority="70"/>
-    <w:lsdException w:name="Colorful Shading Accent 3" w:uiPriority="71"/>
-    <w:lsdException w:name="Colorful List Accent 3" w:uiPriority="72"/>
-    <w:lsdException w:name="Colorful Grid Accent 3" w:uiPriority="73"/>
-    <w:lsdException w:name="Light Shading Accent 4" w:uiPriority="60"/>
-    <w:lsdException w:name="Light List Accent 4" w:uiPriority="61"/>
-    <w:lsdException w:name="Light Grid Accent 4" w:uiPriority="62"/>
-    <w:lsdException w:name="Medium Shading 1 Accent 4" w:uiPriority="63"/>
-    <w:lsdException w:name="Medium Shading 2 Accent 4" w:uiPriority="64"/>
-    <w:lsdException w:name="Medium List 1 Accent 4" w:uiPriority="65"/>
-    <w:lsdException w:name="Medium List 2 Accent 4" w:uiPriority="66"/>
-    <w:lsdException w:name="Medium Grid 1 Accent 4" w:uiPriority="67"/>
-    <w:lsdException w:name="Medium Grid 2 Accent 4" w:uiPriority="68"/>
-    <w:lsdException w:name="Medium Grid 3 Accent 4" w:uiPriority="69"/>
-    <w:lsdException w:name="Dark List Accent 4" w:uiPriority="70"/>
-    <w:lsdException w:name="Colorful Shading Accent 4" w:uiPriority="71"/>
-    <w:lsdException w:name="Colorful List Accent 4" w:uiPriority="72"/>
-    <w:lsdException w:name="Colorful Grid Accent 4" w:uiPriority="73"/>
-    <w:lsdException w:name="Light Shading Accent 5" w:uiPriority="60"/>
-    <w:lsdException w:name="Light List Accent 5" w:uiPriority="61"/>
-    <w:lsdException w:name="Light Grid Accent 5" w:uiPriority="62"/>
-    <w:lsdException w:name="Medium Shading 1 Accent 5" w:uiPriority="63"/>
-    <w:lsdException w:name="Medium Shading 2 Accent 5" w:uiPriority="64"/>
-    <w:lsdException w:name="Medium List 1 Accent 5" w:uiPriority="65"/>
-    <w:lsdException w:name="Medium List 2 Accent 5" w:uiPriority="66"/>
-    <w:lsdException w:name="Medium Grid 1 Accent 5" w:uiPriority="67"/>
-    <w:lsdException w:name="Medium Grid 2 Accent 5" w:uiPriority="68"/>
-    <w:lsdException w:name="Medium Grid 3 Accent 5" w:uiPriority="69"/>
-    <w:lsdException w:name="Dark List Accent 5" w:uiPriority="70"/>
-    <w:lsdException w:name="Colorful Shading Accent 5" w:uiPriority="71"/>
-    <w:lsdException w:name="Colorful List Accent 5" w:uiPriority="72"/>
-    <w:lsdException w:name="Colorful Grid Accent 5" w:uiPriority="73"/>
-    <w:lsdException w:name="Light Shading Accent 6" w:uiPriority="60"/>
-    <w:lsdException w:name="Light List Accent 6" w:uiPriority="61"/>
-    <w:lsdException w:name="Light Grid Accent 6" w:uiPriority="62"/>
-    <w:lsdException w:name="Medium Shading 1 Accent 6" w:uiPriority="63"/>
-    <w:lsdException w:name="Medium Shading 2 Accent 6" w:uiPriority="64"/>
-    <w:lsdException w:name="Medium List 1 Accent 6" w:uiPriority="65"/>
-    <w:lsdException w:name="Medium List 2 Accent 6" w:uiPriority="66"/>
-    <w:lsdException w:name="Medium Grid 1 Accent 6" w:uiPriority="67"/>
-    <w:lsdException w:name="Medium Grid 2 Accent 6" w:uiPriority="68"/>
-    <w:lsdException w:name="Medium Grid 3 Accent 6" w:uiPriority="69"/>
-    <w:lsdException w:name="Dark List Accent 6" w:uiPriority="70"/>
-    <w:lsdException w:name="Colorful Shading Accent 6" w:uiPriority="71"/>
-    <w:lsdException w:name="Colorful List Accent 6" w:uiPriority="72"/>
-    <w:lsdException w:name="Colorful Grid Accent 6" w:uiPriority="73"/>
-    <w:lsdException w:name="Subtle Emphasis" w:uiPriority="19" w:qFormat="1"/>
-    <w:lsdException w:name="Intense Emphasis" w:uiPriority="21" w:qFormat="1"/>
-    <w:lsdException w:name="Subtle Reference" w:uiPriority="31" w:qFormat="1"/>
-    <w:lsdException w:name="Intense Reference" w:uiPriority="32" w:qFormat="1"/>
-    <w:lsdException w:name="Book Title" w:uiPriority="33" w:qFormat="1"/>
-    <w:lsdException w:name="Bibliography" w:semiHidden="1" w:uiPriority="37" w:unhideWhenUsed="1"/>
-    <w:lsdException w:name="TOC Heading" w:semiHidden="1" w:uiPriority="39" w:unhideWhenUsed="1" w:qFormat="1"/>
-    <w:lsdException w:name="Plain Table 1" w:uiPriority="41"/>
-    <w:lsdException w:name="Plain Table 2" w:uiPriority="42"/>
-    <w:lsdException w:name="Plain Table 3" w:uiPriority="43"/>
-    <w:lsdException w:name="Plain Table 4" w:uiPriority="44"/>
-    <w:lsdException w:name="Plain Table 5" w:uiPriority="45"/>
-    <w:lsdException w:name="Grid Table Light" w:uiPriority="40"/>
-    <w:lsdException w:name="Grid Table 1 Light" w:uiPriority="46"/>
-    <w:lsdException w:name="Grid Table 2" w:uiPriority="47"/>
-    <w:lsdException w:name="Grid Table 3" w:uiPriority="48"/>
-    <w:lsdException w:name="Grid Table 4" w:uiPriority="49"/>
-    <w:lsdException w:name="Grid Table 5 Dark" w:uiPriority="50"/>
-    <w:lsdException w:name="Grid Table 6 Colorful" w:uiPriority="51"/>
-    <w:lsdException w:name="Grid Table 7 Colorful" w:uiPriority="52"/>
-    <w:lsdException w:name="Grid Table 1 Light Accent 1" w:uiPriority="46"/>
-    <w:lsdException w:name="Grid Table 2 Accent 1" w:uiPriority="47"/>
-    <w:lsdException w:name="Grid Table 3 Accent 1" w:uiPriority="48"/>
-    <w:lsdException w:name="Grid Table 4 Accent 1" w:uiPriority="49"/>
-    <w:lsdException w:name="Grid Table 5 Dark Accent 1" w:uiPriority="50"/>
-    <w:lsdException w:name="Grid Table 6 Colorful Accent 1" w:uiPriority="51"/>
-    <w:lsdException w:name="Grid Table 7 Colorful Accent 1" w:uiPriority="52"/>
-    <w:lsdException w:name="Grid Table 1 Light Accent 2" w:uiPriority="46"/>
-    <w:lsdException w:name="Grid Table 2 Accent 2" w:uiPriority="47"/>
-    <w:lsdException w:name="Grid Table 3 Accent 2" w:uiPriority="48"/>
-    <w:lsdException w:name="Grid Table 4 Accent 2" w:uiPriority="49"/>
-    <w:lsdException w:name="Grid Table 5 Dark Accent 2" w:uiPriority="50"/>
-    <w:lsdException w:name="Grid Table 6 Colorful Accent 2" w:uiPriority="51"/>
-    <w:lsdException w:name="Grid Table 7 Colorful Accent 2" w:uiPriority="52"/>
-    <w:lsdException w:name="Grid Table 1 Light Accent 3" w:uiPriority="46"/>
-    <w:lsdException w:name="Grid Table 2 Accent 3" w:uiPriority="47"/>
-    <w:lsdException w:name="Grid Table 3 Accent 3" w:uiPriority="48"/>
-    <w:lsdException w:name="Grid Table 4 Accent 3" w:uiPriority="49"/>
-    <w:lsdException w:name="Grid Table 5 Dark Accent 3" w:uiPriority="50"/>
-    <w:lsdException w:name="Grid Table 6 Colorful Accent 3" w:uiPriority="51"/>
-    <w:lsdException w:name="Grid Table 7 Colorful Accent 3" w:uiPriority="52"/>
-    <w:lsdException w:name="Grid Table 1 Light Accent 4" w:uiPriority="46"/>
-    <w:lsdException w:name="Grid Table 2 Accent 4" w:uiPriority="47"/>
-    <w:lsdException w:name="Grid Table 3 Accent 4" w:uiPriority="48"/>
-    <w:lsdException w:name="Grid Table 4 Accent 4" w:uiPriority="49"/>
-    <w:lsdException w:name="Grid Table 5 Dark Accent 4" w:uiPriority="50"/>
-    <w:lsdException w:name="Grid Table 6 Colorful Accent 4" w:uiPriority="51"/>
-    <w:lsdException w:name="Grid Table 7 Colorful Accent 4" w:uiPriority="52"/>
-    <w:lsdException w:name="Grid Table 1 Light Accent 5" w:uiPriority="46"/>
-    <w:lsdException w:name="Grid Table 2 Accent 5" w:uiPriority="47"/>
-    <w:lsdException w:name="Grid Table 3 Accent 5" w:uiPriority="48"/>
-    <w:lsdException w:name="Grid Table 4 Accent 5" w:uiPriority="49"/>
-    <w:lsdException w:name="Grid Table 5 Dark Accent 5" w:uiPriority="50"/>
-    <w:lsdException w:name="Grid Table 6 Colorful Accent 5" w:uiPriority="51"/>
-    <w:lsdException w:name="Grid Table 7 Colorful Accent 5" w:uiPriority="52"/>
-    <w:lsdException w:name="Grid Table 1 Light Accent 6" w:uiPriority="46"/>
-    <w:lsdException w:name="Grid Table 2 Accent 6" w:uiPriority="47"/>
-    <w:lsdException w:name="Grid Table 3 Accent 6" w:uiPriority="48"/>
-    <w:lsdException w:name="Grid Table 4 Accent 6" w:uiPriority="49"/>
-    <w:lsdException w:name="Grid Table 5 Dark Accent 6" w:uiPriority="50"/>
-    <w:lsdException w:name="Grid Table 6 Colorful Accent 6" w:uiPriority="51"/>
-    <w:lsdException w:name="Grid Table 7 Colorful Accent 6" w:uiPriority="52"/>
-    <w:lsdException w:name="List Table 1 Light" w:uiPriority="46"/>
-    <w:lsdException w:name="List Table 2" w:uiPriority="47"/>
-    <w:lsdException w:name="List Table 3" w:uiPriority="48"/>
-    <w:lsdException w:name="List Table 4" w:uiPriority="49"/>
-    <w:lsdException w:name="List Table 5 Dark" w:uiPriority="50"/>
-    <w:lsdException w:name="List Table 6 Colorful" w:uiPriority="51"/>
-    <w:lsdException w:name="List Table 7 Colorful" w:uiPriority="52"/>
-    <w:lsdException w:name="List Table 1 Light Accent 1" w:uiPriority="46"/>
-    <w:lsdException w:name="List Table 2 Accent 1" w:uiPriority="47"/>
-    <w:lsdException w:name="List Table 3 Accent 1" w:uiPriority="48"/>
-    <w:lsdException w:name="List Table 4 Accent 1" w:uiPriority="49"/>
-    <w:lsdException w:name="List Table 5 Dark Accent 1" w:uiPriority="50"/>
-    <w:lsdException w:name="List Table 6 Colorful Accent 1" w:uiPriority="51"/>
-    <w:lsdException w:name="List Table 7 Colorful Accent 1" w:uiPriority="52"/>
-    <w:lsdException w:name="List Table 1 Light Accent 2" w:uiPriority="46"/>
-    <w:lsdException w:name="List Table 2 Accent 2" w:uiPriority="47"/>
-    <w:lsdException w:name="List Table 3 Accent 2" w:uiPriority="48"/>
-    <w:lsdException w:name="List Table 4 Accent 2" w:uiPriority="49"/>
-    <w:lsdException w:name="List Table 5 Dark Accent 2" w:uiPriority="50"/>
-    <w:lsdException w:name="List Table 6 Colorful Accent 2" w:uiPriority="51"/>
-    <w:lsdException w:name="List Table 7 Colorful Accent 2" w:uiPriority="52"/>
-    <w:lsdException w:name="List Table 1 Light Accent 3" w:uiPriority="46"/>
-    <w:lsdException w:name="List Table 2 Accent 3" w:uiPriority="47"/>
-    <w:lsdException w:name="List Table 3 Accent 3" w:uiPriority="48"/>
-    <w:lsdException w:name="List Table 4 Accent 3" w:uiPriority="49"/>
-    <w:lsdException w:name="List Table 5 Dark Accent 3" w:uiPriority="50"/>
-    <w:lsdException w:name="List Table 6 Colorful Accent 3" w:uiPriority="51"/>
-    <w:lsdException w:name="List Table 7 Colorful Accent 3" w:uiPriority="52"/>
-    <w:lsdException w:name="List Table 1 Light Accent 4" w:uiPriority="46"/>
-    <w:lsdException w:name="List Table 2 Accent 4" w:uiPriority="47"/>
-    <w:lsdException w:name="List Table 3 Accent 4" w:uiPriority="48"/>
-    <w:lsdException w:name="List Table 4 Accent 4" w:uiPriority="49"/>
-    <w:lsdException w:name="List Table 5 Dark Accent 4" w:uiPriority="50"/>
-    <w:lsdException w:name="List Table 6 Colorful Accent 4" w:uiPriority="51"/>
-    <w:lsdException w:name="List Table 7 Colorful Accent 4" w:uiPriority="52"/>
-    <w:lsdException w:name="List Table 1 Light Accent 5" w:uiPriority="46"/>
-    <w:lsdException w:name="List Table 2 Accent 5" w:uiPriority="47"/>
-    <w:lsdException w:name="List Table 3 Accent 5" w:uiPriority="48"/>
-    <w:lsdException w:name="List Table 4 Accent 5" w:uiPriority="49"/>
-    <w:lsdException w:name="List Table 5 Dark Accent 5" w:uiPriority="50"/>
-    <w:lsdException w:name="List Table 6 Colorful Accent 5" w:uiPriority="51"/>
-    <w:lsdException w:name="List Table 7 Colorful Accent 5" w:uiPriority="52"/>
-    <w:lsdException w:name="List Table 1 Light Accent 6" w:uiPriority="46"/>
-    <w:lsdException w:name="List Table 2 Accent 6" w:uiPriority="47"/>
-    <w:lsdException w:name="List Table 3 Accent 6" w:uiPriority="48"/>
-    <w:lsdException w:name="List Table 4 Accent 6" w:uiPriority="49"/>
-    <w:lsdException w:name="List Table 5 Dark Accent 6" w:uiPriority="50"/>
-    <w:lsdException w:name="List Table 6 Colorful Accent 6" w:uiPriority="51"/>
-    <w:lsdException w:name="List Table 7 Colorful Accent 6" w:uiPriority="52"/>
-  </w:latentStyles>
-  <w:style w:type="paragraph" w:default="1" w:styleId="Normal">
-    <w:name w:val="Normal"/>
+  <w:style w:type="paragraph" w:styleId="NormalWeb">
+    <w:name w:val="Normal (Web)"/>
+    <w:basedOn w:val="Normal"/>
+    <w:uiPriority w:val="99"/>
+    <w:unhideWhenUsed/>
+    <w:rsid w:val="00F43E50"/>
+    <w:pPr>
+      <w:spacing w:before="100" w:beforeAutospacing="1" w:after="100" w:afterAutospacing="1" w:line="240" w:lineRule="auto"/>
+    </w:pPr>
+    <w:rPr>
+      <w:rFonts w:ascii="Times New Roman" w:eastAsia="Times New Roman" w:hAnsi="Times New Roman" w:cs="Times New Roman"/>
+      <w:sz w:val="24"/>
+      <w:szCs w:val="24"/>
+    </w:rPr>
+  </w:style>
+  <w:style w:type="character" w:styleId="Strong">
+    <w:name w:val="Strong"/>
+    <w:basedOn w:val="DefaultParagraphFont"/>
+    <w:uiPriority w:val="22"/>
     <w:qFormat/>
+    <w:rsid w:val="00236D42"/>
+    <w:rPr>
+      <w:b/>
+      <w:bCs/>
+    </w:rPr>
   </w:style>
-  <w:style w:type="character" w:default="1" w:styleId="DefaultParagraphFont">
-    <w:name w:val="Default Paragraph Font"/>
-    <w:uiPriority w:val="1"/>
-    <w:semiHidden/>
+  <w:style w:type="paragraph" w:styleId="Title">
+    <w:name w:val="Title"/>
+    <w:basedOn w:val="Normal"/>
+    <w:next w:val="Normal"/>
+    <w:link w:val="TitleChar"/>
+    <w:uiPriority w:val="10"/>
+    <w:qFormat/>
+    <w:rsid w:val="00976F5A"/>
+    <w:pPr>
+      <w:spacing w:after="0" w:line="240" w:lineRule="auto"/>
+      <w:contextualSpacing/>
+    </w:pPr>
+    <w:rPr>
+      <w:rFonts w:asciiTheme="majorHAnsi" w:eastAsiaTheme="majorEastAsia" w:hAnsiTheme="majorHAnsi" w:cstheme="majorBidi"/>
+      <w:spacing w:val="-10"/>
+      <w:kern w:val="28"/>
+      <w:sz w:val="56"/>
+      <w:szCs w:val="56"/>
+    </w:rPr>
+  </w:style>
+  <w:style w:type="character" w:customStyle="1" w:styleId="TitleChar">
+    <w:name w:val="Title Char"/>
+    <w:basedOn w:val="DefaultParagraphFont"/>
+    <w:link w:val="Title"/>
+    <w:uiPriority w:val="10"/>
+    <w:rsid w:val="00976F5A"/>
+    <w:rPr>
+      <w:rFonts w:asciiTheme="majorHAnsi" w:eastAsiaTheme="majorEastAsia" w:hAnsiTheme="majorHAnsi" w:cstheme="majorBidi"/>
+      <w:spacing w:val="-10"/>
+      <w:kern w:val="28"/>
+      <w:sz w:val="56"/>
+      <w:szCs w:val="56"/>
+    </w:rPr>
+  </w:style>
+  <w:style w:type="character" w:customStyle="1" w:styleId="Heading2Char">
+    <w:name w:val="Heading 2 Char"/>
+    <w:basedOn w:val="DefaultParagraphFont"/>
+    <w:link w:val="Heading2"/>
+    <w:uiPriority w:val="9"/>
+    <w:rsid w:val="00EB46BD"/>
+    <w:rPr>
+      <w:rFonts w:asciiTheme="majorHAnsi" w:eastAsiaTheme="majorEastAsia" w:hAnsiTheme="majorHAnsi" w:cstheme="majorBidi"/>
+      <w:color w:val="2E74B5" w:themeColor="accent1" w:themeShade="BF"/>
+      <w:sz w:val="26"/>
+      <w:szCs w:val="26"/>
+    </w:rPr>
+  </w:style>
+  <w:style w:type="paragraph" w:styleId="TOC2">
+    <w:name w:val="toc 2"/>
+    <w:basedOn w:val="Normal"/>
+    <w:next w:val="Normal"/>
+    <w:autoRedefine/>
+    <w:uiPriority w:val="39"/>
     <w:unhideWhenUsed/>
+    <w:rsid w:val="00AC7ECE"/>
+    <w:pPr>
+      <w:spacing w:after="100"/>
+      <w:ind w:left="220"/>
+    </w:pPr>
   </w:style>
-  <w:style w:type="table" w:default="1" w:styleId="TableNormal">
-    <w:name w:val="Normal Table"/>
-    <w:uiPriority w:val="99"/>
-    <w:semiHidden/>
+  <w:style w:type="character" w:customStyle="1" w:styleId="Heading3Char">
+    <w:name w:val="Heading 3 Char"/>
+    <w:basedOn w:val="DefaultParagraphFont"/>
+    <w:link w:val="Heading3"/>
+    <w:uiPriority w:val="9"/>
+    <w:rsid w:val="00965FB0"/>
+    <w:rPr>
+      <w:rFonts w:asciiTheme="majorHAnsi" w:eastAsiaTheme="majorEastAsia" w:hAnsiTheme="majorHAnsi" w:cstheme="majorBidi"/>
+      <w:color w:val="1F4D78" w:themeColor="accent1" w:themeShade="7F"/>
+      <w:sz w:val="24"/>
+      <w:szCs w:val="24"/>
+    </w:rPr>
+  </w:style>
+  <w:style w:type="paragraph" w:styleId="TOC3">
+    <w:name w:val="toc 3"/>
+    <w:basedOn w:val="Normal"/>
+    <w:next w:val="Normal"/>
+    <w:autoRedefine/>
+    <w:uiPriority w:val="39"/>
     <w:unhideWhenUsed/>
-    <w:tblPr>
-      <w:tblInd w:w="0" w:type="dxa"/>
-      <w:tblCellMar>
-        <w:top w:w="0" w:type="dxa"/>
-        <w:left w:w="108" w:type="dxa"/>
-        <w:bottom w:w="0" w:type="dxa"/>
-        <w:right w:w="108" w:type="dxa"/>
-      </w:tblCellMar>
-    </w:tblPr>
-  </w:style>
-  <w:style w:type="numbering" w:default="1" w:styleId="NoList">
-    <w:name w:val="No List"/>
-    <w:uiPriority w:val="99"/>
-    <w:semiHidden/>
-    <w:unhideWhenUsed/>
-  </w:style>
-  <w:style w:type="paragraph" w:customStyle="1" w:styleId="BFE8971744B2488EB96894EF577A81B5">
-    <w:name w:val="BFE8971744B2488EB96894EF577A81B5"/>
-    <w:rsid w:val="006C11CD"/>
-  </w:style>
-  <w:style w:type="paragraph" w:customStyle="1" w:styleId="6BA523B8917E4854A3194EA665F79CA5">
-    <w:name w:val="6BA523B8917E4854A3194EA665F79CA5"/>
-    <w:rsid w:val="006C11CD"/>
+    <w:rsid w:val="00FA4CA6"/>
+    <w:pPr>
+      <w:spacing w:after="100"/>
+      <w:ind w:left="440"/>
+    </w:pPr>
   </w:style>
 </w:styles>
-</file>
-
-<file path=word/glossary/webSettings.xml><?xml version="1.0" encoding="utf-8"?>
-<w:webSettings xmlns:mc="http://schemas.openxmlformats.org/markup-compatibility/2006" xmlns:r="http://schemas.openxmlformats.org/officeDocument/2006/relationships" xmlns:w="http://schemas.openxmlformats.org/wordprocessingml/2006/main" xmlns:w14="http://schemas.microsoft.com/office/word/2010/wordml" xmlns:w15="http://schemas.microsoft.com/office/word/2012/wordml" mc:Ignorable="w14 w15">
-  <w:optimizeForBrowser/>
-  <w:allowPNG/>
-</w:webSettings>
 </file>
 
 <file path=word/theme/theme1.xml><?xml version="1.0" encoding="utf-8"?>
@@ -2258,7 +3594,7 @@
 </file>
 
 <file path=customXml/itemProps1.xml><?xml version="1.0" encoding="utf-8"?>
-<ds:datastoreItem xmlns:ds="http://schemas.openxmlformats.org/officeDocument/2006/customXml" ds:itemID="{0E16BE96-B9F7-4A07-98EF-85D544ED2F1C}">
+<ds:datastoreItem xmlns:ds="http://schemas.openxmlformats.org/officeDocument/2006/customXml" ds:itemID="{3141C5B8-3D6E-4AA3-A972-2D7393E60EAA}">
   <ds:schemaRefs>
     <ds:schemaRef ds:uri="http://schemas.openxmlformats.org/officeDocument/2006/bibliography"/>
   </ds:schemaRefs>

</xml_diff>

<commit_message>
Removed empty page (made by mistake)
</commit_message>
<xml_diff>
--- a/Coursework.docx
+++ b/Coursework.docx
@@ -348,8 +348,6 @@
         </w:rPr>
         <w:br w:type="page"/>
       </w:r>
-      <w:bookmarkStart w:id="0" w:name="_GoBack"/>
-      <w:bookmarkEnd w:id="0"/>
     </w:p>
     <w:sdt>
       <w:sdtPr>
@@ -2388,7 +2386,7 @@
           <w:lang w:val="bg-BG"/>
         </w:rPr>
       </w:pPr>
-      <w:bookmarkStart w:id="1" w:name="_Toc530930172"/>
+      <w:bookmarkStart w:id="0" w:name="_Toc530930172"/>
       <w:r>
         <w:rPr>
           <w:rFonts w:cs="Arial"/>
@@ -2397,7 +2395,7 @@
         <w:lastRenderedPageBreak/>
         <w:t>Какво е Agile</w:t>
       </w:r>
-      <w:bookmarkEnd w:id="1"/>
+      <w:bookmarkEnd w:id="0"/>
     </w:p>
     <w:p>
       <w:pPr>
@@ -2815,7 +2813,7 @@
           <w:lang w:val="bg-BG"/>
         </w:rPr>
       </w:pPr>
-      <w:bookmarkStart w:id="2" w:name="_Toc530930173"/>
+      <w:bookmarkStart w:id="1" w:name="_Toc530930173"/>
       <w:r>
         <w:rPr>
           <w:rFonts w:cs="Arial"/>
@@ -2823,7 +2821,7 @@
         </w:rPr>
         <w:t>Основни стъпки в Agile</w:t>
       </w:r>
-      <w:bookmarkEnd w:id="2"/>
+      <w:bookmarkEnd w:id="1"/>
     </w:p>
     <w:p>
       <w:pPr>
@@ -2950,11 +2948,11 @@
       <w:pPr>
         <w:pStyle w:val="Heading2"/>
       </w:pPr>
-      <w:bookmarkStart w:id="3" w:name="_Toc530930174"/>
+      <w:bookmarkStart w:id="2" w:name="_Toc530930174"/>
       <w:r>
         <w:t>Проучване</w:t>
       </w:r>
-      <w:bookmarkEnd w:id="3"/>
+      <w:bookmarkEnd w:id="2"/>
     </w:p>
     <w:p>
       <w:pPr>
@@ -3022,11 +3020,11 @@
       <w:pPr>
         <w:pStyle w:val="Heading2"/>
       </w:pPr>
-      <w:bookmarkStart w:id="4" w:name="_Toc530930175"/>
+      <w:bookmarkStart w:id="3" w:name="_Toc530930175"/>
       <w:r>
         <w:t>Product Backlog</w:t>
       </w:r>
-      <w:bookmarkEnd w:id="4"/>
+      <w:bookmarkEnd w:id="3"/>
     </w:p>
     <w:p>
       <w:pPr>
@@ -3110,11 +3108,11 @@
       <w:pPr>
         <w:pStyle w:val="Heading2"/>
       </w:pPr>
-      <w:bookmarkStart w:id="5" w:name="_Toc530930176"/>
+      <w:bookmarkStart w:id="4" w:name="_Toc530930176"/>
       <w:r>
         <w:t>Итерации</w:t>
       </w:r>
-      <w:bookmarkEnd w:id="5"/>
+      <w:bookmarkEnd w:id="4"/>
     </w:p>
     <w:p>
       <w:pPr>
@@ -3181,11 +3179,11 @@
       <w:pPr>
         <w:pStyle w:val="Heading2"/>
       </w:pPr>
-      <w:bookmarkStart w:id="6" w:name="_Toc530930177"/>
+      <w:bookmarkStart w:id="5" w:name="_Toc530930177"/>
       <w:r>
         <w:t>Продължаване на цикъла</w:t>
       </w:r>
-      <w:bookmarkEnd w:id="6"/>
+      <w:bookmarkEnd w:id="5"/>
     </w:p>
     <w:p>
       <w:pPr>
@@ -3614,7 +3612,7 @@
           <w:lang w:val="bg-BG"/>
         </w:rPr>
       </w:pPr>
-      <w:bookmarkStart w:id="7" w:name="_Toc530930178"/>
+      <w:bookmarkStart w:id="6" w:name="_Toc530930178"/>
       <w:r>
         <w:rPr>
           <w:rFonts w:cs="Arial"/>
@@ -3636,7 +3634,7 @@
         </w:rPr>
         <w:t>традиционен метод</w:t>
       </w:r>
-      <w:bookmarkEnd w:id="7"/>
+      <w:bookmarkEnd w:id="6"/>
     </w:p>
     <w:p>
       <w:pPr>
@@ -4023,7 +4021,7 @@
           <w:lang w:val="bg-BG"/>
         </w:rPr>
       </w:pPr>
-      <w:bookmarkStart w:id="8" w:name="_Toc530930179"/>
+      <w:bookmarkStart w:id="7" w:name="_Toc530930179"/>
       <w:r>
         <w:rPr>
           <w:rFonts w:cs="Arial"/>
@@ -4031,7 +4029,7 @@
         </w:rPr>
         <w:t>Позли от прилагане на Agile</w:t>
       </w:r>
-      <w:bookmarkEnd w:id="8"/>
+      <w:bookmarkEnd w:id="7"/>
     </w:p>
     <w:p>
       <w:pPr>
@@ -4058,11 +4056,11 @@
         <w:pStyle w:val="Heading2"/>
         <w:spacing w:before="360"/>
       </w:pPr>
-      <w:bookmarkStart w:id="9" w:name="_Toc530930180"/>
+      <w:bookmarkStart w:id="8" w:name="_Toc530930180"/>
       <w:r>
         <w:t>Удовлетвореност на клиентите</w:t>
       </w:r>
-      <w:bookmarkEnd w:id="9"/>
+      <w:bookmarkEnd w:id="8"/>
     </w:p>
     <w:p>
       <w:pPr>
@@ -4334,11 +4332,11 @@
         <w:pStyle w:val="Heading2"/>
         <w:spacing w:before="360"/>
       </w:pPr>
-      <w:bookmarkStart w:id="10" w:name="_Toc530930181"/>
+      <w:bookmarkStart w:id="9" w:name="_Toc530930181"/>
       <w:r>
         <w:t>Контрол и прозрачност</w:t>
       </w:r>
-      <w:bookmarkEnd w:id="10"/>
+      <w:bookmarkEnd w:id="9"/>
     </w:p>
     <w:p>
       <w:pPr>
@@ -4481,14 +4479,14 @@
         <w:pStyle w:val="Heading2"/>
         <w:spacing w:before="360"/>
       </w:pPr>
-      <w:bookmarkStart w:id="11" w:name="_Toc530930182"/>
+      <w:bookmarkStart w:id="10" w:name="_Toc530930182"/>
       <w:r>
         <w:t>Предвидимост</w:t>
       </w:r>
       <w:r>
         <w:t xml:space="preserve"> и намален риск</w:t>
       </w:r>
-      <w:bookmarkEnd w:id="11"/>
+      <w:bookmarkEnd w:id="10"/>
     </w:p>
     <w:p>
       <w:pPr>
@@ -5489,11 +5487,11 @@
         <w:pStyle w:val="Heading2"/>
         <w:spacing w:before="360"/>
       </w:pPr>
-      <w:bookmarkStart w:id="12" w:name="_Toc530930183"/>
+      <w:bookmarkStart w:id="11" w:name="_Toc530930183"/>
       <w:r>
         <w:t>Високо качество</w:t>
       </w:r>
-      <w:bookmarkEnd w:id="12"/>
+      <w:bookmarkEnd w:id="11"/>
     </w:p>
     <w:p>
       <w:pPr>
@@ -5934,14 +5932,14 @@
           <w:lang w:val="bg-BG"/>
         </w:rPr>
       </w:pPr>
-      <w:bookmarkStart w:id="13" w:name="_Toc530930184"/>
+      <w:bookmarkStart w:id="12" w:name="_Toc530930184"/>
       <w:r>
         <w:rPr>
           <w:lang w:val="bg-BG"/>
         </w:rPr>
         <w:t>Фокусиране върху необходимостите на бизнеса</w:t>
       </w:r>
-      <w:bookmarkEnd w:id="13"/>
+      <w:bookmarkEnd w:id="12"/>
     </w:p>
     <w:p>
       <w:pPr>
@@ -6288,11 +6286,11 @@
         <w:pStyle w:val="Heading2"/>
         <w:spacing w:before="360"/>
       </w:pPr>
-      <w:bookmarkStart w:id="14" w:name="_Toc530930185"/>
+      <w:bookmarkStart w:id="13" w:name="_Toc530930185"/>
       <w:r>
         <w:t>The Agile Manifesto</w:t>
       </w:r>
-      <w:bookmarkEnd w:id="14"/>
+      <w:bookmarkEnd w:id="13"/>
     </w:p>
     <w:p>
       <w:pPr>
@@ -7043,7 +7041,7 @@
           <w:lang w:val="bg-BG"/>
         </w:rPr>
       </w:pPr>
-      <w:bookmarkStart w:id="15" w:name="_Toc530930186"/>
+      <w:bookmarkStart w:id="14" w:name="_Toc530930186"/>
       <w:r>
         <w:rPr>
           <w:rFonts w:cs="Arial"/>
@@ -7059,7 +7057,7 @@
         </w:rPr>
         <w:t>одологии</w:t>
       </w:r>
-      <w:bookmarkEnd w:id="15"/>
+      <w:bookmarkEnd w:id="14"/>
     </w:p>
     <w:p>
       <w:pPr>
@@ -7161,7 +7159,7 @@
           <w:lang w:val="bg-BG"/>
         </w:rPr>
       </w:pPr>
-      <w:bookmarkStart w:id="16" w:name="_Toc530930187"/>
+      <w:bookmarkStart w:id="15" w:name="_Toc530930187"/>
       <w:r>
         <w:t xml:space="preserve">Extreme Programming </w:t>
       </w:r>
@@ -7174,7 +7172,7 @@
       <w:r>
         <w:t>)</w:t>
       </w:r>
-      <w:bookmarkEnd w:id="16"/>
+      <w:bookmarkEnd w:id="15"/>
     </w:p>
     <w:p>
       <w:pPr>
@@ -7784,7 +7782,6 @@
           <w:lang w:val="bg-BG"/>
         </w:rPr>
       </w:pPr>
-      <w:proofErr w:type="gramStart"/>
       <w:r>
         <w:rPr>
           <w:rFonts w:ascii="Arial" w:hAnsi="Arial" w:cs="Arial"/>
@@ -7809,17 +7806,7 @@
           <w:szCs w:val="24"/>
           <w:lang w:val="bg-BG"/>
         </w:rPr>
-        <w:t xml:space="preserve"> -</w:t>
-      </w:r>
-      <w:proofErr w:type="gramEnd"/>
-      <w:r>
-        <w:rPr>
-          <w:rFonts w:ascii="Arial" w:hAnsi="Arial" w:cs="Arial"/>
-          <w:sz w:val="24"/>
-          <w:szCs w:val="24"/>
-          <w:lang w:val="bg-BG"/>
-        </w:rPr>
-        <w:t xml:space="preserve"> </w:t>
+        <w:t xml:space="preserve"> - </w:t>
       </w:r>
       <w:r>
         <w:rPr>
@@ -8427,17 +8414,7 @@
           <w:szCs w:val="24"/>
           <w:lang w:val="bg-BG"/>
         </w:rPr>
-        <w:t xml:space="preserve">общо разбиране от страна на целия екип </w:t>
-      </w:r>
-      <w:proofErr w:type="gramStart"/>
-      <w:r>
-        <w:rPr>
-          <w:rFonts w:ascii="Arial" w:hAnsi="Arial" w:cs="Arial"/>
-          <w:sz w:val="24"/>
-          <w:szCs w:val="24"/>
-          <w:lang w:val="bg-BG"/>
-        </w:rPr>
-        <w:t>за</w:t>
+        <w:t>общо разбиране от страна на целия екип за</w:t>
       </w:r>
       <w:r>
         <w:rPr>
@@ -8454,16 +8431,7 @@
           <w:sz w:val="24"/>
           <w:szCs w:val="24"/>
         </w:rPr>
-        <w:t xml:space="preserve"> системата</w:t>
-      </w:r>
-      <w:proofErr w:type="gramEnd"/>
-      <w:r>
-        <w:rPr>
-          <w:rFonts w:ascii="Arial" w:hAnsi="Arial" w:cs="Arial"/>
-          <w:sz w:val="24"/>
-          <w:szCs w:val="24"/>
-        </w:rPr>
-        <w:t xml:space="preserve">, нейните елементи и техните взаимоотношения. </w:t>
+        <w:t xml:space="preserve"> системата, нейните елементи и техните взаимоотношения. </w:t>
       </w:r>
     </w:p>
     <w:p>
@@ -8554,17 +8522,7 @@
           <w:szCs w:val="24"/>
           <w:lang w:val="bg-BG"/>
         </w:rPr>
-        <w:t xml:space="preserve">, </w:t>
-      </w:r>
-      <w:proofErr w:type="gramStart"/>
-      <w:r>
-        <w:rPr>
-          <w:rFonts w:ascii="Arial" w:hAnsi="Arial" w:cs="Arial"/>
-          <w:sz w:val="24"/>
-          <w:szCs w:val="24"/>
-          <w:lang w:val="bg-BG"/>
-        </w:rPr>
-        <w:t>необходими</w:t>
+        <w:t>, необходими</w:t>
       </w:r>
       <w:r>
         <w:rPr>
@@ -8581,16 +8539,7 @@
           <w:sz w:val="24"/>
           <w:szCs w:val="24"/>
         </w:rPr>
-        <w:t xml:space="preserve"> за</w:t>
-      </w:r>
-      <w:proofErr w:type="gramEnd"/>
-      <w:r>
-        <w:rPr>
-          <w:rFonts w:ascii="Arial" w:hAnsi="Arial" w:cs="Arial"/>
-          <w:sz w:val="24"/>
-          <w:szCs w:val="24"/>
-        </w:rPr>
-        <w:t xml:space="preserve"> </w:t>
+        <w:t xml:space="preserve"> за </w:t>
       </w:r>
       <w:r>
         <w:rPr>
@@ -8758,17 +8707,7 @@
           <w:szCs w:val="24"/>
           <w:lang w:val="bg-BG"/>
         </w:rPr>
-        <w:t xml:space="preserve"> за приемане, </w:t>
-      </w:r>
-      <w:proofErr w:type="gramStart"/>
-      <w:r>
-        <w:rPr>
-          <w:rFonts w:ascii="Arial" w:hAnsi="Arial" w:cs="Arial"/>
-          <w:sz w:val="24"/>
-          <w:szCs w:val="24"/>
-          <w:lang w:val="bg-BG"/>
-        </w:rPr>
-        <w:t xml:space="preserve">се </w:t>
+        <w:t xml:space="preserve"> за приемане, се </w:t>
       </w:r>
       <w:r>
         <w:rPr>
@@ -8785,17 +8724,7 @@
           <w:szCs w:val="24"/>
           <w:lang w:val="bg-BG"/>
         </w:rPr>
-        <w:t>идентифицират</w:t>
-      </w:r>
-      <w:proofErr w:type="gramEnd"/>
-      <w:r>
-        <w:rPr>
-          <w:rFonts w:ascii="Arial" w:hAnsi="Arial" w:cs="Arial"/>
-          <w:sz w:val="24"/>
-          <w:szCs w:val="24"/>
-          <w:lang w:val="bg-BG"/>
-        </w:rPr>
-        <w:t xml:space="preserve"> </w:t>
+        <w:t xml:space="preserve">идентифицират </w:t>
       </w:r>
       <w:r>
         <w:rPr>
@@ -9163,11 +9092,11 @@
         <w:pStyle w:val="Heading2"/>
         <w:spacing w:before="360"/>
       </w:pPr>
-      <w:bookmarkStart w:id="17" w:name="_Toc530930188"/>
+      <w:bookmarkStart w:id="16" w:name="_Toc530930188"/>
       <w:r>
         <w:t>Scrum</w:t>
       </w:r>
-      <w:bookmarkEnd w:id="17"/>
+      <w:bookmarkEnd w:id="16"/>
     </w:p>
     <w:p>
       <w:pPr>
@@ -10109,25 +10038,7 @@
           <w:sz w:val="24"/>
           <w:szCs w:val="24"/>
         </w:rPr>
-        <w:t xml:space="preserve">кръм екипа е </w:t>
-      </w:r>
-      <w:proofErr w:type="gramStart"/>
-      <w:r>
-        <w:rPr>
-          <w:rFonts w:ascii="Arial" w:hAnsi="Arial" w:cs="Arial"/>
-          <w:sz w:val="24"/>
-          <w:szCs w:val="24"/>
-        </w:rPr>
-        <w:t>напълно  функционален</w:t>
-      </w:r>
-      <w:proofErr w:type="gramEnd"/>
-      <w:r>
-        <w:rPr>
-          <w:rFonts w:ascii="Arial" w:hAnsi="Arial" w:cs="Arial"/>
-          <w:sz w:val="24"/>
-          <w:szCs w:val="24"/>
-        </w:rPr>
-        <w:t xml:space="preserve"> и продуктивен.</w:t>
+        <w:t>кръм екипа е напълно  функционален и продуктивен.</w:t>
       </w:r>
     </w:p>
     <w:p>
@@ -12689,646 +12600,624 @@
         <w:pStyle w:val="Heading2"/>
         <w:spacing w:before="360"/>
       </w:pPr>
-      <w:bookmarkStart w:id="18" w:name="_Toc530930189"/>
+      <w:bookmarkStart w:id="17" w:name="_Toc530930189"/>
       <w:r>
         <w:t>Kanban</w:t>
       </w:r>
+      <w:bookmarkEnd w:id="17"/>
+    </w:p>
+    <w:p>
+      <w:pPr>
+        <w:rPr>
+          <w:rFonts w:ascii="Arial" w:hAnsi="Arial" w:cs="Arial"/>
+          <w:sz w:val="24"/>
+          <w:szCs w:val="24"/>
+          <w:lang w:val="bg-BG"/>
+        </w:rPr>
+      </w:pPr>
+      <w:r>
+        <w:rPr>
+          <w:rFonts w:ascii="Arial" w:hAnsi="Arial" w:cs="Arial"/>
+          <w:sz w:val="24"/>
+          <w:szCs w:val="24"/>
+        </w:rPr>
+        <w:t>Не изиск</w:t>
+      </w:r>
+      <w:r>
+        <w:rPr>
+          <w:rFonts w:ascii="Arial" w:hAnsi="Arial" w:cs="Arial"/>
+          <w:sz w:val="24"/>
+          <w:szCs w:val="24"/>
+          <w:lang w:val="bg-BG"/>
+        </w:rPr>
+        <w:t>в</w:t>
+      </w:r>
+      <w:r>
+        <w:rPr>
+          <w:rFonts w:ascii="Arial" w:hAnsi="Arial" w:cs="Arial"/>
+          <w:sz w:val="24"/>
+          <w:szCs w:val="24"/>
+        </w:rPr>
+        <w:t xml:space="preserve">а фиксирани итерации (повторения). Работата се движи </w:t>
+      </w:r>
+      <w:r>
+        <w:rPr>
+          <w:rFonts w:ascii="Arial" w:hAnsi="Arial" w:cs="Arial"/>
+          <w:sz w:val="24"/>
+          <w:szCs w:val="24"/>
+          <w:lang w:val="bg-BG"/>
+        </w:rPr>
+        <w:t>като</w:t>
+      </w:r>
+      <w:r>
+        <w:rPr>
+          <w:rFonts w:ascii="Arial" w:hAnsi="Arial" w:cs="Arial"/>
+          <w:sz w:val="24"/>
+          <w:szCs w:val="24"/>
+        </w:rPr>
+        <w:t xml:space="preserve"> процес на развитие </w:t>
+      </w:r>
+      <w:r>
+        <w:rPr>
+          <w:rFonts w:ascii="Arial" w:hAnsi="Arial" w:cs="Arial"/>
+          <w:sz w:val="24"/>
+          <w:szCs w:val="24"/>
+          <w:lang w:val="bg-BG"/>
+        </w:rPr>
+        <w:t>през</w:t>
+      </w:r>
+      <w:r>
+        <w:rPr>
+          <w:rFonts w:ascii="Arial" w:hAnsi="Arial" w:cs="Arial"/>
+          <w:sz w:val="24"/>
+          <w:szCs w:val="24"/>
+        </w:rPr>
+        <w:t xml:space="preserve"> непрекъснат поток</w:t>
+      </w:r>
+      <w:r>
+        <w:rPr>
+          <w:rFonts w:ascii="Arial" w:hAnsi="Arial" w:cs="Arial"/>
+          <w:sz w:val="24"/>
+          <w:szCs w:val="24"/>
+          <w:lang w:val="bg-BG"/>
+        </w:rPr>
+        <w:t xml:space="preserve"> </w:t>
+      </w:r>
+      <w:r>
+        <w:rPr>
+          <w:rFonts w:ascii="Arial" w:hAnsi="Arial" w:cs="Arial"/>
+          <w:sz w:val="24"/>
+          <w:szCs w:val="24"/>
+        </w:rPr>
+        <w:t>от дейсноти. Ключова функция е да се ограничи размерът на работата в процес</w:t>
+      </w:r>
+      <w:r>
+        <w:rPr>
+          <w:rFonts w:ascii="Arial" w:hAnsi="Arial" w:cs="Arial"/>
+          <w:sz w:val="24"/>
+          <w:szCs w:val="24"/>
+          <w:lang w:val="bg-BG"/>
+        </w:rPr>
+        <w:t>ите</w:t>
+      </w:r>
+      <w:r>
+        <w:rPr>
+          <w:rFonts w:ascii="Arial" w:hAnsi="Arial" w:cs="Arial"/>
+          <w:sz w:val="24"/>
+          <w:szCs w:val="24"/>
+        </w:rPr>
+        <w:t xml:space="preserve">. Екипът работи само </w:t>
+      </w:r>
+      <w:r>
+        <w:rPr>
+          <w:rFonts w:ascii="Arial" w:hAnsi="Arial" w:cs="Arial"/>
+          <w:sz w:val="24"/>
+          <w:szCs w:val="24"/>
+          <w:lang w:val="bg-BG"/>
+        </w:rPr>
+        <w:t>върху</w:t>
+      </w:r>
+      <w:r>
+        <w:rPr>
+          <w:rFonts w:ascii="Arial" w:hAnsi="Arial" w:cs="Arial"/>
+          <w:sz w:val="24"/>
+          <w:szCs w:val="24"/>
+        </w:rPr>
+        <w:t xml:space="preserve"> фиксиран брой </w:t>
+      </w:r>
+      <w:r>
+        <w:rPr>
+          <w:rFonts w:ascii="Arial" w:hAnsi="Arial" w:cs="Arial"/>
+          <w:sz w:val="24"/>
+          <w:szCs w:val="24"/>
+          <w:lang w:val="bg-BG"/>
+        </w:rPr>
+        <w:t>задачи</w:t>
+      </w:r>
+      <w:r>
+        <w:rPr>
+          <w:rFonts w:ascii="Arial" w:hAnsi="Arial" w:cs="Arial"/>
+          <w:sz w:val="24"/>
+          <w:szCs w:val="24"/>
+        </w:rPr>
+        <w:t xml:space="preserve"> във всеки един </w:t>
+      </w:r>
+      <w:r>
+        <w:rPr>
+          <w:rFonts w:ascii="Arial" w:hAnsi="Arial" w:cs="Arial"/>
+          <w:sz w:val="24"/>
+          <w:szCs w:val="24"/>
+        </w:rPr>
+        <w:t>момент</w:t>
+      </w:r>
+      <w:r>
+        <w:rPr>
+          <w:rFonts w:ascii="Arial" w:hAnsi="Arial" w:cs="Arial"/>
+          <w:sz w:val="24"/>
+          <w:szCs w:val="24"/>
+          <w:lang w:val="bg-BG"/>
+        </w:rPr>
+        <w:t>.</w:t>
+      </w:r>
+      <w:r>
+        <w:rPr>
+          <w:rFonts w:ascii="Arial" w:hAnsi="Arial" w:cs="Arial"/>
+          <w:sz w:val="24"/>
+          <w:szCs w:val="24"/>
+        </w:rPr>
+        <w:t xml:space="preserve"> </w:t>
+      </w:r>
+      <w:r>
+        <w:rPr>
+          <w:rFonts w:ascii="Arial" w:hAnsi="Arial" w:cs="Arial"/>
+          <w:sz w:val="24"/>
+          <w:szCs w:val="24"/>
+          <w:lang w:val="bg-BG"/>
+        </w:rPr>
+        <w:t>Екипът</w:t>
+      </w:r>
+      <w:r>
+        <w:rPr>
+          <w:rFonts w:ascii="Arial" w:hAnsi="Arial" w:cs="Arial"/>
+          <w:sz w:val="24"/>
+          <w:szCs w:val="24"/>
+        </w:rPr>
+        <w:t xml:space="preserve"> може да започне работа по </w:t>
+      </w:r>
+      <w:r>
+        <w:rPr>
+          <w:rFonts w:ascii="Arial" w:hAnsi="Arial" w:cs="Arial"/>
+          <w:sz w:val="24"/>
+          <w:szCs w:val="24"/>
+        </w:rPr>
+        <w:t>но</w:t>
+      </w:r>
+      <w:r>
+        <w:rPr>
+          <w:rFonts w:ascii="Arial" w:hAnsi="Arial" w:cs="Arial"/>
+          <w:sz w:val="24"/>
+          <w:szCs w:val="24"/>
+          <w:lang w:val="bg-BG"/>
+        </w:rPr>
+        <w:t>ва</w:t>
+      </w:r>
+      <w:r>
+        <w:rPr>
+          <w:rFonts w:ascii="Arial" w:hAnsi="Arial" w:cs="Arial"/>
+          <w:sz w:val="24"/>
+          <w:szCs w:val="24"/>
+          <w:lang w:val="bg-BG"/>
+        </w:rPr>
+        <w:t xml:space="preserve"> задача</w:t>
+      </w:r>
+      <w:r>
+        <w:rPr>
+          <w:rFonts w:ascii="Arial" w:hAnsi="Arial" w:cs="Arial"/>
+          <w:sz w:val="24"/>
+          <w:szCs w:val="24"/>
+        </w:rPr>
+        <w:t xml:space="preserve">, само когато </w:t>
+      </w:r>
+      <w:r>
+        <w:rPr>
+          <w:rFonts w:ascii="Arial" w:hAnsi="Arial" w:cs="Arial"/>
+          <w:sz w:val="24"/>
+          <w:szCs w:val="24"/>
+          <w:lang w:val="bg-BG"/>
+        </w:rPr>
+        <w:t>тя е в списъка</w:t>
+      </w:r>
+      <w:r>
+        <w:rPr>
+          <w:rFonts w:ascii="Arial" w:hAnsi="Arial" w:cs="Arial"/>
+          <w:sz w:val="24"/>
+          <w:szCs w:val="24"/>
+        </w:rPr>
+        <w:t xml:space="preserve"> </w:t>
+      </w:r>
+      <w:r>
+        <w:rPr>
+          <w:rFonts w:ascii="Arial" w:hAnsi="Arial" w:cs="Arial"/>
+          <w:sz w:val="24"/>
+          <w:szCs w:val="24"/>
+          <w:lang w:val="bg-BG"/>
+        </w:rPr>
+        <w:t>за</w:t>
+      </w:r>
+      <w:r>
+        <w:rPr>
+          <w:rFonts w:ascii="Arial" w:hAnsi="Arial" w:cs="Arial"/>
+          <w:sz w:val="24"/>
+          <w:szCs w:val="24"/>
+        </w:rPr>
+        <w:t xml:space="preserve"> </w:t>
+      </w:r>
+      <w:r>
+        <w:rPr>
+          <w:rFonts w:ascii="Arial" w:hAnsi="Arial" w:cs="Arial"/>
+          <w:sz w:val="24"/>
+          <w:szCs w:val="24"/>
+          <w:lang w:val="bg-BG"/>
+        </w:rPr>
+        <w:t>о</w:t>
+      </w:r>
+      <w:r>
+        <w:rPr>
+          <w:rFonts w:ascii="Arial" w:hAnsi="Arial" w:cs="Arial"/>
+          <w:sz w:val="24"/>
+          <w:szCs w:val="24"/>
+          <w:lang w:val="bg-BG"/>
+        </w:rPr>
+        <w:t>т следващи</w:t>
+      </w:r>
+      <w:r>
+        <w:rPr>
+          <w:rFonts w:ascii="Arial" w:hAnsi="Arial" w:cs="Arial"/>
+          <w:sz w:val="24"/>
+          <w:szCs w:val="24"/>
+          <w:lang w:val="bg-BG"/>
+        </w:rPr>
+        <w:t xml:space="preserve"> задачи</w:t>
+      </w:r>
+      <w:r>
+        <w:rPr>
+          <w:rFonts w:ascii="Arial" w:hAnsi="Arial" w:cs="Arial"/>
+          <w:sz w:val="24"/>
+          <w:szCs w:val="24"/>
+        </w:rPr>
+        <w:t xml:space="preserve"> и пред</w:t>
+      </w:r>
+      <w:r>
+        <w:rPr>
+          <w:rFonts w:ascii="Arial" w:hAnsi="Arial" w:cs="Arial"/>
+          <w:sz w:val="24"/>
+          <w:szCs w:val="24"/>
+          <w:lang w:val="bg-BG"/>
+        </w:rPr>
+        <w:t>ната</w:t>
+      </w:r>
+      <w:r>
+        <w:rPr>
+          <w:rFonts w:ascii="Arial" w:hAnsi="Arial" w:cs="Arial"/>
+          <w:sz w:val="24"/>
+          <w:szCs w:val="24"/>
+        </w:rPr>
+        <w:t xml:space="preserve"> </w:t>
+      </w:r>
+      <w:r>
+        <w:rPr>
+          <w:rFonts w:ascii="Arial" w:hAnsi="Arial" w:cs="Arial"/>
+          <w:sz w:val="24"/>
+          <w:szCs w:val="24"/>
+          <w:lang w:val="bg-BG"/>
+        </w:rPr>
+        <w:t xml:space="preserve">задача </w:t>
+      </w:r>
+      <w:r>
+        <w:rPr>
+          <w:rFonts w:ascii="Arial" w:hAnsi="Arial" w:cs="Arial"/>
+          <w:sz w:val="24"/>
+          <w:szCs w:val="24"/>
+        </w:rPr>
+        <w:t>е завършен</w:t>
+      </w:r>
+      <w:r>
+        <w:rPr>
+          <w:rFonts w:ascii="Arial" w:hAnsi="Arial" w:cs="Arial"/>
+          <w:sz w:val="24"/>
+          <w:szCs w:val="24"/>
+          <w:lang w:val="bg-BG"/>
+        </w:rPr>
+        <w:t>а</w:t>
+      </w:r>
+      <w:r>
+        <w:rPr>
+          <w:rFonts w:ascii="Arial" w:hAnsi="Arial" w:cs="Arial"/>
+          <w:sz w:val="24"/>
+          <w:szCs w:val="24"/>
+        </w:rPr>
+        <w:t xml:space="preserve">. </w:t>
+      </w:r>
+    </w:p>
+    <w:p>
+      <w:pPr>
+        <w:rPr>
+          <w:rFonts w:ascii="Arial" w:hAnsi="Arial" w:cs="Arial"/>
+          <w:sz w:val="24"/>
+          <w:szCs w:val="24"/>
+        </w:rPr>
+      </w:pPr>
+      <w:r>
+        <w:rPr>
+          <w:rFonts w:ascii="Arial" w:hAnsi="Arial" w:cs="Arial"/>
+          <w:sz w:val="24"/>
+          <w:szCs w:val="24"/>
+        </w:rPr>
+        <w:t xml:space="preserve">Kanban </w:t>
+      </w:r>
+      <w:r>
+        <w:rPr>
+          <w:rFonts w:ascii="Arial" w:hAnsi="Arial" w:cs="Arial"/>
+          <w:sz w:val="24"/>
+          <w:szCs w:val="24"/>
+          <w:lang w:val="bg-BG"/>
+        </w:rPr>
+        <w:t>е под</w:t>
+      </w:r>
+      <w:r>
+        <w:rPr>
+          <w:rFonts w:ascii="Arial" w:hAnsi="Arial" w:cs="Arial"/>
+          <w:sz w:val="24"/>
+          <w:szCs w:val="24"/>
+        </w:rPr>
+        <w:t>ход на непрекъснато</w:t>
+      </w:r>
+      <w:r>
+        <w:rPr>
+          <w:rFonts w:ascii="Arial" w:hAnsi="Arial" w:cs="Arial"/>
+          <w:sz w:val="24"/>
+          <w:szCs w:val="24"/>
+        </w:rPr>
+        <w:t xml:space="preserve"> подобряване на продукта, който се съсредоточава върху </w:t>
+      </w:r>
+      <w:r>
+        <w:rPr>
+          <w:rFonts w:ascii="Arial" w:hAnsi="Arial" w:cs="Arial"/>
+          <w:sz w:val="24"/>
+          <w:szCs w:val="24"/>
+        </w:rPr>
+        <w:t xml:space="preserve">гладкостта </w:t>
+      </w:r>
+      <w:r>
+        <w:rPr>
+          <w:rFonts w:ascii="Arial" w:hAnsi="Arial" w:cs="Arial"/>
+          <w:sz w:val="24"/>
+          <w:szCs w:val="24"/>
+          <w:lang w:val="bg-BG"/>
+        </w:rPr>
+        <w:t xml:space="preserve">и </w:t>
+      </w:r>
+      <w:r>
+        <w:rPr>
+          <w:rFonts w:ascii="Arial" w:hAnsi="Arial" w:cs="Arial"/>
+          <w:sz w:val="24"/>
+          <w:szCs w:val="24"/>
+        </w:rPr>
+        <w:t>бързия поток на работа. Организационно канбан е използван за всякакви креативни и научни дейности. Използва се при редакця на видео, рекламиране, подбор на персонал</w:t>
+      </w:r>
+      <w:r>
+        <w:rPr>
+          <w:rFonts w:ascii="Arial" w:hAnsi="Arial" w:cs="Arial"/>
+          <w:sz w:val="24"/>
+          <w:szCs w:val="24"/>
+          <w:lang w:val="bg-BG"/>
+        </w:rPr>
+        <w:t xml:space="preserve">, </w:t>
+      </w:r>
+      <w:r>
+        <w:rPr>
+          <w:rFonts w:ascii="Arial" w:hAnsi="Arial" w:cs="Arial"/>
+          <w:sz w:val="24"/>
+          <w:szCs w:val="24"/>
+        </w:rPr>
+        <w:t>финанси, продажби маркетинг</w:t>
+      </w:r>
+      <w:r>
+        <w:rPr>
+          <w:rFonts w:ascii="Arial" w:hAnsi="Arial" w:cs="Arial"/>
+          <w:sz w:val="24"/>
+          <w:szCs w:val="24"/>
+          <w:lang w:val="bg-BG"/>
+        </w:rPr>
+        <w:t xml:space="preserve"> и други</w:t>
+      </w:r>
+      <w:r>
+        <w:rPr>
+          <w:rFonts w:ascii="Arial" w:hAnsi="Arial" w:cs="Arial"/>
+          <w:sz w:val="24"/>
+          <w:szCs w:val="24"/>
+          <w:lang w:val="bg-BG"/>
+        </w:rPr>
+        <w:t>.</w:t>
+      </w:r>
+      <w:r>
+        <w:rPr>
+          <w:rFonts w:ascii="Arial" w:hAnsi="Arial" w:cs="Arial"/>
+          <w:sz w:val="24"/>
+          <w:szCs w:val="24"/>
+        </w:rPr>
+        <w:t xml:space="preserve"> </w:t>
+      </w:r>
+    </w:p>
+    <w:p>
+      <w:pPr>
+        <w:rPr>
+          <w:rFonts w:ascii="Arial" w:hAnsi="Arial" w:cs="Arial"/>
+          <w:sz w:val="24"/>
+          <w:szCs w:val="24"/>
+        </w:rPr>
+      </w:pPr>
+      <w:r>
+        <w:rPr>
+          <w:rFonts w:ascii="Arial" w:hAnsi="Arial" w:cs="Arial"/>
+          <w:sz w:val="24"/>
+          <w:szCs w:val="24"/>
+        </w:rPr>
+        <w:t xml:space="preserve">Канбан не е </w:t>
+      </w:r>
+      <w:r>
+        <w:rPr>
+          <w:rFonts w:ascii="Arial" w:hAnsi="Arial" w:cs="Arial"/>
+          <w:sz w:val="24"/>
+          <w:szCs w:val="24"/>
+        </w:rPr>
+        <w:t>a</w:t>
+      </w:r>
+      <w:r>
+        <w:rPr>
+          <w:rFonts w:ascii="Arial" w:hAnsi="Arial" w:cs="Arial"/>
+          <w:sz w:val="24"/>
+          <w:szCs w:val="24"/>
+        </w:rPr>
+        <w:t>gile</w:t>
+      </w:r>
+      <w:r>
+        <w:rPr>
+          <w:rFonts w:ascii="Arial" w:hAnsi="Arial" w:cs="Arial"/>
+          <w:sz w:val="24"/>
+          <w:szCs w:val="24"/>
+        </w:rPr>
+        <w:t xml:space="preserve"> метод за софтуерна разработка. Той е алтернативен път към усотойчивост или метод за пови</w:t>
+      </w:r>
+      <w:r>
+        <w:rPr>
+          <w:rFonts w:ascii="Arial" w:hAnsi="Arial" w:cs="Arial"/>
+          <w:sz w:val="24"/>
+          <w:szCs w:val="24"/>
+          <w:lang w:val="bg-BG"/>
+        </w:rPr>
+        <w:t>ш</w:t>
+      </w:r>
+      <w:r>
+        <w:rPr>
+          <w:rFonts w:ascii="Arial" w:hAnsi="Arial" w:cs="Arial"/>
+          <w:sz w:val="24"/>
+          <w:szCs w:val="24"/>
+        </w:rPr>
+        <w:t>аване на</w:t>
+      </w:r>
+      <w:r>
+        <w:rPr>
+          <w:rFonts w:ascii="Arial" w:hAnsi="Arial" w:cs="Arial"/>
+          <w:sz w:val="24"/>
+          <w:szCs w:val="24"/>
+        </w:rPr>
+        <w:t xml:space="preserve"> </w:t>
+      </w:r>
+      <w:r>
+        <w:rPr>
+          <w:rFonts w:ascii="Arial" w:hAnsi="Arial" w:cs="Arial"/>
+          <w:sz w:val="24"/>
+          <w:szCs w:val="24"/>
+          <w:lang w:val="bg-BG"/>
+        </w:rPr>
+        <w:t>устойчивостта на</w:t>
+      </w:r>
+      <w:r>
+        <w:rPr>
+          <w:rFonts w:ascii="Arial" w:hAnsi="Arial" w:cs="Arial"/>
+          <w:sz w:val="24"/>
+          <w:szCs w:val="24"/>
+        </w:rPr>
+        <w:t xml:space="preserve"> услугите, </w:t>
+      </w:r>
+      <w:r>
+        <w:rPr>
+          <w:rFonts w:ascii="Arial" w:hAnsi="Arial" w:cs="Arial"/>
+          <w:sz w:val="24"/>
+          <w:szCs w:val="24"/>
+          <w:lang w:val="bg-BG"/>
+        </w:rPr>
+        <w:t>насочен</w:t>
+      </w:r>
+      <w:r>
+        <w:rPr>
+          <w:rFonts w:ascii="Arial" w:hAnsi="Arial" w:cs="Arial"/>
+          <w:sz w:val="24"/>
+          <w:szCs w:val="24"/>
+        </w:rPr>
+        <w:t xml:space="preserve"> към подобрение на</w:t>
+      </w:r>
+      <w:r>
+        <w:rPr>
+          <w:rFonts w:ascii="Arial" w:hAnsi="Arial" w:cs="Arial"/>
+          <w:sz w:val="24"/>
+          <w:szCs w:val="24"/>
+          <w:lang w:val="bg-BG"/>
+        </w:rPr>
+        <w:t xml:space="preserve"> устойчивостта на </w:t>
+      </w:r>
+      <w:r>
+        <w:rPr>
+          <w:rFonts w:ascii="Arial" w:hAnsi="Arial" w:cs="Arial"/>
+          <w:sz w:val="24"/>
+          <w:szCs w:val="24"/>
+        </w:rPr>
+        <w:t>бизнес</w:t>
+      </w:r>
+      <w:r>
+        <w:rPr>
+          <w:rFonts w:ascii="Arial" w:hAnsi="Arial" w:cs="Arial"/>
+          <w:sz w:val="24"/>
+          <w:szCs w:val="24"/>
+          <w:lang w:val="bg-BG"/>
+        </w:rPr>
+        <w:t>а</w:t>
+      </w:r>
+      <w:r>
+        <w:rPr>
+          <w:rFonts w:ascii="Arial" w:hAnsi="Arial" w:cs="Arial"/>
+          <w:sz w:val="24"/>
+          <w:szCs w:val="24"/>
+        </w:rPr>
+        <w:t>. Също</w:t>
+      </w:r>
+      <w:r>
+        <w:rPr>
+          <w:rFonts w:ascii="Arial" w:hAnsi="Arial" w:cs="Arial"/>
+          <w:sz w:val="24"/>
+          <w:szCs w:val="24"/>
+          <w:lang w:val="bg-BG"/>
+        </w:rPr>
+        <w:t xml:space="preserve"> така, той</w:t>
+      </w:r>
+      <w:r>
+        <w:rPr>
+          <w:rFonts w:ascii="Arial" w:hAnsi="Arial" w:cs="Arial"/>
+          <w:sz w:val="24"/>
+          <w:szCs w:val="24"/>
+        </w:rPr>
+        <w:t xml:space="preserve"> е описан като метод за пови</w:t>
+      </w:r>
+      <w:r>
+        <w:rPr>
+          <w:rFonts w:ascii="Arial" w:hAnsi="Arial" w:cs="Arial"/>
+          <w:sz w:val="24"/>
+          <w:szCs w:val="24"/>
+          <w:lang w:val="bg-BG"/>
+        </w:rPr>
+        <w:t>ш</w:t>
+      </w:r>
+      <w:r>
+        <w:rPr>
+          <w:rFonts w:ascii="Arial" w:hAnsi="Arial" w:cs="Arial"/>
+          <w:sz w:val="24"/>
+          <w:szCs w:val="24"/>
+        </w:rPr>
+        <w:t>аване на организационната устойчивост.</w:t>
+      </w:r>
+      <w:bookmarkStart w:id="18" w:name="_GoBack"/>
       <w:bookmarkEnd w:id="18"/>
-    </w:p>
-    <w:p>
-      <w:pPr>
-        <w:rPr>
-          <w:rFonts w:ascii="Arial" w:hAnsi="Arial" w:cs="Arial"/>
-          <w:sz w:val="24"/>
-          <w:szCs w:val="24"/>
-          <w:lang w:val="bg-BG"/>
-        </w:rPr>
-      </w:pPr>
-      <w:r>
-        <w:rPr>
-          <w:rFonts w:ascii="Arial" w:hAnsi="Arial" w:cs="Arial"/>
-          <w:sz w:val="24"/>
-          <w:szCs w:val="24"/>
-        </w:rPr>
-        <w:t>Не изиск</w:t>
-      </w:r>
-      <w:r>
-        <w:rPr>
-          <w:rFonts w:ascii="Arial" w:hAnsi="Arial" w:cs="Arial"/>
-          <w:sz w:val="24"/>
-          <w:szCs w:val="24"/>
-          <w:lang w:val="bg-BG"/>
-        </w:rPr>
-        <w:t>в</w:t>
-      </w:r>
-      <w:r>
-        <w:rPr>
-          <w:rFonts w:ascii="Arial" w:hAnsi="Arial" w:cs="Arial"/>
-          <w:sz w:val="24"/>
-          <w:szCs w:val="24"/>
-        </w:rPr>
-        <w:t xml:space="preserve">а фиксирани итерации (повторения). Работата се движи </w:t>
-      </w:r>
-      <w:r>
-        <w:rPr>
-          <w:rFonts w:ascii="Arial" w:hAnsi="Arial" w:cs="Arial"/>
-          <w:sz w:val="24"/>
-          <w:szCs w:val="24"/>
-          <w:lang w:val="bg-BG"/>
-        </w:rPr>
-        <w:t>като</w:t>
-      </w:r>
-      <w:r>
-        <w:rPr>
-          <w:rFonts w:ascii="Arial" w:hAnsi="Arial" w:cs="Arial"/>
-          <w:sz w:val="24"/>
-          <w:szCs w:val="24"/>
-        </w:rPr>
-        <w:t xml:space="preserve"> процес на развитие </w:t>
-      </w:r>
-      <w:r>
-        <w:rPr>
-          <w:rFonts w:ascii="Arial" w:hAnsi="Arial" w:cs="Arial"/>
-          <w:sz w:val="24"/>
-          <w:szCs w:val="24"/>
-          <w:lang w:val="bg-BG"/>
-        </w:rPr>
-        <w:t>през</w:t>
-      </w:r>
-      <w:r>
-        <w:rPr>
-          <w:rFonts w:ascii="Arial" w:hAnsi="Arial" w:cs="Arial"/>
-          <w:sz w:val="24"/>
-          <w:szCs w:val="24"/>
-        </w:rPr>
-        <w:t xml:space="preserve"> непрекъснат поток</w:t>
-      </w:r>
-      <w:r>
-        <w:rPr>
-          <w:rFonts w:ascii="Arial" w:hAnsi="Arial" w:cs="Arial"/>
-          <w:sz w:val="24"/>
-          <w:szCs w:val="24"/>
-          <w:lang w:val="bg-BG"/>
-        </w:rPr>
-        <w:t xml:space="preserve"> </w:t>
-      </w:r>
-      <w:r>
-        <w:rPr>
-          <w:rFonts w:ascii="Arial" w:hAnsi="Arial" w:cs="Arial"/>
-          <w:sz w:val="24"/>
-          <w:szCs w:val="24"/>
-        </w:rPr>
-        <w:t>от дейсноти. Ключова функция е да се ограничи размерът на работата в процес</w:t>
-      </w:r>
-      <w:r>
-        <w:rPr>
-          <w:rFonts w:ascii="Arial" w:hAnsi="Arial" w:cs="Arial"/>
-          <w:sz w:val="24"/>
-          <w:szCs w:val="24"/>
-          <w:lang w:val="bg-BG"/>
-        </w:rPr>
-        <w:t>ите</w:t>
-      </w:r>
-      <w:r>
-        <w:rPr>
-          <w:rFonts w:ascii="Arial" w:hAnsi="Arial" w:cs="Arial"/>
-          <w:sz w:val="24"/>
-          <w:szCs w:val="24"/>
-        </w:rPr>
-        <w:t xml:space="preserve">. Екипът работи само </w:t>
-      </w:r>
-      <w:r>
-        <w:rPr>
-          <w:rFonts w:ascii="Arial" w:hAnsi="Arial" w:cs="Arial"/>
-          <w:sz w:val="24"/>
-          <w:szCs w:val="24"/>
-          <w:lang w:val="bg-BG"/>
-        </w:rPr>
-        <w:t>върху</w:t>
-      </w:r>
-      <w:r>
-        <w:rPr>
-          <w:rFonts w:ascii="Arial" w:hAnsi="Arial" w:cs="Arial"/>
-          <w:sz w:val="24"/>
-          <w:szCs w:val="24"/>
-        </w:rPr>
-        <w:t xml:space="preserve"> фиксиран брой </w:t>
-      </w:r>
-      <w:r>
-        <w:rPr>
-          <w:rFonts w:ascii="Arial" w:hAnsi="Arial" w:cs="Arial"/>
-          <w:sz w:val="24"/>
-          <w:szCs w:val="24"/>
-          <w:lang w:val="bg-BG"/>
-        </w:rPr>
-        <w:t>задачи</w:t>
-      </w:r>
-      <w:r>
-        <w:rPr>
-          <w:rFonts w:ascii="Arial" w:hAnsi="Arial" w:cs="Arial"/>
-          <w:sz w:val="24"/>
-          <w:szCs w:val="24"/>
-        </w:rPr>
-        <w:t xml:space="preserve"> във всеки един </w:t>
-      </w:r>
-      <w:r>
-        <w:rPr>
-          <w:rFonts w:ascii="Arial" w:hAnsi="Arial" w:cs="Arial"/>
-          <w:sz w:val="24"/>
-          <w:szCs w:val="24"/>
-        </w:rPr>
-        <w:t>момент</w:t>
-      </w:r>
-      <w:r>
-        <w:rPr>
-          <w:rFonts w:ascii="Arial" w:hAnsi="Arial" w:cs="Arial"/>
-          <w:sz w:val="24"/>
-          <w:szCs w:val="24"/>
-          <w:lang w:val="bg-BG"/>
-        </w:rPr>
-        <w:t>.</w:t>
-      </w:r>
-      <w:r>
-        <w:rPr>
-          <w:rFonts w:ascii="Arial" w:hAnsi="Arial" w:cs="Arial"/>
-          <w:sz w:val="24"/>
-          <w:szCs w:val="24"/>
-        </w:rPr>
-        <w:t xml:space="preserve"> </w:t>
-      </w:r>
-      <w:r>
-        <w:rPr>
-          <w:rFonts w:ascii="Arial" w:hAnsi="Arial" w:cs="Arial"/>
-          <w:sz w:val="24"/>
-          <w:szCs w:val="24"/>
-          <w:lang w:val="bg-BG"/>
-        </w:rPr>
-        <w:t>Екипът</w:t>
-      </w:r>
-      <w:r>
-        <w:rPr>
-          <w:rFonts w:ascii="Arial" w:hAnsi="Arial" w:cs="Arial"/>
-          <w:sz w:val="24"/>
-          <w:szCs w:val="24"/>
-        </w:rPr>
-        <w:t xml:space="preserve"> може да започне работа по </w:t>
-      </w:r>
-      <w:r>
-        <w:rPr>
-          <w:rFonts w:ascii="Arial" w:hAnsi="Arial" w:cs="Arial"/>
-          <w:sz w:val="24"/>
-          <w:szCs w:val="24"/>
-        </w:rPr>
-        <w:t>но</w:t>
-      </w:r>
-      <w:r>
-        <w:rPr>
-          <w:rFonts w:ascii="Arial" w:hAnsi="Arial" w:cs="Arial"/>
-          <w:sz w:val="24"/>
-          <w:szCs w:val="24"/>
-          <w:lang w:val="bg-BG"/>
-        </w:rPr>
-        <w:t>ва</w:t>
-      </w:r>
-      <w:r>
-        <w:rPr>
-          <w:rFonts w:ascii="Arial" w:hAnsi="Arial" w:cs="Arial"/>
-          <w:sz w:val="24"/>
-          <w:szCs w:val="24"/>
-          <w:lang w:val="bg-BG"/>
-        </w:rPr>
-        <w:t xml:space="preserve"> задача</w:t>
-      </w:r>
-      <w:r>
-        <w:rPr>
-          <w:rFonts w:ascii="Arial" w:hAnsi="Arial" w:cs="Arial"/>
-          <w:sz w:val="24"/>
-          <w:szCs w:val="24"/>
-        </w:rPr>
-        <w:t xml:space="preserve">, само когато </w:t>
-      </w:r>
-      <w:r>
-        <w:rPr>
-          <w:rFonts w:ascii="Arial" w:hAnsi="Arial" w:cs="Arial"/>
-          <w:sz w:val="24"/>
-          <w:szCs w:val="24"/>
-          <w:lang w:val="bg-BG"/>
-        </w:rPr>
-        <w:t>тя е в списъка</w:t>
-      </w:r>
-      <w:r>
-        <w:rPr>
-          <w:rFonts w:ascii="Arial" w:hAnsi="Arial" w:cs="Arial"/>
-          <w:sz w:val="24"/>
-          <w:szCs w:val="24"/>
-        </w:rPr>
-        <w:t xml:space="preserve"> </w:t>
-      </w:r>
-      <w:r>
-        <w:rPr>
-          <w:rFonts w:ascii="Arial" w:hAnsi="Arial" w:cs="Arial"/>
-          <w:sz w:val="24"/>
-          <w:szCs w:val="24"/>
-          <w:lang w:val="bg-BG"/>
-        </w:rPr>
-        <w:t>за</w:t>
-      </w:r>
-      <w:r>
-        <w:rPr>
-          <w:rFonts w:ascii="Arial" w:hAnsi="Arial" w:cs="Arial"/>
-          <w:sz w:val="24"/>
-          <w:szCs w:val="24"/>
-        </w:rPr>
-        <w:t xml:space="preserve"> </w:t>
-      </w:r>
-      <w:r>
-        <w:rPr>
-          <w:rFonts w:ascii="Arial" w:hAnsi="Arial" w:cs="Arial"/>
-          <w:sz w:val="24"/>
-          <w:szCs w:val="24"/>
-          <w:lang w:val="bg-BG"/>
-        </w:rPr>
-        <w:t>о</w:t>
-      </w:r>
-      <w:r>
-        <w:rPr>
-          <w:rFonts w:ascii="Arial" w:hAnsi="Arial" w:cs="Arial"/>
-          <w:sz w:val="24"/>
-          <w:szCs w:val="24"/>
-          <w:lang w:val="bg-BG"/>
-        </w:rPr>
-        <w:t>т следващи</w:t>
-      </w:r>
-      <w:r>
-        <w:rPr>
-          <w:rFonts w:ascii="Arial" w:hAnsi="Arial" w:cs="Arial"/>
-          <w:sz w:val="24"/>
-          <w:szCs w:val="24"/>
-          <w:lang w:val="bg-BG"/>
-        </w:rPr>
-        <w:t xml:space="preserve"> задачи</w:t>
-      </w:r>
-      <w:r>
-        <w:rPr>
-          <w:rFonts w:ascii="Arial" w:hAnsi="Arial" w:cs="Arial"/>
-          <w:sz w:val="24"/>
-          <w:szCs w:val="24"/>
-        </w:rPr>
-        <w:t xml:space="preserve"> и пред</w:t>
-      </w:r>
-      <w:r>
-        <w:rPr>
-          <w:rFonts w:ascii="Arial" w:hAnsi="Arial" w:cs="Arial"/>
-          <w:sz w:val="24"/>
-          <w:szCs w:val="24"/>
-          <w:lang w:val="bg-BG"/>
-        </w:rPr>
-        <w:t>ната</w:t>
-      </w:r>
-      <w:r>
-        <w:rPr>
-          <w:rFonts w:ascii="Arial" w:hAnsi="Arial" w:cs="Arial"/>
-          <w:sz w:val="24"/>
-          <w:szCs w:val="24"/>
-        </w:rPr>
-        <w:t xml:space="preserve"> </w:t>
-      </w:r>
-      <w:r>
-        <w:rPr>
-          <w:rFonts w:ascii="Arial" w:hAnsi="Arial" w:cs="Arial"/>
-          <w:sz w:val="24"/>
-          <w:szCs w:val="24"/>
-          <w:lang w:val="bg-BG"/>
-        </w:rPr>
-        <w:t xml:space="preserve">задача </w:t>
-      </w:r>
-      <w:r>
-        <w:rPr>
-          <w:rFonts w:ascii="Arial" w:hAnsi="Arial" w:cs="Arial"/>
-          <w:sz w:val="24"/>
-          <w:szCs w:val="24"/>
-        </w:rPr>
-        <w:t>е завършен</w:t>
-      </w:r>
-      <w:r>
-        <w:rPr>
-          <w:rFonts w:ascii="Arial" w:hAnsi="Arial" w:cs="Arial"/>
-          <w:sz w:val="24"/>
-          <w:szCs w:val="24"/>
-          <w:lang w:val="bg-BG"/>
-        </w:rPr>
-        <w:t>а</w:t>
-      </w:r>
-      <w:r>
-        <w:rPr>
-          <w:rFonts w:ascii="Arial" w:hAnsi="Arial" w:cs="Arial"/>
-          <w:sz w:val="24"/>
-          <w:szCs w:val="24"/>
-        </w:rPr>
-        <w:t xml:space="preserve">. </w:t>
-      </w:r>
-    </w:p>
-    <w:p>
-      <w:pPr>
-        <w:rPr>
-          <w:rFonts w:ascii="Arial" w:hAnsi="Arial" w:cs="Arial"/>
-          <w:sz w:val="24"/>
-          <w:szCs w:val="24"/>
-        </w:rPr>
-      </w:pPr>
-      <w:r>
-        <w:rPr>
-          <w:rFonts w:ascii="Arial" w:hAnsi="Arial" w:cs="Arial"/>
-          <w:sz w:val="24"/>
-          <w:szCs w:val="24"/>
-        </w:rPr>
-        <w:t xml:space="preserve">Kanban </w:t>
-      </w:r>
-      <w:r>
-        <w:rPr>
-          <w:rFonts w:ascii="Arial" w:hAnsi="Arial" w:cs="Arial"/>
-          <w:sz w:val="24"/>
-          <w:szCs w:val="24"/>
-          <w:lang w:val="bg-BG"/>
-        </w:rPr>
-        <w:t>е под</w:t>
-      </w:r>
-      <w:r>
-        <w:rPr>
-          <w:rFonts w:ascii="Arial" w:hAnsi="Arial" w:cs="Arial"/>
-          <w:sz w:val="24"/>
-          <w:szCs w:val="24"/>
-        </w:rPr>
-        <w:t>ход на непрекъснато</w:t>
-      </w:r>
-      <w:r>
-        <w:rPr>
-          <w:rFonts w:ascii="Arial" w:hAnsi="Arial" w:cs="Arial"/>
-          <w:sz w:val="24"/>
-          <w:szCs w:val="24"/>
-        </w:rPr>
-        <w:t xml:space="preserve"> подобряване на продукта, който се съсредоточава върху </w:t>
-      </w:r>
-      <w:r>
-        <w:rPr>
-          <w:rFonts w:ascii="Arial" w:hAnsi="Arial" w:cs="Arial"/>
-          <w:sz w:val="24"/>
-          <w:szCs w:val="24"/>
-        </w:rPr>
-        <w:t xml:space="preserve">гладкостта </w:t>
-      </w:r>
-      <w:r>
-        <w:rPr>
-          <w:rFonts w:ascii="Arial" w:hAnsi="Arial" w:cs="Arial"/>
-          <w:sz w:val="24"/>
-          <w:szCs w:val="24"/>
-          <w:lang w:val="bg-BG"/>
-        </w:rPr>
-        <w:t xml:space="preserve">и </w:t>
-      </w:r>
-      <w:r>
-        <w:rPr>
-          <w:rFonts w:ascii="Arial" w:hAnsi="Arial" w:cs="Arial"/>
-          <w:sz w:val="24"/>
-          <w:szCs w:val="24"/>
-        </w:rPr>
-        <w:t>бързия поток на работа. Организационно канбан е използван за всякакви креативни и научни дейности. Използва се при редакця на видео, рекламиране, подбор на персонал</w:t>
-      </w:r>
-      <w:r>
-        <w:rPr>
-          <w:rFonts w:ascii="Arial" w:hAnsi="Arial" w:cs="Arial"/>
-          <w:sz w:val="24"/>
-          <w:szCs w:val="24"/>
-          <w:lang w:val="bg-BG"/>
-        </w:rPr>
-        <w:t xml:space="preserve">, </w:t>
-      </w:r>
-      <w:r>
-        <w:rPr>
-          <w:rFonts w:ascii="Arial" w:hAnsi="Arial" w:cs="Arial"/>
-          <w:sz w:val="24"/>
-          <w:szCs w:val="24"/>
-        </w:rPr>
-        <w:t>финанси, продажби маркетинг</w:t>
-      </w:r>
-      <w:r>
-        <w:rPr>
-          <w:rFonts w:ascii="Arial" w:hAnsi="Arial" w:cs="Arial"/>
-          <w:sz w:val="24"/>
-          <w:szCs w:val="24"/>
-          <w:lang w:val="bg-BG"/>
-        </w:rPr>
-        <w:t xml:space="preserve"> и други</w:t>
-      </w:r>
-      <w:r>
-        <w:rPr>
-          <w:rFonts w:ascii="Arial" w:hAnsi="Arial" w:cs="Arial"/>
-          <w:sz w:val="24"/>
-          <w:szCs w:val="24"/>
-          <w:lang w:val="bg-BG"/>
-        </w:rPr>
-        <w:t>.</w:t>
-      </w:r>
-      <w:r>
-        <w:rPr>
-          <w:rFonts w:ascii="Arial" w:hAnsi="Arial" w:cs="Arial"/>
-          <w:sz w:val="24"/>
-          <w:szCs w:val="24"/>
-        </w:rPr>
-        <w:t xml:space="preserve"> </w:t>
-      </w:r>
-    </w:p>
-    <w:p>
-      <w:pPr>
-        <w:rPr>
-          <w:rFonts w:ascii="Arial" w:hAnsi="Arial" w:cs="Arial"/>
-          <w:sz w:val="24"/>
-          <w:szCs w:val="24"/>
-        </w:rPr>
-      </w:pPr>
-      <w:r>
-        <w:rPr>
-          <w:rFonts w:ascii="Arial" w:hAnsi="Arial" w:cs="Arial"/>
-          <w:sz w:val="24"/>
-          <w:szCs w:val="24"/>
-        </w:rPr>
-        <w:t xml:space="preserve">Канбан не е </w:t>
-      </w:r>
-      <w:r>
-        <w:rPr>
-          <w:rFonts w:ascii="Arial" w:hAnsi="Arial" w:cs="Arial"/>
-          <w:sz w:val="24"/>
-          <w:szCs w:val="24"/>
-        </w:rPr>
-        <w:t>a</w:t>
-      </w:r>
-      <w:r>
-        <w:rPr>
-          <w:rFonts w:ascii="Arial" w:hAnsi="Arial" w:cs="Arial"/>
-          <w:sz w:val="24"/>
-          <w:szCs w:val="24"/>
-        </w:rPr>
-        <w:t>gile</w:t>
-      </w:r>
-      <w:r>
-        <w:rPr>
-          <w:rFonts w:ascii="Arial" w:hAnsi="Arial" w:cs="Arial"/>
-          <w:sz w:val="24"/>
-          <w:szCs w:val="24"/>
-        </w:rPr>
-        <w:t xml:space="preserve"> метод за софтуерна разработка. Той е алтернативен път към усотойчивост или метод за пови</w:t>
-      </w:r>
-      <w:r>
-        <w:rPr>
-          <w:rFonts w:ascii="Arial" w:hAnsi="Arial" w:cs="Arial"/>
-          <w:sz w:val="24"/>
-          <w:szCs w:val="24"/>
-          <w:lang w:val="bg-BG"/>
-        </w:rPr>
-        <w:t>ш</w:t>
-      </w:r>
-      <w:r>
-        <w:rPr>
-          <w:rFonts w:ascii="Arial" w:hAnsi="Arial" w:cs="Arial"/>
-          <w:sz w:val="24"/>
-          <w:szCs w:val="24"/>
-        </w:rPr>
-        <w:t>аване на</w:t>
-      </w:r>
-      <w:r>
-        <w:rPr>
-          <w:rFonts w:ascii="Arial" w:hAnsi="Arial" w:cs="Arial"/>
-          <w:sz w:val="24"/>
-          <w:szCs w:val="24"/>
-        </w:rPr>
-        <w:t xml:space="preserve"> </w:t>
-      </w:r>
-      <w:r>
-        <w:rPr>
-          <w:rFonts w:ascii="Arial" w:hAnsi="Arial" w:cs="Arial"/>
-          <w:sz w:val="24"/>
-          <w:szCs w:val="24"/>
-          <w:lang w:val="bg-BG"/>
-        </w:rPr>
-        <w:t>устойчивостта на</w:t>
-      </w:r>
-      <w:r>
-        <w:rPr>
-          <w:rFonts w:ascii="Arial" w:hAnsi="Arial" w:cs="Arial"/>
-          <w:sz w:val="24"/>
-          <w:szCs w:val="24"/>
-        </w:rPr>
-        <w:t xml:space="preserve"> услугите, </w:t>
-      </w:r>
-      <w:r>
-        <w:rPr>
-          <w:rFonts w:ascii="Arial" w:hAnsi="Arial" w:cs="Arial"/>
-          <w:sz w:val="24"/>
-          <w:szCs w:val="24"/>
-          <w:lang w:val="bg-BG"/>
-        </w:rPr>
-        <w:t>насочен</w:t>
-      </w:r>
-      <w:r>
-        <w:rPr>
-          <w:rFonts w:ascii="Arial" w:hAnsi="Arial" w:cs="Arial"/>
-          <w:sz w:val="24"/>
-          <w:szCs w:val="24"/>
-        </w:rPr>
-        <w:t xml:space="preserve"> към подобрение на</w:t>
-      </w:r>
-      <w:r>
-        <w:rPr>
-          <w:rFonts w:ascii="Arial" w:hAnsi="Arial" w:cs="Arial"/>
-          <w:sz w:val="24"/>
-          <w:szCs w:val="24"/>
-          <w:lang w:val="bg-BG"/>
-        </w:rPr>
-        <w:t xml:space="preserve"> устойчивостта на </w:t>
-      </w:r>
-      <w:r>
-        <w:rPr>
-          <w:rFonts w:ascii="Arial" w:hAnsi="Arial" w:cs="Arial"/>
-          <w:sz w:val="24"/>
-          <w:szCs w:val="24"/>
-        </w:rPr>
-        <w:t>бизнес</w:t>
-      </w:r>
-      <w:r>
-        <w:rPr>
-          <w:rFonts w:ascii="Arial" w:hAnsi="Arial" w:cs="Arial"/>
-          <w:sz w:val="24"/>
-          <w:szCs w:val="24"/>
-          <w:lang w:val="bg-BG"/>
-        </w:rPr>
-        <w:t>а</w:t>
-      </w:r>
-      <w:r>
-        <w:rPr>
-          <w:rFonts w:ascii="Arial" w:hAnsi="Arial" w:cs="Arial"/>
-          <w:sz w:val="24"/>
-          <w:szCs w:val="24"/>
-        </w:rPr>
-        <w:t>. Също</w:t>
-      </w:r>
-      <w:r>
-        <w:rPr>
-          <w:rFonts w:ascii="Arial" w:hAnsi="Arial" w:cs="Arial"/>
-          <w:sz w:val="24"/>
-          <w:szCs w:val="24"/>
-          <w:lang w:val="bg-BG"/>
-        </w:rPr>
-        <w:t xml:space="preserve"> така, той</w:t>
-      </w:r>
-      <w:r>
-        <w:rPr>
-          <w:rFonts w:ascii="Arial" w:hAnsi="Arial" w:cs="Arial"/>
-          <w:sz w:val="24"/>
-          <w:szCs w:val="24"/>
-        </w:rPr>
-        <w:t xml:space="preserve"> е описан като метод за пови</w:t>
-      </w:r>
-      <w:r>
-        <w:rPr>
-          <w:rFonts w:ascii="Arial" w:hAnsi="Arial" w:cs="Arial"/>
-          <w:sz w:val="24"/>
-          <w:szCs w:val="24"/>
-          <w:lang w:val="bg-BG"/>
-        </w:rPr>
-        <w:t>ш</w:t>
-      </w:r>
-      <w:r>
-        <w:rPr>
-          <w:rFonts w:ascii="Arial" w:hAnsi="Arial" w:cs="Arial"/>
-          <w:sz w:val="24"/>
-          <w:szCs w:val="24"/>
-        </w:rPr>
-        <w:t>аване на организационната устойчивост.</w:t>
-      </w:r>
-    </w:p>
-    <w:p>
-      <w:pPr>
-        <w:rPr>
-          <w:rFonts w:ascii="Arial" w:hAnsi="Arial" w:cs="Arial"/>
-          <w:b/>
-          <w:i/>
-          <w:sz w:val="24"/>
-          <w:szCs w:val="24"/>
-          <w:lang w:val="bg-BG"/>
-        </w:rPr>
-      </w:pPr>
-      <w:r>
-        <w:rPr>
-          <w:rFonts w:ascii="Arial" w:hAnsi="Arial" w:cs="Arial"/>
-          <w:b/>
-          <w:i/>
-          <w:sz w:val="24"/>
-          <w:szCs w:val="24"/>
-          <w:lang w:val="bg-BG"/>
-        </w:rPr>
-        <w:lastRenderedPageBreak/>
-        <w:br w:type="page"/>
-      </w:r>
     </w:p>
     <w:p>
       <w:pPr>
@@ -15583,7 +15472,7 @@
           <w:rPr>
             <w:noProof/>
           </w:rPr>
-          <w:t>15</w:t>
+          <w:t>11</w:t>
         </w:r>
         <w:r>
           <w:rPr>
@@ -18150,7 +18039,7 @@
 </file>
 
 <file path=customXml/itemProps1.xml><?xml version="1.0" encoding="utf-8"?>
-<ds:datastoreItem xmlns:ds="http://schemas.openxmlformats.org/officeDocument/2006/customXml" ds:itemID="{236013F1-A791-4B35-80B0-935B76E7EF1D}">
+<ds:datastoreItem xmlns:ds="http://schemas.openxmlformats.org/officeDocument/2006/customXml" ds:itemID="{553F1181-1486-4FC1-99AC-BD2942AB912B}">
   <ds:schemaRefs>
     <ds:schemaRef ds:uri="http://schemas.openxmlformats.org/officeDocument/2006/bibliography"/>
   </ds:schemaRefs>

</xml_diff>

<commit_message>
Revert "Removed empty page (made by mistake)"
This reverts commit b67c61318f946a1ff167d5b6c72d1a6339a4631b.
</commit_message>
<xml_diff>
--- a/Coursework.docx
+++ b/Coursework.docx
@@ -348,6 +348,8 @@
         </w:rPr>
         <w:br w:type="page"/>
       </w:r>
+      <w:bookmarkStart w:id="0" w:name="_GoBack"/>
+      <w:bookmarkEnd w:id="0"/>
     </w:p>
     <w:sdt>
       <w:sdtPr>
@@ -2386,7 +2388,7 @@
           <w:lang w:val="bg-BG"/>
         </w:rPr>
       </w:pPr>
-      <w:bookmarkStart w:id="0" w:name="_Toc530930172"/>
+      <w:bookmarkStart w:id="1" w:name="_Toc530930172"/>
       <w:r>
         <w:rPr>
           <w:rFonts w:cs="Arial"/>
@@ -2395,7 +2397,7 @@
         <w:lastRenderedPageBreak/>
         <w:t>Какво е Agile</w:t>
       </w:r>
-      <w:bookmarkEnd w:id="0"/>
+      <w:bookmarkEnd w:id="1"/>
     </w:p>
     <w:p>
       <w:pPr>
@@ -2813,7 +2815,7 @@
           <w:lang w:val="bg-BG"/>
         </w:rPr>
       </w:pPr>
-      <w:bookmarkStart w:id="1" w:name="_Toc530930173"/>
+      <w:bookmarkStart w:id="2" w:name="_Toc530930173"/>
       <w:r>
         <w:rPr>
           <w:rFonts w:cs="Arial"/>
@@ -2821,7 +2823,7 @@
         </w:rPr>
         <w:t>Основни стъпки в Agile</w:t>
       </w:r>
-      <w:bookmarkEnd w:id="1"/>
+      <w:bookmarkEnd w:id="2"/>
     </w:p>
     <w:p>
       <w:pPr>
@@ -2948,11 +2950,11 @@
       <w:pPr>
         <w:pStyle w:val="Heading2"/>
       </w:pPr>
-      <w:bookmarkStart w:id="2" w:name="_Toc530930174"/>
+      <w:bookmarkStart w:id="3" w:name="_Toc530930174"/>
       <w:r>
         <w:t>Проучване</w:t>
       </w:r>
-      <w:bookmarkEnd w:id="2"/>
+      <w:bookmarkEnd w:id="3"/>
     </w:p>
     <w:p>
       <w:pPr>
@@ -3020,11 +3022,11 @@
       <w:pPr>
         <w:pStyle w:val="Heading2"/>
       </w:pPr>
-      <w:bookmarkStart w:id="3" w:name="_Toc530930175"/>
+      <w:bookmarkStart w:id="4" w:name="_Toc530930175"/>
       <w:r>
         <w:t>Product Backlog</w:t>
       </w:r>
-      <w:bookmarkEnd w:id="3"/>
+      <w:bookmarkEnd w:id="4"/>
     </w:p>
     <w:p>
       <w:pPr>
@@ -3108,11 +3110,11 @@
       <w:pPr>
         <w:pStyle w:val="Heading2"/>
       </w:pPr>
-      <w:bookmarkStart w:id="4" w:name="_Toc530930176"/>
+      <w:bookmarkStart w:id="5" w:name="_Toc530930176"/>
       <w:r>
         <w:t>Итерации</w:t>
       </w:r>
-      <w:bookmarkEnd w:id="4"/>
+      <w:bookmarkEnd w:id="5"/>
     </w:p>
     <w:p>
       <w:pPr>
@@ -3179,11 +3181,11 @@
       <w:pPr>
         <w:pStyle w:val="Heading2"/>
       </w:pPr>
-      <w:bookmarkStart w:id="5" w:name="_Toc530930177"/>
+      <w:bookmarkStart w:id="6" w:name="_Toc530930177"/>
       <w:r>
         <w:t>Продължаване на цикъла</w:t>
       </w:r>
-      <w:bookmarkEnd w:id="5"/>
+      <w:bookmarkEnd w:id="6"/>
     </w:p>
     <w:p>
       <w:pPr>
@@ -3612,7 +3614,7 @@
           <w:lang w:val="bg-BG"/>
         </w:rPr>
       </w:pPr>
-      <w:bookmarkStart w:id="6" w:name="_Toc530930178"/>
+      <w:bookmarkStart w:id="7" w:name="_Toc530930178"/>
       <w:r>
         <w:rPr>
           <w:rFonts w:cs="Arial"/>
@@ -3634,7 +3636,7 @@
         </w:rPr>
         <w:t>традиционен метод</w:t>
       </w:r>
-      <w:bookmarkEnd w:id="6"/>
+      <w:bookmarkEnd w:id="7"/>
     </w:p>
     <w:p>
       <w:pPr>
@@ -4021,7 +4023,7 @@
           <w:lang w:val="bg-BG"/>
         </w:rPr>
       </w:pPr>
-      <w:bookmarkStart w:id="7" w:name="_Toc530930179"/>
+      <w:bookmarkStart w:id="8" w:name="_Toc530930179"/>
       <w:r>
         <w:rPr>
           <w:rFonts w:cs="Arial"/>
@@ -4029,7 +4031,7 @@
         </w:rPr>
         <w:t>Позли от прилагане на Agile</w:t>
       </w:r>
-      <w:bookmarkEnd w:id="7"/>
+      <w:bookmarkEnd w:id="8"/>
     </w:p>
     <w:p>
       <w:pPr>
@@ -4056,11 +4058,11 @@
         <w:pStyle w:val="Heading2"/>
         <w:spacing w:before="360"/>
       </w:pPr>
-      <w:bookmarkStart w:id="8" w:name="_Toc530930180"/>
+      <w:bookmarkStart w:id="9" w:name="_Toc530930180"/>
       <w:r>
         <w:t>Удовлетвореност на клиентите</w:t>
       </w:r>
-      <w:bookmarkEnd w:id="8"/>
+      <w:bookmarkEnd w:id="9"/>
     </w:p>
     <w:p>
       <w:pPr>
@@ -4332,11 +4334,11 @@
         <w:pStyle w:val="Heading2"/>
         <w:spacing w:before="360"/>
       </w:pPr>
-      <w:bookmarkStart w:id="9" w:name="_Toc530930181"/>
+      <w:bookmarkStart w:id="10" w:name="_Toc530930181"/>
       <w:r>
         <w:t>Контрол и прозрачност</w:t>
       </w:r>
-      <w:bookmarkEnd w:id="9"/>
+      <w:bookmarkEnd w:id="10"/>
     </w:p>
     <w:p>
       <w:pPr>
@@ -4479,14 +4481,14 @@
         <w:pStyle w:val="Heading2"/>
         <w:spacing w:before="360"/>
       </w:pPr>
-      <w:bookmarkStart w:id="10" w:name="_Toc530930182"/>
+      <w:bookmarkStart w:id="11" w:name="_Toc530930182"/>
       <w:r>
         <w:t>Предвидимост</w:t>
       </w:r>
       <w:r>
         <w:t xml:space="preserve"> и намален риск</w:t>
       </w:r>
-      <w:bookmarkEnd w:id="10"/>
+      <w:bookmarkEnd w:id="11"/>
     </w:p>
     <w:p>
       <w:pPr>
@@ -5487,11 +5489,11 @@
         <w:pStyle w:val="Heading2"/>
         <w:spacing w:before="360"/>
       </w:pPr>
-      <w:bookmarkStart w:id="11" w:name="_Toc530930183"/>
+      <w:bookmarkStart w:id="12" w:name="_Toc530930183"/>
       <w:r>
         <w:t>Високо качество</w:t>
       </w:r>
-      <w:bookmarkEnd w:id="11"/>
+      <w:bookmarkEnd w:id="12"/>
     </w:p>
     <w:p>
       <w:pPr>
@@ -5932,14 +5934,14 @@
           <w:lang w:val="bg-BG"/>
         </w:rPr>
       </w:pPr>
-      <w:bookmarkStart w:id="12" w:name="_Toc530930184"/>
+      <w:bookmarkStart w:id="13" w:name="_Toc530930184"/>
       <w:r>
         <w:rPr>
           <w:lang w:val="bg-BG"/>
         </w:rPr>
         <w:t>Фокусиране върху необходимостите на бизнеса</w:t>
       </w:r>
-      <w:bookmarkEnd w:id="12"/>
+      <w:bookmarkEnd w:id="13"/>
     </w:p>
     <w:p>
       <w:pPr>
@@ -6286,11 +6288,11 @@
         <w:pStyle w:val="Heading2"/>
         <w:spacing w:before="360"/>
       </w:pPr>
-      <w:bookmarkStart w:id="13" w:name="_Toc530930185"/>
+      <w:bookmarkStart w:id="14" w:name="_Toc530930185"/>
       <w:r>
         <w:t>The Agile Manifesto</w:t>
       </w:r>
-      <w:bookmarkEnd w:id="13"/>
+      <w:bookmarkEnd w:id="14"/>
     </w:p>
     <w:p>
       <w:pPr>
@@ -7041,7 +7043,7 @@
           <w:lang w:val="bg-BG"/>
         </w:rPr>
       </w:pPr>
-      <w:bookmarkStart w:id="14" w:name="_Toc530930186"/>
+      <w:bookmarkStart w:id="15" w:name="_Toc530930186"/>
       <w:r>
         <w:rPr>
           <w:rFonts w:cs="Arial"/>
@@ -7057,7 +7059,7 @@
         </w:rPr>
         <w:t>одологии</w:t>
       </w:r>
-      <w:bookmarkEnd w:id="14"/>
+      <w:bookmarkEnd w:id="15"/>
     </w:p>
     <w:p>
       <w:pPr>
@@ -7159,7 +7161,7 @@
           <w:lang w:val="bg-BG"/>
         </w:rPr>
       </w:pPr>
-      <w:bookmarkStart w:id="15" w:name="_Toc530930187"/>
+      <w:bookmarkStart w:id="16" w:name="_Toc530930187"/>
       <w:r>
         <w:t xml:space="preserve">Extreme Programming </w:t>
       </w:r>
@@ -7172,7 +7174,7 @@
       <w:r>
         <w:t>)</w:t>
       </w:r>
-      <w:bookmarkEnd w:id="15"/>
+      <w:bookmarkEnd w:id="16"/>
     </w:p>
     <w:p>
       <w:pPr>
@@ -7782,6 +7784,7 @@
           <w:lang w:val="bg-BG"/>
         </w:rPr>
       </w:pPr>
+      <w:proofErr w:type="gramStart"/>
       <w:r>
         <w:rPr>
           <w:rFonts w:ascii="Arial" w:hAnsi="Arial" w:cs="Arial"/>
@@ -7806,7 +7809,17 @@
           <w:szCs w:val="24"/>
           <w:lang w:val="bg-BG"/>
         </w:rPr>
-        <w:t xml:space="preserve"> - </w:t>
+        <w:t xml:space="preserve"> -</w:t>
+      </w:r>
+      <w:proofErr w:type="gramEnd"/>
+      <w:r>
+        <w:rPr>
+          <w:rFonts w:ascii="Arial" w:hAnsi="Arial" w:cs="Arial"/>
+          <w:sz w:val="24"/>
+          <w:szCs w:val="24"/>
+          <w:lang w:val="bg-BG"/>
+        </w:rPr>
+        <w:t xml:space="preserve"> </w:t>
       </w:r>
       <w:r>
         <w:rPr>
@@ -8414,7 +8427,17 @@
           <w:szCs w:val="24"/>
           <w:lang w:val="bg-BG"/>
         </w:rPr>
-        <w:t>общо разбиране от страна на целия екип за</w:t>
+        <w:t xml:space="preserve">общо разбиране от страна на целия екип </w:t>
+      </w:r>
+      <w:proofErr w:type="gramStart"/>
+      <w:r>
+        <w:rPr>
+          <w:rFonts w:ascii="Arial" w:hAnsi="Arial" w:cs="Arial"/>
+          <w:sz w:val="24"/>
+          <w:szCs w:val="24"/>
+          <w:lang w:val="bg-BG"/>
+        </w:rPr>
+        <w:t>за</w:t>
       </w:r>
       <w:r>
         <w:rPr>
@@ -8431,7 +8454,16 @@
           <w:sz w:val="24"/>
           <w:szCs w:val="24"/>
         </w:rPr>
-        <w:t xml:space="preserve"> системата, нейните елементи и техните взаимоотношения. </w:t>
+        <w:t xml:space="preserve"> системата</w:t>
+      </w:r>
+      <w:proofErr w:type="gramEnd"/>
+      <w:r>
+        <w:rPr>
+          <w:rFonts w:ascii="Arial" w:hAnsi="Arial" w:cs="Arial"/>
+          <w:sz w:val="24"/>
+          <w:szCs w:val="24"/>
+        </w:rPr>
+        <w:t xml:space="preserve">, нейните елементи и техните взаимоотношения. </w:t>
       </w:r>
     </w:p>
     <w:p>
@@ -8522,7 +8554,17 @@
           <w:szCs w:val="24"/>
           <w:lang w:val="bg-BG"/>
         </w:rPr>
-        <w:t>, необходими</w:t>
+        <w:t xml:space="preserve">, </w:t>
+      </w:r>
+      <w:proofErr w:type="gramStart"/>
+      <w:r>
+        <w:rPr>
+          <w:rFonts w:ascii="Arial" w:hAnsi="Arial" w:cs="Arial"/>
+          <w:sz w:val="24"/>
+          <w:szCs w:val="24"/>
+          <w:lang w:val="bg-BG"/>
+        </w:rPr>
+        <w:t>необходими</w:t>
       </w:r>
       <w:r>
         <w:rPr>
@@ -8539,7 +8581,16 @@
           <w:sz w:val="24"/>
           <w:szCs w:val="24"/>
         </w:rPr>
-        <w:t xml:space="preserve"> за </w:t>
+        <w:t xml:space="preserve"> за</w:t>
+      </w:r>
+      <w:proofErr w:type="gramEnd"/>
+      <w:r>
+        <w:rPr>
+          <w:rFonts w:ascii="Arial" w:hAnsi="Arial" w:cs="Arial"/>
+          <w:sz w:val="24"/>
+          <w:szCs w:val="24"/>
+        </w:rPr>
+        <w:t xml:space="preserve"> </w:t>
       </w:r>
       <w:r>
         <w:rPr>
@@ -8707,7 +8758,17 @@
           <w:szCs w:val="24"/>
           <w:lang w:val="bg-BG"/>
         </w:rPr>
-        <w:t xml:space="preserve"> за приемане, се </w:t>
+        <w:t xml:space="preserve"> за приемане, </w:t>
+      </w:r>
+      <w:proofErr w:type="gramStart"/>
+      <w:r>
+        <w:rPr>
+          <w:rFonts w:ascii="Arial" w:hAnsi="Arial" w:cs="Arial"/>
+          <w:sz w:val="24"/>
+          <w:szCs w:val="24"/>
+          <w:lang w:val="bg-BG"/>
+        </w:rPr>
+        <w:t xml:space="preserve">се </w:t>
       </w:r>
       <w:r>
         <w:rPr>
@@ -8724,7 +8785,17 @@
           <w:szCs w:val="24"/>
           <w:lang w:val="bg-BG"/>
         </w:rPr>
-        <w:t xml:space="preserve">идентифицират </w:t>
+        <w:t>идентифицират</w:t>
+      </w:r>
+      <w:proofErr w:type="gramEnd"/>
+      <w:r>
+        <w:rPr>
+          <w:rFonts w:ascii="Arial" w:hAnsi="Arial" w:cs="Arial"/>
+          <w:sz w:val="24"/>
+          <w:szCs w:val="24"/>
+          <w:lang w:val="bg-BG"/>
+        </w:rPr>
+        <w:t xml:space="preserve"> </w:t>
       </w:r>
       <w:r>
         <w:rPr>
@@ -9092,11 +9163,11 @@
         <w:pStyle w:val="Heading2"/>
         <w:spacing w:before="360"/>
       </w:pPr>
-      <w:bookmarkStart w:id="16" w:name="_Toc530930188"/>
+      <w:bookmarkStart w:id="17" w:name="_Toc530930188"/>
       <w:r>
         <w:t>Scrum</w:t>
       </w:r>
-      <w:bookmarkEnd w:id="16"/>
+      <w:bookmarkEnd w:id="17"/>
     </w:p>
     <w:p>
       <w:pPr>
@@ -10038,7 +10109,25 @@
           <w:sz w:val="24"/>
           <w:szCs w:val="24"/>
         </w:rPr>
-        <w:t>кръм екипа е напълно  функционален и продуктивен.</w:t>
+        <w:t xml:space="preserve">кръм екипа е </w:t>
+      </w:r>
+      <w:proofErr w:type="gramStart"/>
+      <w:r>
+        <w:rPr>
+          <w:rFonts w:ascii="Arial" w:hAnsi="Arial" w:cs="Arial"/>
+          <w:sz w:val="24"/>
+          <w:szCs w:val="24"/>
+        </w:rPr>
+        <w:t>напълно  функционален</w:t>
+      </w:r>
+      <w:proofErr w:type="gramEnd"/>
+      <w:r>
+        <w:rPr>
+          <w:rFonts w:ascii="Arial" w:hAnsi="Arial" w:cs="Arial"/>
+          <w:sz w:val="24"/>
+          <w:szCs w:val="24"/>
+        </w:rPr>
+        <w:t xml:space="preserve"> и продуктивен.</w:t>
       </w:r>
     </w:p>
     <w:p>
@@ -12600,11 +12689,11 @@
         <w:pStyle w:val="Heading2"/>
         <w:spacing w:before="360"/>
       </w:pPr>
-      <w:bookmarkStart w:id="17" w:name="_Toc530930189"/>
+      <w:bookmarkStart w:id="18" w:name="_Toc530930189"/>
       <w:r>
         <w:t>Kanban</w:t>
       </w:r>
-      <w:bookmarkEnd w:id="17"/>
+      <w:bookmarkEnd w:id="18"/>
     </w:p>
     <w:p>
       <w:pPr>
@@ -13216,8 +13305,30 @@
         </w:rPr>
         <w:t>аване на организационната устойчивост.</w:t>
       </w:r>
-      <w:bookmarkStart w:id="18" w:name="_GoBack"/>
-      <w:bookmarkEnd w:id="18"/>
+    </w:p>
+    <w:p>
+      <w:pPr>
+        <w:rPr>
+          <w:rFonts w:ascii="Arial" w:hAnsi="Arial" w:cs="Arial"/>
+          <w:b/>
+          <w:i/>
+          <w:sz w:val="24"/>
+          <w:szCs w:val="24"/>
+          <w:lang w:val="bg-BG"/>
+        </w:rPr>
+      </w:pPr>
+      <w:r>
+        <w:rPr>
+          <w:rFonts w:ascii="Arial" w:hAnsi="Arial" w:cs="Arial"/>
+          <w:b/>
+          <w:i/>
+          <w:sz w:val="24"/>
+          <w:szCs w:val="24"/>
+          <w:lang w:val="bg-BG"/>
+        </w:rPr>
+        <w:lastRenderedPageBreak/>
+        <w:br w:type="page"/>
+      </w:r>
     </w:p>
     <w:p>
       <w:pPr>
@@ -15472,7 +15583,7 @@
           <w:rPr>
             <w:noProof/>
           </w:rPr>
-          <w:t>11</w:t>
+          <w:t>15</w:t>
         </w:r>
         <w:r>
           <w:rPr>
@@ -18039,7 +18150,7 @@
 </file>
 
 <file path=customXml/itemProps1.xml><?xml version="1.0" encoding="utf-8"?>
-<ds:datastoreItem xmlns:ds="http://schemas.openxmlformats.org/officeDocument/2006/customXml" ds:itemID="{553F1181-1486-4FC1-99AC-BD2942AB912B}">
+<ds:datastoreItem xmlns:ds="http://schemas.openxmlformats.org/officeDocument/2006/customXml" ds:itemID="{236013F1-A791-4B35-80B0-935B76E7EF1D}">
   <ds:schemaRefs>
     <ds:schemaRef ds:uri="http://schemas.openxmlformats.org/officeDocument/2006/bibliography"/>
   </ds:schemaRefs>

</xml_diff>

<commit_message>
Added presentation file for the coursework.
</commit_message>
<xml_diff>
--- a/Coursework.docx
+++ b/Coursework.docx
@@ -15724,33 +15724,52 @@
     </w:p>
     <w:p>
       <w:pPr>
-        <w:pStyle w:val="Heading2"/>
-        <w:rPr>
-          <w:lang w:val="bg-BG"/>
-        </w:rPr>
-      </w:pPr>
-      <w:r>
-        <w:rPr>
-          <w:lang w:val="bg-BG"/>
-        </w:rPr>
-        <w:t xml:space="preserve">Или кои </w:t>
-      </w:r>
-      <w:r>
-        <w:t xml:space="preserve">Agile </w:t>
-      </w:r>
-      <w:r>
-        <w:rPr>
-          <w:lang w:val="bg-BG"/>
-        </w:rPr>
-        <w:t xml:space="preserve"> методологии бихте препоръчали за използване в практиката на вашата фирма ? Защо ?</w:t>
-      </w:r>
-    </w:p>
-    <w:p>
-      <w:pPr>
-        <w:rPr>
-          <w:lang w:val="bg-BG"/>
-        </w:rPr>
-      </w:pPr>
+        <w:rPr>
+          <w:rFonts w:ascii="Arial" w:hAnsi="Arial" w:cs="Arial"/>
+          <w:i/>
+          <w:sz w:val="24"/>
+          <w:szCs w:val="24"/>
+        </w:rPr>
+      </w:pPr>
+      <w:r>
+        <w:rPr>
+          <w:rFonts w:ascii="Arial" w:hAnsi="Arial" w:cs="Arial"/>
+          <w:i/>
+          <w:sz w:val="24"/>
+          <w:szCs w:val="24"/>
+          <w:lang w:val="bg-BG"/>
+        </w:rPr>
+        <w:t>Кои</w:t>
+      </w:r>
+      <w:r>
+        <w:rPr>
+          <w:rFonts w:ascii="Arial" w:hAnsi="Arial" w:cs="Arial"/>
+          <w:i/>
+          <w:sz w:val="24"/>
+          <w:szCs w:val="24"/>
+        </w:rPr>
+        <w:t xml:space="preserve"> Agile  методологии бихте препоръчали за използва</w:t>
+      </w:r>
+      <w:r>
+        <w:rPr>
+          <w:rFonts w:ascii="Arial" w:hAnsi="Arial" w:cs="Arial"/>
+          <w:i/>
+          <w:sz w:val="24"/>
+          <w:szCs w:val="24"/>
+        </w:rPr>
+        <w:t>не в практиката на вашата фирма? Защо</w:t>
+      </w:r>
+      <w:bookmarkStart w:id="26" w:name="_GoBack"/>
+      <w:bookmarkEnd w:id="26"/>
+      <w:r>
+        <w:rPr>
+          <w:rFonts w:ascii="Arial" w:hAnsi="Arial" w:cs="Arial"/>
+          <w:i/>
+          <w:sz w:val="24"/>
+          <w:szCs w:val="24"/>
+        </w:rPr>
+        <w:t>?</w:t>
+      </w:r>
     </w:p>
     <w:p>
       <w:pPr>
@@ -15850,17 +15869,7 @@
           <w:szCs w:val="24"/>
           <w:lang w:val="bg-BG"/>
         </w:rPr>
-        <w:t xml:space="preserve"> за да избере тази методология или </w:t>
-      </w:r>
-      <w:r>
-        <w:rPr>
-          <w:rFonts w:ascii="Arial" w:hAnsi="Arial" w:cs="Arial"/>
-          <w:sz w:val="24"/>
-          <w:szCs w:val="24"/>
-          <w:lang w:val="bg-BG"/>
-        </w:rPr>
-        <w:lastRenderedPageBreak/>
-        <w:t>комбинация от методологии</w:t>
+        <w:t xml:space="preserve"> за да избере тази методология или комбинация от методологии</w:t>
       </w:r>
       <w:r>
         <w:rPr>
@@ -15889,8 +15898,6 @@
         </w:rPr>
         <w:t>т на изискванията на клиентите ѝ</w:t>
       </w:r>
-      <w:bookmarkStart w:id="26" w:name="_GoBack"/>
-      <w:bookmarkEnd w:id="26"/>
       <w:r>
         <w:rPr>
           <w:rFonts w:ascii="Arial" w:hAnsi="Arial" w:cs="Arial"/>
@@ -16163,7 +16170,7 @@
           <w:rPr>
             <w:noProof/>
           </w:rPr>
-          <w:t>15</w:t>
+          <w:t>14</w:t>
         </w:r>
         <w:r>
           <w:rPr>
@@ -18129,7 +18136,6 @@
   <w:style w:type="character" w:default="1" w:styleId="DefaultParagraphFont">
     <w:name w:val="Default Paragraph Font"/>
     <w:uiPriority w:val="1"/>
-    <w:semiHidden/>
     <w:unhideWhenUsed/>
   </w:style>
   <w:style w:type="table" w:default="1" w:styleId="TableNormal">
@@ -18730,7 +18736,7 @@
 </file>
 
 <file path=customXml/itemProps1.xml><?xml version="1.0" encoding="utf-8"?>
-<ds:datastoreItem xmlns:ds="http://schemas.openxmlformats.org/officeDocument/2006/customXml" ds:itemID="{7B58EC5E-CB0F-4947-AD14-09FF502FAD2C}">
+<ds:datastoreItem xmlns:ds="http://schemas.openxmlformats.org/officeDocument/2006/customXml" ds:itemID="{ED39C631-2165-43EC-BA84-D50BBAAD1049}">
   <ds:schemaRefs>
     <ds:schemaRef ds:uri="http://schemas.openxmlformats.org/officeDocument/2006/bibliography"/>
   </ds:schemaRefs>

</xml_diff>